<commit_message>
Mødereferat fra vejeldermøde 28-11-16 Ny optagefrekvenssignal VI med write to sreadsheet
</commit_message>
<xml_diff>
--- a/Mødereferater/Aktionsreferat_skabelon.docx
+++ b/Mødereferater/Aktionsreferat_skabelon.docx
@@ -1,6 +1,6 @@
 
 <file path=word/document.xml><?xml version="1.0" encoding="utf-8"?>
-<w:document xmlns:wpc="http://schemas.microsoft.com/office/word/2010/wordprocessingCanvas" xmlns:mo="http://schemas.microsoft.com/office/mac/office/2008/main" xmlns:mc="http://schemas.openxmlformats.org/markup-compatibility/2006" xmlns:mv="urn:schemas-microsoft-com:mac:vml" xmlns:o="urn:schemas-microsoft-com:office:office" xmlns:r="http://schemas.openxmlformats.org/officeDocument/2006/relationships" xmlns:m="http://schemas.openxmlformats.org/officeDocument/2006/math" xmlns:v="urn:schemas-microsoft-com:vml" xmlns:wp14="http://schemas.microsoft.com/office/word/2010/wordprocessingDrawing" xmlns:wp="http://schemas.openxmlformats.org/drawingml/2006/wordprocessingDrawing" xmlns:w10="urn:schemas-microsoft-com:office:word" xmlns:w="http://schemas.openxmlformats.org/wordprocessingml/2006/main" xmlns:w14="http://schemas.microsoft.com/office/word/2010/wordml" xmlns:wpg="http://schemas.microsoft.com/office/word/2010/wordprocessingGroup" xmlns:wpi="http://schemas.microsoft.com/office/word/2010/wordprocessingInk" xmlns:wne="http://schemas.microsoft.com/office/word/2006/wordml" xmlns:wps="http://schemas.microsoft.com/office/word/2010/wordprocessingShape" mc:Ignorable="w14 wp14">
+<w:document xmlns:wpc="http://schemas.microsoft.com/office/word/2010/wordprocessingCanvas" xmlns:mc="http://schemas.openxmlformats.org/markup-compatibility/2006" xmlns:o="urn:schemas-microsoft-com:office:office" xmlns:r="http://schemas.openxmlformats.org/officeDocument/2006/relationships" xmlns:m="http://schemas.openxmlformats.org/officeDocument/2006/math" xmlns:v="urn:schemas-microsoft-com:vml" xmlns:wp14="http://schemas.microsoft.com/office/word/2010/wordprocessingDrawing" xmlns:wp="http://schemas.openxmlformats.org/drawingml/2006/wordprocessingDrawing" xmlns:w10="urn:schemas-microsoft-com:office:word" xmlns:w="http://schemas.openxmlformats.org/wordprocessingml/2006/main" xmlns:w14="http://schemas.microsoft.com/office/word/2010/wordml" xmlns:w15="http://schemas.microsoft.com/office/word/2012/wordml" xmlns:wpg="http://schemas.microsoft.com/office/word/2010/wordprocessingGroup" xmlns:wpi="http://schemas.microsoft.com/office/word/2010/wordprocessingInk" xmlns:wne="http://schemas.microsoft.com/office/word/2006/wordml" xmlns:wps="http://schemas.microsoft.com/office/word/2010/wordprocessingShape" mc:Ignorable="w14 w15 wp14">
   <w:body>
     <w:tbl>
       <w:tblPr>
@@ -188,6 +188,14 @@
               </w:rPr>
               <w:t xml:space="preserve"> </w:t>
             </w:r>
+            <w:r>
+              <w:rPr>
+                <w:rFonts w:ascii="Verdana" w:hAnsi="Verdana"/>
+                <w:sz w:val="20"/>
+                <w:szCs w:val="20"/>
+              </w:rPr>
+              <w:t>JR</w:t>
+            </w:r>
           </w:p>
           <w:p>
             <w:pPr>
@@ -216,6 +224,14 @@
               </w:rPr>
               <w:t xml:space="preserve"> </w:t>
             </w:r>
+            <w:r>
+              <w:rPr>
+                <w:rFonts w:ascii="Verdana" w:hAnsi="Verdana"/>
+                <w:sz w:val="20"/>
+                <w:szCs w:val="20"/>
+              </w:rPr>
+              <w:t>JH</w:t>
+            </w:r>
           </w:p>
           <w:p>
             <w:pPr>
@@ -242,6 +258,32 @@
                 <w:szCs w:val="20"/>
               </w:rPr>
               <w:t xml:space="preserve"> </w:t>
+            </w:r>
+            <w:r>
+              <w:rPr>
+                <w:rFonts w:ascii="Verdana" w:hAnsi="Verdana"/>
+                <w:sz w:val="20"/>
+                <w:szCs w:val="20"/>
+              </w:rPr>
+              <w:t xml:space="preserve">28. </w:t>
+            </w:r>
+            <w:proofErr w:type="gramStart"/>
+            <w:r>
+              <w:rPr>
+                <w:rFonts w:ascii="Verdana" w:hAnsi="Verdana"/>
+                <w:sz w:val="20"/>
+                <w:szCs w:val="20"/>
+              </w:rPr>
+              <w:t>November</w:t>
+            </w:r>
+            <w:proofErr w:type="gramEnd"/>
+            <w:r>
+              <w:rPr>
+                <w:rFonts w:ascii="Verdana" w:hAnsi="Verdana"/>
+                <w:sz w:val="20"/>
+                <w:szCs w:val="20"/>
+              </w:rPr>
+              <w:t xml:space="preserve"> 2016</w:t>
             </w:r>
           </w:p>
           <w:p>
@@ -318,11 +360,35 @@
             <w:pPr>
               <w:rPr>
                 <w:rFonts w:ascii="Verdana" w:hAnsi="Verdana"/>
-                <w:b/>
-                <w:sz w:val="20"/>
-                <w:szCs w:val="20"/>
-              </w:rPr>
-            </w:pPr>
+                <w:sz w:val="20"/>
+                <w:szCs w:val="20"/>
+              </w:rPr>
+            </w:pPr>
+            <w:r>
+              <w:rPr>
+                <w:rFonts w:ascii="Verdana" w:hAnsi="Verdana"/>
+                <w:sz w:val="20"/>
+                <w:szCs w:val="20"/>
+              </w:rPr>
+              <w:t>JH</w:t>
+            </w:r>
+          </w:p>
+          <w:p>
+            <w:pPr>
+              <w:rPr>
+                <w:rFonts w:ascii="Verdana" w:hAnsi="Verdana"/>
+                <w:sz w:val="20"/>
+                <w:szCs w:val="20"/>
+              </w:rPr>
+            </w:pPr>
+            <w:r>
+              <w:rPr>
+                <w:rFonts w:ascii="Verdana" w:hAnsi="Verdana"/>
+                <w:sz w:val="20"/>
+                <w:szCs w:val="20"/>
+              </w:rPr>
+              <w:t>JR SAT</w:t>
+            </w:r>
           </w:p>
           <w:p>
             <w:pPr>
@@ -520,6 +586,176 @@
           </w:tcPr>
           <w:p>
             <w:pPr>
+              <w:pStyle w:val="Listeafsnit"/>
+              <w:numPr>
+                <w:ilvl w:val="0"/>
+                <w:numId w:val="3"/>
+              </w:numPr>
+              <w:rPr>
+                <w:rFonts w:ascii="Verdana" w:hAnsi="Verdana"/>
+                <w:sz w:val="20"/>
+                <w:szCs w:val="20"/>
+              </w:rPr>
+            </w:pPr>
+            <w:r>
+              <w:rPr>
+                <w:rFonts w:ascii="Verdana" w:hAnsi="Verdana"/>
+                <w:sz w:val="20"/>
+                <w:szCs w:val="20"/>
+              </w:rPr>
+              <w:t xml:space="preserve">Skal der reference på f.eks. vandfaldsmodellen og </w:t>
+            </w:r>
+            <w:proofErr w:type="spellStart"/>
+            <w:r>
+              <w:rPr>
+                <w:rFonts w:ascii="Verdana" w:hAnsi="Verdana"/>
+                <w:sz w:val="20"/>
+                <w:szCs w:val="20"/>
+              </w:rPr>
+              <w:t>Scrum</w:t>
+            </w:r>
+            <w:proofErr w:type="spellEnd"/>
+            <w:r>
+              <w:rPr>
+                <w:rFonts w:ascii="Verdana" w:hAnsi="Verdana"/>
+                <w:sz w:val="20"/>
+                <w:szCs w:val="20"/>
+              </w:rPr>
+              <w:t>?</w:t>
+            </w:r>
+          </w:p>
+          <w:p>
+            <w:pPr>
+              <w:pStyle w:val="Listeafsnit"/>
+              <w:numPr>
+                <w:ilvl w:val="0"/>
+                <w:numId w:val="3"/>
+              </w:numPr>
+              <w:rPr>
+                <w:rFonts w:ascii="Verdana" w:hAnsi="Verdana"/>
+                <w:sz w:val="20"/>
+                <w:szCs w:val="20"/>
+              </w:rPr>
+            </w:pPr>
+            <w:r>
+              <w:rPr>
+                <w:rFonts w:ascii="Verdana" w:hAnsi="Verdana"/>
+                <w:sz w:val="20"/>
+                <w:szCs w:val="20"/>
+              </w:rPr>
+              <w:t>Hvad gør vi med figurtekst på en figur vi har taget et andet sted fra og referere til?</w:t>
+            </w:r>
+          </w:p>
+          <w:p>
+            <w:pPr>
+              <w:pStyle w:val="Listeafsnit"/>
+              <w:numPr>
+                <w:ilvl w:val="0"/>
+                <w:numId w:val="3"/>
+              </w:numPr>
+              <w:rPr>
+                <w:rFonts w:ascii="Verdana" w:hAnsi="Verdana"/>
+                <w:sz w:val="20"/>
+                <w:szCs w:val="20"/>
+              </w:rPr>
+            </w:pPr>
+            <w:r>
+              <w:rPr>
+                <w:rFonts w:ascii="Verdana" w:hAnsi="Verdana"/>
+                <w:sz w:val="20"/>
+                <w:szCs w:val="20"/>
+              </w:rPr>
+              <w:t xml:space="preserve">Vi vil gerne vise </w:t>
+            </w:r>
+            <w:proofErr w:type="spellStart"/>
+            <w:r>
+              <w:rPr>
+                <w:rFonts w:ascii="Verdana" w:hAnsi="Verdana"/>
+                <w:sz w:val="20"/>
+                <w:szCs w:val="20"/>
+              </w:rPr>
+              <w:t>testresulteter</w:t>
+            </w:r>
+            <w:proofErr w:type="spellEnd"/>
+          </w:p>
+          <w:p>
+            <w:pPr>
+              <w:pStyle w:val="Listeafsnit"/>
+              <w:rPr>
+                <w:rFonts w:ascii="Verdana" w:hAnsi="Verdana"/>
+                <w:sz w:val="20"/>
+                <w:szCs w:val="20"/>
+              </w:rPr>
+            </w:pPr>
+            <w:bookmarkStart w:id="0" w:name="_GoBack"/>
+            <w:bookmarkEnd w:id="0"/>
+          </w:p>
+          <w:p>
+            <w:pPr>
+              <w:pStyle w:val="Listeafsnit"/>
+              <w:numPr>
+                <w:ilvl w:val="0"/>
+                <w:numId w:val="3"/>
+              </w:numPr>
+              <w:rPr>
+                <w:rFonts w:ascii="Verdana" w:hAnsi="Verdana"/>
+                <w:sz w:val="20"/>
+                <w:szCs w:val="20"/>
+              </w:rPr>
+            </w:pPr>
+            <w:r>
+              <w:rPr>
+                <w:rFonts w:ascii="Verdana" w:hAnsi="Verdana"/>
+                <w:sz w:val="20"/>
+                <w:szCs w:val="20"/>
+              </w:rPr>
+              <w:t>PL</w:t>
+            </w:r>
+          </w:p>
+          <w:p>
+            <w:pPr>
+              <w:rPr>
+                <w:rFonts w:ascii="Verdana" w:hAnsi="Verdana"/>
+                <w:sz w:val="20"/>
+                <w:szCs w:val="20"/>
+              </w:rPr>
+            </w:pPr>
+          </w:p>
+          <w:p>
+            <w:pPr>
+              <w:rPr>
+                <w:rFonts w:ascii="Verdana" w:hAnsi="Verdana"/>
+                <w:sz w:val="20"/>
+                <w:szCs w:val="20"/>
+              </w:rPr>
+            </w:pPr>
+          </w:p>
+          <w:p>
+            <w:pPr>
+              <w:pStyle w:val="Listeafsnit"/>
+              <w:numPr>
+                <w:ilvl w:val="0"/>
+                <w:numId w:val="3"/>
+              </w:numPr>
+              <w:rPr>
+                <w:rFonts w:ascii="Verdana" w:hAnsi="Verdana"/>
+                <w:sz w:val="20"/>
+                <w:szCs w:val="20"/>
+              </w:rPr>
+            </w:pPr>
+            <w:proofErr w:type="spellStart"/>
+            <w:r>
+              <w:rPr>
+                <w:rFonts w:ascii="Verdana" w:hAnsi="Verdana"/>
+                <w:sz w:val="20"/>
+                <w:szCs w:val="20"/>
+              </w:rPr>
+              <w:t>Statestik</w:t>
+            </w:r>
+            <w:proofErr w:type="spellEnd"/>
+          </w:p>
+          <w:p>
+            <w:pPr>
               <w:rPr>
                 <w:rFonts w:ascii="Verdana" w:hAnsi="Verdana"/>
                 <w:sz w:val="20"/>
@@ -532,6 +768,242 @@
           <w:tcPr>
             <w:tcW w:w="7465" w:type="dxa"/>
           </w:tcPr>
+          <w:p>
+            <w:pPr>
+              <w:rPr>
+                <w:rFonts w:ascii="Verdana" w:hAnsi="Verdana"/>
+                <w:sz w:val="20"/>
+                <w:szCs w:val="20"/>
+              </w:rPr>
+            </w:pPr>
+            <w:r>
+              <w:rPr>
+                <w:rFonts w:ascii="Verdana" w:hAnsi="Verdana"/>
+                <w:sz w:val="20"/>
+                <w:szCs w:val="20"/>
+              </w:rPr>
+              <w:t>NEJ -  det er kendte standarder</w:t>
+            </w:r>
+          </w:p>
+          <w:p>
+            <w:pPr>
+              <w:rPr>
+                <w:rFonts w:ascii="Verdana" w:hAnsi="Verdana"/>
+                <w:sz w:val="20"/>
+                <w:szCs w:val="20"/>
+              </w:rPr>
+            </w:pPr>
+          </w:p>
+          <w:p>
+            <w:pPr>
+              <w:rPr>
+                <w:rFonts w:ascii="Verdana" w:hAnsi="Verdana"/>
+                <w:sz w:val="20"/>
+                <w:szCs w:val="20"/>
+              </w:rPr>
+            </w:pPr>
+          </w:p>
+          <w:p>
+            <w:pPr>
+              <w:rPr>
+                <w:rFonts w:ascii="Verdana" w:hAnsi="Verdana"/>
+                <w:sz w:val="20"/>
+                <w:szCs w:val="20"/>
+              </w:rPr>
+            </w:pPr>
+          </w:p>
+          <w:p>
+            <w:pPr>
+              <w:rPr>
+                <w:rFonts w:ascii="Verdana" w:hAnsi="Verdana"/>
+                <w:sz w:val="20"/>
+                <w:szCs w:val="20"/>
+              </w:rPr>
+            </w:pPr>
+          </w:p>
+          <w:p>
+            <w:pPr>
+              <w:rPr>
+                <w:rFonts w:ascii="Verdana" w:hAnsi="Verdana"/>
+                <w:sz w:val="20"/>
+                <w:szCs w:val="20"/>
+              </w:rPr>
+            </w:pPr>
+          </w:p>
+          <w:p>
+            <w:pPr>
+              <w:rPr>
+                <w:rFonts w:ascii="Verdana" w:hAnsi="Verdana"/>
+                <w:sz w:val="20"/>
+                <w:szCs w:val="20"/>
+              </w:rPr>
+            </w:pPr>
+            <w:r>
+              <w:rPr>
+                <w:rFonts w:ascii="Verdana" w:hAnsi="Verdana"/>
+                <w:sz w:val="20"/>
+                <w:szCs w:val="20"/>
+              </w:rPr>
+              <w:t xml:space="preserve">Figurteksten må ikke forvirre. Man kan argumentere for at man ikke må ændre i billedet men hvis den forstyrre skal den væk og ma vi skrive at billedet er modificeret til vores brug. </w:t>
+            </w:r>
+          </w:p>
+          <w:p>
+            <w:pPr>
+              <w:rPr>
+                <w:rFonts w:ascii="Verdana" w:hAnsi="Verdana"/>
+                <w:sz w:val="20"/>
+                <w:szCs w:val="20"/>
+              </w:rPr>
+            </w:pPr>
+          </w:p>
+          <w:p>
+            <w:pPr>
+              <w:rPr>
+                <w:rFonts w:ascii="Verdana" w:hAnsi="Verdana"/>
+                <w:sz w:val="20"/>
+                <w:szCs w:val="20"/>
+              </w:rPr>
+            </w:pPr>
+          </w:p>
+          <w:p>
+            <w:pPr>
+              <w:rPr>
+                <w:rFonts w:ascii="Verdana" w:hAnsi="Verdana"/>
+                <w:sz w:val="20"/>
+                <w:szCs w:val="20"/>
+              </w:rPr>
+            </w:pPr>
+          </w:p>
+          <w:p>
+            <w:pPr>
+              <w:rPr>
+                <w:rFonts w:ascii="Verdana" w:hAnsi="Verdana"/>
+                <w:sz w:val="20"/>
+                <w:szCs w:val="20"/>
+              </w:rPr>
+            </w:pPr>
+          </w:p>
+          <w:p>
+            <w:pPr>
+              <w:rPr>
+                <w:rFonts w:ascii="Verdana" w:hAnsi="Verdana"/>
+                <w:sz w:val="20"/>
+                <w:szCs w:val="20"/>
+              </w:rPr>
+            </w:pPr>
+            <w:r>
+              <w:rPr>
+                <w:rFonts w:ascii="Verdana" w:hAnsi="Verdana"/>
+                <w:sz w:val="20"/>
+                <w:szCs w:val="20"/>
+              </w:rPr>
+              <w:t xml:space="preserve">Test ud fra hypotesen. Prøv med samme størrelse ballon som </w:t>
+            </w:r>
+            <w:proofErr w:type="spellStart"/>
+            <w:r>
+              <w:rPr>
+                <w:rFonts w:ascii="Verdana" w:hAnsi="Verdana"/>
+                <w:sz w:val="20"/>
+                <w:szCs w:val="20"/>
+              </w:rPr>
+              <w:t>clementin</w:t>
+            </w:r>
+            <w:proofErr w:type="spellEnd"/>
+            <w:r>
+              <w:rPr>
+                <w:rFonts w:ascii="Verdana" w:hAnsi="Verdana"/>
+                <w:sz w:val="20"/>
+                <w:szCs w:val="20"/>
+              </w:rPr>
+              <w:t xml:space="preserve">, og se om resultaterne bliver den samme. </w:t>
+            </w:r>
+          </w:p>
+          <w:p>
+            <w:pPr>
+              <w:rPr>
+                <w:rFonts w:ascii="Verdana" w:hAnsi="Verdana"/>
+                <w:sz w:val="20"/>
+                <w:szCs w:val="20"/>
+              </w:rPr>
+            </w:pPr>
+          </w:p>
+          <w:p>
+            <w:pPr>
+              <w:rPr>
+                <w:rFonts w:ascii="Verdana" w:hAnsi="Verdana"/>
+                <w:sz w:val="20"/>
+                <w:szCs w:val="20"/>
+              </w:rPr>
+            </w:pPr>
+            <w:r>
+              <w:rPr>
+                <w:rFonts w:ascii="Verdana" w:hAnsi="Verdana"/>
+                <w:sz w:val="20"/>
+                <w:szCs w:val="20"/>
+              </w:rPr>
+              <w:t xml:space="preserve">Skriv en pæn mail til PL og hør om vi kan udsætte det. Hvis han insisterer må vi tage derned. </w:t>
+            </w:r>
+          </w:p>
+          <w:p>
+            <w:pPr>
+              <w:rPr>
+                <w:rFonts w:ascii="Verdana" w:hAnsi="Verdana"/>
+                <w:sz w:val="20"/>
+                <w:szCs w:val="20"/>
+              </w:rPr>
+            </w:pPr>
+          </w:p>
+          <w:p>
+            <w:pPr>
+              <w:rPr>
+                <w:rFonts w:ascii="Verdana" w:hAnsi="Verdana"/>
+                <w:sz w:val="20"/>
+                <w:szCs w:val="20"/>
+              </w:rPr>
+            </w:pPr>
+            <w:r>
+              <w:rPr>
+                <w:rFonts w:ascii="Verdana" w:hAnsi="Verdana"/>
+                <w:sz w:val="20"/>
+                <w:szCs w:val="20"/>
+              </w:rPr>
+              <w:t>Vi kan lave en standard deviations spredning</w:t>
+            </w:r>
+            <w:r>
+              <w:rPr>
+                <w:rFonts w:ascii="Verdana" w:hAnsi="Verdana"/>
+                <w:sz w:val="20"/>
+                <w:szCs w:val="20"/>
+              </w:rPr>
+              <w:t xml:space="preserve"> </w:t>
+            </w:r>
+            <w:r>
+              <w:rPr>
+                <w:rFonts w:ascii="Verdana" w:hAnsi="Verdana"/>
+                <w:sz w:val="20"/>
+                <w:szCs w:val="20"/>
+              </w:rPr>
+              <w:t>(</w:t>
+            </w:r>
+            <w:proofErr w:type="spellStart"/>
+            <w:r>
+              <w:rPr>
+                <w:rFonts w:ascii="Verdana" w:hAnsi="Verdana"/>
+                <w:sz w:val="20"/>
+                <w:szCs w:val="20"/>
+              </w:rPr>
+              <w:t>penkowa</w:t>
+            </w:r>
+            <w:proofErr w:type="spellEnd"/>
+            <w:r>
+              <w:rPr>
+                <w:rFonts w:ascii="Verdana" w:hAnsi="Verdana"/>
+                <w:sz w:val="20"/>
+                <w:szCs w:val="20"/>
+              </w:rPr>
+              <w:t xml:space="preserve"> graf) som viser spredning ved hvert volumen. Ydermere kan vi lave lineær regression ved at sende kendte frekvenser ind sammenholdt med kendt y-værdier. </w:t>
+            </w:r>
+          </w:p>
           <w:p>
             <w:pPr>
               <w:rPr>
@@ -553,8 +1025,6 @@
           <w:szCs w:val="22"/>
         </w:rPr>
       </w:pPr>
-      <w:bookmarkStart w:id="0" w:name="_GoBack"/>
-      <w:bookmarkEnd w:id="0"/>
     </w:p>
     <w:tbl>
       <w:tblPr>
@@ -810,8 +1280,8 @@
       </w:pPr>
     </w:p>
     <w:sectPr>
-      <w:footerReference w:type="even" r:id="rId8"/>
-      <w:footerReference w:type="default" r:id="rId9"/>
+      <w:footerReference w:type="even" r:id="rId7"/>
+      <w:footerReference w:type="default" r:id="rId8"/>
       <w:pgSz w:w="11906" w:h="16838"/>
       <w:pgMar w:top="899" w:right="1134" w:bottom="1258" w:left="1134" w:header="708" w:footer="708" w:gutter="0"/>
       <w:cols w:space="708"/>
@@ -822,7 +1292,7 @@
 </file>
 
 <file path=word/endnotes.xml><?xml version="1.0" encoding="utf-8"?>
-<w:endnotes xmlns:wpc="http://schemas.microsoft.com/office/word/2010/wordprocessingCanvas" xmlns:mo="http://schemas.microsoft.com/office/mac/office/2008/main" xmlns:mc="http://schemas.openxmlformats.org/markup-compatibility/2006" xmlns:mv="urn:schemas-microsoft-com:mac:vml" xmlns:o="urn:schemas-microsoft-com:office:office" xmlns:r="http://schemas.openxmlformats.org/officeDocument/2006/relationships" xmlns:m="http://schemas.openxmlformats.org/officeDocument/2006/math" xmlns:v="urn:schemas-microsoft-com:vml" xmlns:wp14="http://schemas.microsoft.com/office/word/2010/wordprocessingDrawing" xmlns:wp="http://schemas.openxmlformats.org/drawingml/2006/wordprocessingDrawing" xmlns:w10="urn:schemas-microsoft-com:office:word" xmlns:w="http://schemas.openxmlformats.org/wordprocessingml/2006/main" xmlns:w14="http://schemas.microsoft.com/office/word/2010/wordml" xmlns:wpg="http://schemas.microsoft.com/office/word/2010/wordprocessingGroup" xmlns:wpi="http://schemas.microsoft.com/office/word/2010/wordprocessingInk" xmlns:wne="http://schemas.microsoft.com/office/word/2006/wordml" xmlns:wps="http://schemas.microsoft.com/office/word/2010/wordprocessingShape" mc:Ignorable="w14 wp14">
+<w:endnotes xmlns:wpc="http://schemas.microsoft.com/office/word/2010/wordprocessingCanvas" xmlns:mc="http://schemas.openxmlformats.org/markup-compatibility/2006" xmlns:o="urn:schemas-microsoft-com:office:office" xmlns:r="http://schemas.openxmlformats.org/officeDocument/2006/relationships" xmlns:m="http://schemas.openxmlformats.org/officeDocument/2006/math" xmlns:v="urn:schemas-microsoft-com:vml" xmlns:wp14="http://schemas.microsoft.com/office/word/2010/wordprocessingDrawing" xmlns:wp="http://schemas.openxmlformats.org/drawingml/2006/wordprocessingDrawing" xmlns:w10="urn:schemas-microsoft-com:office:word" xmlns:w="http://schemas.openxmlformats.org/wordprocessingml/2006/main" xmlns:w14="http://schemas.microsoft.com/office/word/2010/wordml" xmlns:w15="http://schemas.microsoft.com/office/word/2012/wordml" xmlns:wpg="http://schemas.microsoft.com/office/word/2010/wordprocessingGroup" xmlns:wpi="http://schemas.microsoft.com/office/word/2010/wordprocessingInk" xmlns:wne="http://schemas.microsoft.com/office/word/2006/wordml" xmlns:wps="http://schemas.microsoft.com/office/word/2010/wordprocessingShape" mc:Ignorable="w14 w15 wp14">
   <w:endnote w:type="separator" w:id="-1">
     <w:p>
       <w:r>
@@ -841,37 +1311,37 @@
 </file>
 
 <file path=word/footer1.xml><?xml version="1.0" encoding="utf-8"?>
-<w:ftr xmlns:wpc="http://schemas.microsoft.com/office/word/2010/wordprocessingCanvas" xmlns:mo="http://schemas.microsoft.com/office/mac/office/2008/main" xmlns:mc="http://schemas.openxmlformats.org/markup-compatibility/2006" xmlns:mv="urn:schemas-microsoft-com:mac:vml" xmlns:o="urn:schemas-microsoft-com:office:office" xmlns:r="http://schemas.openxmlformats.org/officeDocument/2006/relationships" xmlns:m="http://schemas.openxmlformats.org/officeDocument/2006/math" xmlns:v="urn:schemas-microsoft-com:vml" xmlns:wp14="http://schemas.microsoft.com/office/word/2010/wordprocessingDrawing" xmlns:wp="http://schemas.openxmlformats.org/drawingml/2006/wordprocessingDrawing" xmlns:w10="urn:schemas-microsoft-com:office:word" xmlns:w="http://schemas.openxmlformats.org/wordprocessingml/2006/main" xmlns:w14="http://schemas.microsoft.com/office/word/2010/wordml" xmlns:wpg="http://schemas.microsoft.com/office/word/2010/wordprocessingGroup" xmlns:wpi="http://schemas.microsoft.com/office/word/2010/wordprocessingInk" xmlns:wne="http://schemas.microsoft.com/office/word/2006/wordml" xmlns:wps="http://schemas.microsoft.com/office/word/2010/wordprocessingShape" mc:Ignorable="w14 wp14">
+<w:ftr xmlns:wpc="http://schemas.microsoft.com/office/word/2010/wordprocessingCanvas" xmlns:mc="http://schemas.openxmlformats.org/markup-compatibility/2006" xmlns:o="urn:schemas-microsoft-com:office:office" xmlns:r="http://schemas.openxmlformats.org/officeDocument/2006/relationships" xmlns:m="http://schemas.openxmlformats.org/officeDocument/2006/math" xmlns:v="urn:schemas-microsoft-com:vml" xmlns:wp14="http://schemas.microsoft.com/office/word/2010/wordprocessingDrawing" xmlns:wp="http://schemas.openxmlformats.org/drawingml/2006/wordprocessingDrawing" xmlns:w10="urn:schemas-microsoft-com:office:word" xmlns:w="http://schemas.openxmlformats.org/wordprocessingml/2006/main" xmlns:w14="http://schemas.microsoft.com/office/word/2010/wordml" xmlns:w15="http://schemas.microsoft.com/office/word/2012/wordml" xmlns:wpg="http://schemas.microsoft.com/office/word/2010/wordprocessingGroup" xmlns:wpi="http://schemas.microsoft.com/office/word/2010/wordprocessingInk" xmlns:wne="http://schemas.microsoft.com/office/word/2006/wordml" xmlns:wps="http://schemas.microsoft.com/office/word/2010/wordprocessingShape" mc:Ignorable="w14 w15 wp14">
   <w:p>
     <w:pPr>
-      <w:pStyle w:val="Footer"/>
+      <w:pStyle w:val="Sidefod"/>
       <w:framePr w:wrap="around" w:vAnchor="text" w:hAnchor="margin" w:xAlign="right" w:y="1"/>
       <w:rPr>
-        <w:rStyle w:val="PageNumber"/>
+        <w:rStyle w:val="Sidetal"/>
       </w:rPr>
     </w:pPr>
     <w:r>
       <w:rPr>
-        <w:rStyle w:val="PageNumber"/>
+        <w:rStyle w:val="Sidetal"/>
       </w:rPr>
       <w:fldChar w:fldCharType="begin"/>
     </w:r>
     <w:r>
       <w:rPr>
-        <w:rStyle w:val="PageNumber"/>
+        <w:rStyle w:val="Sidetal"/>
       </w:rPr>
       <w:instrText xml:space="preserve">PAGE  </w:instrText>
     </w:r>
     <w:r>
       <w:rPr>
-        <w:rStyle w:val="PageNumber"/>
+        <w:rStyle w:val="Sidetal"/>
       </w:rPr>
       <w:fldChar w:fldCharType="end"/>
     </w:r>
   </w:p>
   <w:p>
     <w:pPr>
-      <w:pStyle w:val="Footer"/>
+      <w:pStyle w:val="Sidefod"/>
       <w:ind w:right="360"/>
     </w:pPr>
   </w:p>
@@ -879,15 +1349,15 @@
 </file>
 
 <file path=word/footer2.xml><?xml version="1.0" encoding="utf-8"?>
-<w:ftr xmlns:wpc="http://schemas.microsoft.com/office/word/2010/wordprocessingCanvas" xmlns:mo="http://schemas.microsoft.com/office/mac/office/2008/main" xmlns:mc="http://schemas.openxmlformats.org/markup-compatibility/2006" xmlns:mv="urn:schemas-microsoft-com:mac:vml" xmlns:o="urn:schemas-microsoft-com:office:office" xmlns:r="http://schemas.openxmlformats.org/officeDocument/2006/relationships" xmlns:m="http://schemas.openxmlformats.org/officeDocument/2006/math" xmlns:v="urn:schemas-microsoft-com:vml" xmlns:wp14="http://schemas.microsoft.com/office/word/2010/wordprocessingDrawing" xmlns:wp="http://schemas.openxmlformats.org/drawingml/2006/wordprocessingDrawing" xmlns:w10="urn:schemas-microsoft-com:office:word" xmlns:w="http://schemas.openxmlformats.org/wordprocessingml/2006/main" xmlns:w14="http://schemas.microsoft.com/office/word/2010/wordml" xmlns:wpg="http://schemas.microsoft.com/office/word/2010/wordprocessingGroup" xmlns:wpi="http://schemas.microsoft.com/office/word/2010/wordprocessingInk" xmlns:wne="http://schemas.microsoft.com/office/word/2006/wordml" xmlns:wps="http://schemas.microsoft.com/office/word/2010/wordprocessingShape" mc:Ignorable="w14 wp14">
+<w:ftr xmlns:wpc="http://schemas.microsoft.com/office/word/2010/wordprocessingCanvas" xmlns:mc="http://schemas.openxmlformats.org/markup-compatibility/2006" xmlns:o="urn:schemas-microsoft-com:office:office" xmlns:r="http://schemas.openxmlformats.org/officeDocument/2006/relationships" xmlns:m="http://schemas.openxmlformats.org/officeDocument/2006/math" xmlns:v="urn:schemas-microsoft-com:vml" xmlns:wp14="http://schemas.microsoft.com/office/word/2010/wordprocessingDrawing" xmlns:wp="http://schemas.openxmlformats.org/drawingml/2006/wordprocessingDrawing" xmlns:w10="urn:schemas-microsoft-com:office:word" xmlns:w="http://schemas.openxmlformats.org/wordprocessingml/2006/main" xmlns:w14="http://schemas.microsoft.com/office/word/2010/wordml" xmlns:w15="http://schemas.microsoft.com/office/word/2012/wordml" xmlns:wpg="http://schemas.microsoft.com/office/word/2010/wordprocessingGroup" xmlns:wpi="http://schemas.microsoft.com/office/word/2010/wordprocessingInk" xmlns:wne="http://schemas.microsoft.com/office/word/2006/wordml" xmlns:wps="http://schemas.microsoft.com/office/word/2010/wordprocessingShape" mc:Ignorable="w14 w15 wp14">
   <w:p>
     <w:pPr>
-      <w:pStyle w:val="Footer"/>
+      <w:pStyle w:val="Sidefod"/>
       <w:jc w:val="right"/>
     </w:pPr>
     <w:r>
       <w:rPr>
-        <w:rStyle w:val="PageNumber"/>
+        <w:rStyle w:val="Sidetal"/>
         <w:rFonts w:ascii="Verdana" w:hAnsi="Verdana"/>
         <w:sz w:val="20"/>
         <w:szCs w:val="20"/>
@@ -896,7 +1366,7 @@
     </w:r>
     <w:r>
       <w:rPr>
-        <w:rStyle w:val="PageNumber"/>
+        <w:rStyle w:val="Sidetal"/>
         <w:rFonts w:ascii="Verdana" w:hAnsi="Verdana"/>
         <w:sz w:val="20"/>
         <w:szCs w:val="20"/>
@@ -905,7 +1375,7 @@
     </w:r>
     <w:r>
       <w:rPr>
-        <w:rStyle w:val="PageNumber"/>
+        <w:rStyle w:val="Sidetal"/>
         <w:rFonts w:ascii="Verdana" w:hAnsi="Verdana"/>
         <w:sz w:val="20"/>
         <w:szCs w:val="20"/>
@@ -914,7 +1384,7 @@
     </w:r>
     <w:r>
       <w:rPr>
-        <w:rStyle w:val="PageNumber"/>
+        <w:rStyle w:val="Sidetal"/>
         <w:rFonts w:ascii="Verdana" w:hAnsi="Verdana"/>
         <w:sz w:val="20"/>
         <w:szCs w:val="20"/>
@@ -923,7 +1393,7 @@
     </w:r>
     <w:r>
       <w:rPr>
-        <w:rStyle w:val="PageNumber"/>
+        <w:rStyle w:val="Sidetal"/>
         <w:rFonts w:ascii="Verdana" w:hAnsi="Verdana"/>
         <w:noProof/>
         <w:sz w:val="20"/>
@@ -933,7 +1403,7 @@
     </w:r>
     <w:r>
       <w:rPr>
-        <w:rStyle w:val="PageNumber"/>
+        <w:rStyle w:val="Sidetal"/>
         <w:rFonts w:ascii="Verdana" w:hAnsi="Verdana"/>
         <w:sz w:val="20"/>
         <w:szCs w:val="20"/>
@@ -942,7 +1412,7 @@
     </w:r>
     <w:r>
       <w:rPr>
-        <w:rStyle w:val="PageNumber"/>
+        <w:rStyle w:val="Sidetal"/>
         <w:rFonts w:ascii="Verdana" w:hAnsi="Verdana"/>
         <w:sz w:val="20"/>
         <w:szCs w:val="20"/>
@@ -951,7 +1421,7 @@
     </w:r>
     <w:r>
       <w:rPr>
-        <w:rStyle w:val="PageNumber"/>
+        <w:rStyle w:val="Sidetal"/>
         <w:rFonts w:ascii="Verdana" w:hAnsi="Verdana"/>
         <w:sz w:val="20"/>
         <w:szCs w:val="20"/>
@@ -960,7 +1430,7 @@
     </w:r>
     <w:r>
       <w:rPr>
-        <w:rStyle w:val="PageNumber"/>
+        <w:rStyle w:val="Sidetal"/>
         <w:rFonts w:ascii="Verdana" w:hAnsi="Verdana"/>
         <w:sz w:val="20"/>
         <w:szCs w:val="20"/>
@@ -969,7 +1439,7 @@
     </w:r>
     <w:r>
       <w:rPr>
-        <w:rStyle w:val="PageNumber"/>
+        <w:rStyle w:val="Sidetal"/>
         <w:rFonts w:ascii="Verdana" w:hAnsi="Verdana"/>
         <w:sz w:val="20"/>
         <w:szCs w:val="20"/>
@@ -978,7 +1448,7 @@
     </w:r>
     <w:r>
       <w:rPr>
-        <w:rStyle w:val="PageNumber"/>
+        <w:rStyle w:val="Sidetal"/>
         <w:rFonts w:ascii="Verdana" w:hAnsi="Verdana"/>
         <w:noProof/>
         <w:sz w:val="20"/>
@@ -988,7 +1458,7 @@
     </w:r>
     <w:r>
       <w:rPr>
-        <w:rStyle w:val="PageNumber"/>
+        <w:rStyle w:val="Sidetal"/>
         <w:rFonts w:ascii="Verdana" w:hAnsi="Verdana"/>
         <w:sz w:val="20"/>
         <w:szCs w:val="20"/>
@@ -1000,7 +1470,7 @@
 </file>
 
 <file path=word/footnotes.xml><?xml version="1.0" encoding="utf-8"?>
-<w:footnotes xmlns:wpc="http://schemas.microsoft.com/office/word/2010/wordprocessingCanvas" xmlns:mo="http://schemas.microsoft.com/office/mac/office/2008/main" xmlns:mc="http://schemas.openxmlformats.org/markup-compatibility/2006" xmlns:mv="urn:schemas-microsoft-com:mac:vml" xmlns:o="urn:schemas-microsoft-com:office:office" xmlns:r="http://schemas.openxmlformats.org/officeDocument/2006/relationships" xmlns:m="http://schemas.openxmlformats.org/officeDocument/2006/math" xmlns:v="urn:schemas-microsoft-com:vml" xmlns:wp14="http://schemas.microsoft.com/office/word/2010/wordprocessingDrawing" xmlns:wp="http://schemas.openxmlformats.org/drawingml/2006/wordprocessingDrawing" xmlns:w10="urn:schemas-microsoft-com:office:word" xmlns:w="http://schemas.openxmlformats.org/wordprocessingml/2006/main" xmlns:w14="http://schemas.microsoft.com/office/word/2010/wordml" xmlns:wpg="http://schemas.microsoft.com/office/word/2010/wordprocessingGroup" xmlns:wpi="http://schemas.microsoft.com/office/word/2010/wordprocessingInk" xmlns:wne="http://schemas.microsoft.com/office/word/2006/wordml" xmlns:wps="http://schemas.microsoft.com/office/word/2010/wordprocessingShape" mc:Ignorable="w14 wp14">
+<w:footnotes xmlns:wpc="http://schemas.microsoft.com/office/word/2010/wordprocessingCanvas" xmlns:mc="http://schemas.openxmlformats.org/markup-compatibility/2006" xmlns:o="urn:schemas-microsoft-com:office:office" xmlns:r="http://schemas.openxmlformats.org/officeDocument/2006/relationships" xmlns:m="http://schemas.openxmlformats.org/officeDocument/2006/math" xmlns:v="urn:schemas-microsoft-com:vml" xmlns:wp14="http://schemas.microsoft.com/office/word/2010/wordprocessingDrawing" xmlns:wp="http://schemas.openxmlformats.org/drawingml/2006/wordprocessingDrawing" xmlns:w10="urn:schemas-microsoft-com:office:word" xmlns:w="http://schemas.openxmlformats.org/wordprocessingml/2006/main" xmlns:w14="http://schemas.microsoft.com/office/word/2010/wordml" xmlns:w15="http://schemas.microsoft.com/office/word/2012/wordml" xmlns:wpg="http://schemas.microsoft.com/office/word/2010/wordprocessingGroup" xmlns:wpi="http://schemas.microsoft.com/office/word/2010/wordprocessingInk" xmlns:wne="http://schemas.microsoft.com/office/word/2006/wordml" xmlns:wps="http://schemas.microsoft.com/office/word/2010/wordprocessingShape" mc:Ignorable="w14 w15 wp14">
   <w:footnote w:type="separator" w:id="-1">
     <w:p>
       <w:r>
@@ -1019,8 +1489,8 @@
 </file>
 
 <file path=word/numbering.xml><?xml version="1.0" encoding="utf-8"?>
-<w:numbering xmlns:wpc="http://schemas.microsoft.com/office/word/2010/wordprocessingCanvas" xmlns:mo="http://schemas.microsoft.com/office/mac/office/2008/main" xmlns:mc="http://schemas.openxmlformats.org/markup-compatibility/2006" xmlns:mv="urn:schemas-microsoft-com:mac:vml" xmlns:o="urn:schemas-microsoft-com:office:office" xmlns:r="http://schemas.openxmlformats.org/officeDocument/2006/relationships" xmlns:m="http://schemas.openxmlformats.org/officeDocument/2006/math" xmlns:v="urn:schemas-microsoft-com:vml" xmlns:wp14="http://schemas.microsoft.com/office/word/2010/wordprocessingDrawing" xmlns:wp="http://schemas.openxmlformats.org/drawingml/2006/wordprocessingDrawing" xmlns:w10="urn:schemas-microsoft-com:office:word" xmlns:w="http://schemas.openxmlformats.org/wordprocessingml/2006/main" xmlns:w14="http://schemas.microsoft.com/office/word/2010/wordml" xmlns:wpg="http://schemas.microsoft.com/office/word/2010/wordprocessingGroup" xmlns:wpi="http://schemas.microsoft.com/office/word/2010/wordprocessingInk" xmlns:wne="http://schemas.microsoft.com/office/word/2006/wordml" xmlns:wps="http://schemas.microsoft.com/office/word/2010/wordprocessingShape" mc:Ignorable="w14 wp14">
-  <w:abstractNum w:abstractNumId="0">
+<w:numbering xmlns:wpc="http://schemas.microsoft.com/office/word/2010/wordprocessingCanvas" xmlns:mc="http://schemas.openxmlformats.org/markup-compatibility/2006" xmlns:o="urn:schemas-microsoft-com:office:office" xmlns:r="http://schemas.openxmlformats.org/officeDocument/2006/relationships" xmlns:m="http://schemas.openxmlformats.org/officeDocument/2006/math" xmlns:v="urn:schemas-microsoft-com:vml" xmlns:wp14="http://schemas.microsoft.com/office/word/2010/wordprocessingDrawing" xmlns:wp="http://schemas.openxmlformats.org/drawingml/2006/wordprocessingDrawing" xmlns:w10="urn:schemas-microsoft-com:office:word" xmlns:w="http://schemas.openxmlformats.org/wordprocessingml/2006/main" xmlns:w14="http://schemas.microsoft.com/office/word/2010/wordml" xmlns:w15="http://schemas.microsoft.com/office/word/2012/wordml" xmlns:wpg="http://schemas.microsoft.com/office/word/2010/wordprocessingGroup" xmlns:wpi="http://schemas.microsoft.com/office/word/2010/wordprocessingInk" xmlns:wne="http://schemas.microsoft.com/office/word/2006/wordml" xmlns:wps="http://schemas.microsoft.com/office/word/2010/wordprocessingShape" mc:Ignorable="w14 w15 wp14">
+  <w:abstractNum w:abstractNumId="0" w15:restartNumberingAfterBreak="0">
     <w:nsid w:val="11C73470"/>
     <w:multiLevelType w:val="hybridMultilevel"/>
     <w:tmpl w:val="B972EB86"/>
@@ -1133,7 +1603,7 @@
       </w:pPr>
     </w:lvl>
   </w:abstractNum>
-  <w:abstractNum w:abstractNumId="1">
+  <w:abstractNum w:abstractNumId="1" w15:restartNumberingAfterBreak="0">
     <w:nsid w:val="279422B6"/>
     <w:multiLevelType w:val="hybridMultilevel"/>
     <w:tmpl w:val="D3D8C676"/>
@@ -1246,17 +1716,109 @@
       </w:pPr>
     </w:lvl>
   </w:abstractNum>
+  <w:abstractNum w:abstractNumId="2" w15:restartNumberingAfterBreak="0">
+    <w:nsid w:val="5AA47C7E"/>
+    <w:multiLevelType w:val="hybridMultilevel"/>
+    <w:tmpl w:val="BCA47760"/>
+    <w:lvl w:ilvl="0" w:tplc="0406000F">
+      <w:start w:val="1"/>
+      <w:numFmt w:val="decimal"/>
+      <w:lvlText w:val="%1."/>
+      <w:lvlJc w:val="left"/>
+      <w:pPr>
+        <w:ind w:left="720" w:hanging="360"/>
+      </w:pPr>
+      <w:rPr>
+        <w:rFonts w:hint="default"/>
+      </w:rPr>
+    </w:lvl>
+    <w:lvl w:ilvl="1" w:tplc="04060019" w:tentative="1">
+      <w:start w:val="1"/>
+      <w:numFmt w:val="lowerLetter"/>
+      <w:lvlText w:val="%2."/>
+      <w:lvlJc w:val="left"/>
+      <w:pPr>
+        <w:ind w:left="1440" w:hanging="360"/>
+      </w:pPr>
+    </w:lvl>
+    <w:lvl w:ilvl="2" w:tplc="0406001B" w:tentative="1">
+      <w:start w:val="1"/>
+      <w:numFmt w:val="lowerRoman"/>
+      <w:lvlText w:val="%3."/>
+      <w:lvlJc w:val="right"/>
+      <w:pPr>
+        <w:ind w:left="2160" w:hanging="180"/>
+      </w:pPr>
+    </w:lvl>
+    <w:lvl w:ilvl="3" w:tplc="0406000F" w:tentative="1">
+      <w:start w:val="1"/>
+      <w:numFmt w:val="decimal"/>
+      <w:lvlText w:val="%4."/>
+      <w:lvlJc w:val="left"/>
+      <w:pPr>
+        <w:ind w:left="2880" w:hanging="360"/>
+      </w:pPr>
+    </w:lvl>
+    <w:lvl w:ilvl="4" w:tplc="04060019" w:tentative="1">
+      <w:start w:val="1"/>
+      <w:numFmt w:val="lowerLetter"/>
+      <w:lvlText w:val="%5."/>
+      <w:lvlJc w:val="left"/>
+      <w:pPr>
+        <w:ind w:left="3600" w:hanging="360"/>
+      </w:pPr>
+    </w:lvl>
+    <w:lvl w:ilvl="5" w:tplc="0406001B" w:tentative="1">
+      <w:start w:val="1"/>
+      <w:numFmt w:val="lowerRoman"/>
+      <w:lvlText w:val="%6."/>
+      <w:lvlJc w:val="right"/>
+      <w:pPr>
+        <w:ind w:left="4320" w:hanging="180"/>
+      </w:pPr>
+    </w:lvl>
+    <w:lvl w:ilvl="6" w:tplc="0406000F" w:tentative="1">
+      <w:start w:val="1"/>
+      <w:numFmt w:val="decimal"/>
+      <w:lvlText w:val="%7."/>
+      <w:lvlJc w:val="left"/>
+      <w:pPr>
+        <w:ind w:left="5040" w:hanging="360"/>
+      </w:pPr>
+    </w:lvl>
+    <w:lvl w:ilvl="7" w:tplc="04060019" w:tentative="1">
+      <w:start w:val="1"/>
+      <w:numFmt w:val="lowerLetter"/>
+      <w:lvlText w:val="%8."/>
+      <w:lvlJc w:val="left"/>
+      <w:pPr>
+        <w:ind w:left="5760" w:hanging="360"/>
+      </w:pPr>
+    </w:lvl>
+    <w:lvl w:ilvl="8" w:tplc="0406001B" w:tentative="1">
+      <w:start w:val="1"/>
+      <w:numFmt w:val="lowerRoman"/>
+      <w:lvlText w:val="%9."/>
+      <w:lvlJc w:val="right"/>
+      <w:pPr>
+        <w:ind w:left="6480" w:hanging="180"/>
+      </w:pPr>
+    </w:lvl>
+  </w:abstractNum>
   <w:num w:numId="1">
     <w:abstractNumId w:val="1"/>
   </w:num>
   <w:num w:numId="2">
     <w:abstractNumId w:val="0"/>
   </w:num>
+  <w:num w:numId="3">
+    <w:abstractNumId w:val="2"/>
+  </w:num>
 </w:numbering>
 </file>
 
 <file path=word/styles.xml><?xml version="1.0" encoding="utf-8"?>
-<w:styles xmlns:mc="http://schemas.openxmlformats.org/markup-compatibility/2006" xmlns:r="http://schemas.openxmlformats.org/officeDocument/2006/relationships" xmlns:w="http://schemas.openxmlformats.org/wordprocessingml/2006/main" xmlns:w14="http://schemas.microsoft.com/office/word/2010/wordml" mc:Ignorable="w14">
+<w:styles xmlns:mc="http://schemas.openxmlformats.org/markup-compatibility/2006" xmlns:r="http://schemas.openxmlformats.org/officeDocument/2006/relationships" xmlns:w="http://schemas.openxmlformats.org/wordprocessingml/2006/main" xmlns:w14="http://schemas.microsoft.com/office/word/2010/wordml" xmlns:w15="http://schemas.microsoft.com/office/word/2012/wordml" mc:Ignorable="w14 w15">
   <w:docDefaults>
     <w:rPrDefault>
       <w:rPr>
@@ -1266,7 +1828,7 @@
     </w:rPrDefault>
     <w:pPrDefault/>
   </w:docDefaults>
-  <w:latentStyles w:defLockedState="0" w:defUIPriority="0" w:defSemiHidden="0" w:defUnhideWhenUsed="0" w:defQFormat="0" w:count="276">
+  <w:latentStyles w:defLockedState="0" w:defUIPriority="0" w:defSemiHidden="0" w:defUnhideWhenUsed="0" w:defQFormat="0" w:count="371">
     <w:lsdException w:name="Normal" w:qFormat="1"/>
     <w:lsdException w:name="heading 1" w:qFormat="1"/>
     <w:lsdException w:name="heading 2" w:semiHidden="1" w:unhideWhenUsed="1" w:qFormat="1"/>
@@ -1277,20 +1839,140 @@
     <w:lsdException w:name="heading 7" w:semiHidden="1" w:unhideWhenUsed="1" w:qFormat="1"/>
     <w:lsdException w:name="heading 8" w:semiHidden="1" w:unhideWhenUsed="1" w:qFormat="1"/>
     <w:lsdException w:name="heading 9" w:semiHidden="1" w:unhideWhenUsed="1" w:qFormat="1"/>
+    <w:lsdException w:name="index 1" w:semiHidden="1" w:unhideWhenUsed="1"/>
+    <w:lsdException w:name="index 7" w:semiHidden="1" w:unhideWhenUsed="1"/>
+    <w:lsdException w:name="index 8" w:semiHidden="1" w:unhideWhenUsed="1"/>
+    <w:lsdException w:name="index 9" w:semiHidden="1" w:unhideWhenUsed="1"/>
+    <w:lsdException w:name="toc 1" w:semiHidden="1" w:unhideWhenUsed="1"/>
+    <w:lsdException w:name="toc 2" w:semiHidden="1" w:unhideWhenUsed="1"/>
+    <w:lsdException w:name="toc 3" w:semiHidden="1" w:unhideWhenUsed="1"/>
+    <w:lsdException w:name="toc 4" w:semiHidden="1" w:unhideWhenUsed="1"/>
+    <w:lsdException w:name="toc 5" w:semiHidden="1" w:unhideWhenUsed="1"/>
+    <w:lsdException w:name="toc 6" w:semiHidden="1" w:unhideWhenUsed="1"/>
+    <w:lsdException w:name="toc 7" w:semiHidden="1" w:unhideWhenUsed="1"/>
+    <w:lsdException w:name="toc 8" w:semiHidden="1" w:unhideWhenUsed="1"/>
+    <w:lsdException w:name="toc 9" w:semiHidden="1" w:unhideWhenUsed="1"/>
+    <w:lsdException w:name="Normal Indent" w:semiHidden="1" w:unhideWhenUsed="1"/>
+    <w:lsdException w:name="footnote text" w:semiHidden="1" w:unhideWhenUsed="1"/>
+    <w:lsdException w:name="annotation text" w:semiHidden="1" w:unhideWhenUsed="1"/>
+    <w:lsdException w:name="header" w:semiHidden="1" w:unhideWhenUsed="1"/>
+    <w:lsdException w:name="footer" w:semiHidden="1" w:unhideWhenUsed="1"/>
+    <w:lsdException w:name="index heading" w:semiHidden="1" w:unhideWhenUsed="1"/>
     <w:lsdException w:name="caption" w:semiHidden="1" w:unhideWhenUsed="1" w:qFormat="1"/>
+    <w:lsdException w:name="table of figures" w:semiHidden="1" w:unhideWhenUsed="1"/>
+    <w:lsdException w:name="envelope address" w:semiHidden="1" w:unhideWhenUsed="1"/>
+    <w:lsdException w:name="envelope return" w:semiHidden="1" w:unhideWhenUsed="1"/>
+    <w:lsdException w:name="footnote reference" w:semiHidden="1" w:unhideWhenUsed="1"/>
+    <w:lsdException w:name="annotation reference" w:semiHidden="1" w:unhideWhenUsed="1"/>
+    <w:lsdException w:name="line number" w:semiHidden="1" w:unhideWhenUsed="1"/>
+    <w:lsdException w:name="page number" w:semiHidden="1" w:unhideWhenUsed="1"/>
+    <w:lsdException w:name="endnote reference" w:semiHidden="1" w:unhideWhenUsed="1"/>
+    <w:lsdException w:name="endnote text" w:semiHidden="1" w:unhideWhenUsed="1"/>
+    <w:lsdException w:name="table of authorities" w:semiHidden="1" w:unhideWhenUsed="1"/>
+    <w:lsdException w:name="macro" w:semiHidden="1" w:unhideWhenUsed="1"/>
+    <w:lsdException w:name="toa heading" w:semiHidden="1" w:unhideWhenUsed="1"/>
+    <w:lsdException w:name="List" w:semiHidden="1" w:unhideWhenUsed="1"/>
+    <w:lsdException w:name="List Bullet" w:semiHidden="1" w:unhideWhenUsed="1"/>
+    <w:lsdException w:name="List Number" w:semiHidden="1" w:unhideWhenUsed="1"/>
+    <w:lsdException w:name="List 2" w:semiHidden="1" w:unhideWhenUsed="1"/>
+    <w:lsdException w:name="List 3" w:semiHidden="1" w:unhideWhenUsed="1"/>
+    <w:lsdException w:name="List 4" w:semiHidden="1" w:unhideWhenUsed="1"/>
+    <w:lsdException w:name="List 5" w:semiHidden="1" w:unhideWhenUsed="1"/>
+    <w:lsdException w:name="List Bullet 2" w:semiHidden="1" w:unhideWhenUsed="1"/>
+    <w:lsdException w:name="List Bullet 3" w:semiHidden="1" w:unhideWhenUsed="1"/>
+    <w:lsdException w:name="List Bullet 4" w:semiHidden="1" w:unhideWhenUsed="1"/>
+    <w:lsdException w:name="List Bullet 5" w:semiHidden="1" w:unhideWhenUsed="1"/>
+    <w:lsdException w:name="List Number 3" w:semiHidden="1" w:unhideWhenUsed="1"/>
+    <w:lsdException w:name="List Number 4" w:semiHidden="1" w:unhideWhenUsed="1"/>
     <w:lsdException w:name="Title" w:qFormat="1"/>
+    <w:lsdException w:name="Closing" w:semiHidden="1" w:unhideWhenUsed="1"/>
+    <w:lsdException w:name="Signature" w:semiHidden="1" w:unhideWhenUsed="1"/>
+    <w:lsdException w:name="Default Paragraph Font" w:semiHidden="1" w:unhideWhenUsed="1"/>
+    <w:lsdException w:name="Body Text" w:semiHidden="1" w:unhideWhenUsed="1"/>
+    <w:lsdException w:name="Body Text Indent" w:semiHidden="1" w:unhideWhenUsed="1"/>
+    <w:lsdException w:name="List Continue" w:semiHidden="1" w:unhideWhenUsed="1"/>
+    <w:lsdException w:name="List Continue 2" w:semiHidden="1" w:unhideWhenUsed="1"/>
+    <w:lsdException w:name="List Continue 3" w:semiHidden="1" w:unhideWhenUsed="1"/>
+    <w:lsdException w:name="List Continue 4" w:semiHidden="1" w:unhideWhenUsed="1"/>
+    <w:lsdException w:name="List Continue 5" w:semiHidden="1" w:unhideWhenUsed="1"/>
+    <w:lsdException w:name="Message Header" w:semiHidden="1" w:unhideWhenUsed="1"/>
     <w:lsdException w:name="Subtitle" w:qFormat="1"/>
+    <w:lsdException w:name="Salutation" w:semiHidden="1" w:unhideWhenUsed="1"/>
+    <w:lsdException w:name="Date" w:semiHidden="1" w:unhideWhenUsed="1"/>
+    <w:lsdException w:name="Body Text First Indent" w:semiHidden="1" w:unhideWhenUsed="1"/>
+    <w:lsdException w:name="Body Text First Indent 2" w:semiHidden="1" w:unhideWhenUsed="1"/>
+    <w:lsdException w:name="Note Heading" w:semiHidden="1" w:unhideWhenUsed="1"/>
+    <w:lsdException w:name="Body Text 2" w:semiHidden="1" w:unhideWhenUsed="1"/>
+    <w:lsdException w:name="Body Text 3" w:semiHidden="1" w:unhideWhenUsed="1"/>
+    <w:lsdException w:name="Body Text Indent 2" w:semiHidden="1" w:unhideWhenUsed="1"/>
     <w:lsdException w:name="Strong" w:qFormat="1"/>
     <w:lsdException w:name="Emphasis" w:qFormat="1"/>
-    <w:lsdException w:name="Note Level 1" w:semiHidden="1" w:uiPriority="99" w:unhideWhenUsed="1"/>
-    <w:lsdException w:name="Note Level 2" w:semiHidden="1" w:uiPriority="99" w:unhideWhenUsed="1"/>
-    <w:lsdException w:name="Note Level 3" w:semiHidden="1" w:uiPriority="99" w:unhideWhenUsed="1"/>
-    <w:lsdException w:name="Note Level 4" w:semiHidden="1" w:uiPriority="99" w:unhideWhenUsed="1"/>
-    <w:lsdException w:name="Note Level 5" w:semiHidden="1" w:uiPriority="99" w:unhideWhenUsed="1"/>
-    <w:lsdException w:name="Note Level 6" w:semiHidden="1" w:uiPriority="99" w:unhideWhenUsed="1"/>
-    <w:lsdException w:name="Note Level 7" w:semiHidden="1" w:uiPriority="99" w:unhideWhenUsed="1"/>
-    <w:lsdException w:name="Note Level 8" w:semiHidden="1" w:uiPriority="99" w:unhideWhenUsed="1"/>
-    <w:lsdException w:name="Note Level 9" w:semiHidden="1" w:uiPriority="99" w:unhideWhenUsed="1"/>
+    <w:lsdException w:name="Document Map" w:semiHidden="1" w:unhideWhenUsed="1"/>
+    <w:lsdException w:name="Plain Text" w:semiHidden="1" w:unhideWhenUsed="1"/>
+    <w:lsdException w:name="E-mail Signature" w:semiHidden="1" w:unhideWhenUsed="1"/>
+    <w:lsdException w:name="HTML Top of Form" w:semiHidden="1" w:unhideWhenUsed="1"/>
+    <w:lsdException w:name="HTML Bottom of Form" w:semiHidden="1" w:unhideWhenUsed="1"/>
+    <w:lsdException w:name="Normal (Web)" w:semiHidden="1" w:unhideWhenUsed="1"/>
+    <w:lsdException w:name="HTML Acronym" w:semiHidden="1" w:unhideWhenUsed="1"/>
+    <w:lsdException w:name="HTML Address" w:semiHidden="1" w:unhideWhenUsed="1"/>
+    <w:lsdException w:name="HTML Cite" w:semiHidden="1" w:unhideWhenUsed="1"/>
+    <w:lsdException w:name="HTML Code" w:semiHidden="1" w:unhideWhenUsed="1"/>
+    <w:lsdException w:name="HTML Definition" w:semiHidden="1" w:unhideWhenUsed="1"/>
+    <w:lsdException w:name="HTML Keyboard" w:semiHidden="1" w:unhideWhenUsed="1"/>
+    <w:lsdException w:name="HTML Preformatted" w:semiHidden="1" w:unhideWhenUsed="1"/>
+    <w:lsdException w:name="HTML Sample" w:semiHidden="1" w:unhideWhenUsed="1"/>
+    <w:lsdException w:name="HTML Typewriter" w:semiHidden="1" w:unhideWhenUsed="1"/>
+    <w:lsdException w:name="HTML Variable" w:semiHidden="1" w:unhideWhenUsed="1"/>
+    <w:lsdException w:name="Normal Table" w:semiHidden="1" w:unhideWhenUsed="1"/>
+    <w:lsdException w:name="annotation subject" w:semiHidden="1" w:unhideWhenUsed="1"/>
+    <w:lsdException w:name="No List" w:semiHidden="1" w:unhideWhenUsed="1"/>
+    <w:lsdException w:name="Outline List 1" w:semiHidden="1" w:unhideWhenUsed="1"/>
+    <w:lsdException w:name="Outline List 2" w:semiHidden="1" w:unhideWhenUsed="1"/>
+    <w:lsdException w:name="Outline List 3" w:semiHidden="1" w:unhideWhenUsed="1"/>
+    <w:lsdException w:name="Table Simple 1" w:semiHidden="1" w:unhideWhenUsed="1"/>
+    <w:lsdException w:name="Table Simple 2" w:semiHidden="1" w:unhideWhenUsed="1"/>
+    <w:lsdException w:name="Table Simple 3" w:semiHidden="1" w:unhideWhenUsed="1"/>
+    <w:lsdException w:name="Table Classic 1" w:semiHidden="1" w:unhideWhenUsed="1"/>
+    <w:lsdException w:name="Table Classic 2" w:semiHidden="1" w:unhideWhenUsed="1"/>
+    <w:lsdException w:name="Table Classic 3" w:semiHidden="1" w:unhideWhenUsed="1"/>
+    <w:lsdException w:name="Table Classic 4" w:semiHidden="1" w:unhideWhenUsed="1"/>
+    <w:lsdException w:name="Table Colorful 1" w:semiHidden="1" w:unhideWhenUsed="1"/>
+    <w:lsdException w:name="Table Colorful 2" w:semiHidden="1" w:unhideWhenUsed="1"/>
+    <w:lsdException w:name="Table Colorful 3" w:semiHidden="1" w:unhideWhenUsed="1"/>
+    <w:lsdException w:name="Table Columns 1" w:semiHidden="1" w:unhideWhenUsed="1"/>
+    <w:lsdException w:name="Table Columns 2" w:semiHidden="1" w:unhideWhenUsed="1"/>
+    <w:lsdException w:name="Table Columns 3" w:semiHidden="1" w:unhideWhenUsed="1"/>
+    <w:lsdException w:name="Table Columns 4" w:semiHidden="1" w:unhideWhenUsed="1"/>
+    <w:lsdException w:name="Table Columns 5" w:semiHidden="1" w:unhideWhenUsed="1"/>
+    <w:lsdException w:name="Table Grid 1" w:semiHidden="1" w:unhideWhenUsed="1"/>
+    <w:lsdException w:name="Table Grid 2" w:semiHidden="1" w:unhideWhenUsed="1"/>
+    <w:lsdException w:name="Table Grid 3" w:semiHidden="1" w:unhideWhenUsed="1"/>
+    <w:lsdException w:name="Table Grid 4" w:semiHidden="1" w:unhideWhenUsed="1"/>
+    <w:lsdException w:name="Table Grid 5" w:semiHidden="1" w:unhideWhenUsed="1"/>
+    <w:lsdException w:name="Table Grid 6" w:semiHidden="1" w:unhideWhenUsed="1"/>
+    <w:lsdException w:name="Table Grid 7" w:semiHidden="1" w:unhideWhenUsed="1"/>
+    <w:lsdException w:name="Table Grid 8" w:semiHidden="1" w:unhideWhenUsed="1"/>
+    <w:lsdException w:name="Table List 1" w:semiHidden="1" w:unhideWhenUsed="1"/>
+    <w:lsdException w:name="Table List 2" w:semiHidden="1" w:unhideWhenUsed="1"/>
+    <w:lsdException w:name="Table List 3" w:semiHidden="1" w:unhideWhenUsed="1"/>
+    <w:lsdException w:name="Table List 4" w:semiHidden="1" w:unhideWhenUsed="1"/>
+    <w:lsdException w:name="Table List 5" w:semiHidden="1" w:unhideWhenUsed="1"/>
+    <w:lsdException w:name="Table List 6" w:semiHidden="1" w:unhideWhenUsed="1"/>
+    <w:lsdException w:name="Table List 7" w:semiHidden="1" w:unhideWhenUsed="1"/>
+    <w:lsdException w:name="Table List 8" w:semiHidden="1" w:unhideWhenUsed="1"/>
+    <w:lsdException w:name="Table 3D effects 1" w:semiHidden="1" w:unhideWhenUsed="1"/>
+    <w:lsdException w:name="Table 3D effects 2" w:semiHidden="1" w:unhideWhenUsed="1"/>
+    <w:lsdException w:name="Table 3D effects 3" w:semiHidden="1" w:unhideWhenUsed="1"/>
+    <w:lsdException w:name="Table Contemporary" w:semiHidden="1" w:unhideWhenUsed="1"/>
+    <w:lsdException w:name="Table Elegant" w:semiHidden="1" w:unhideWhenUsed="1"/>
+    <w:lsdException w:name="Table Professional" w:semiHidden="1" w:unhideWhenUsed="1"/>
+    <w:lsdException w:name="Table Subtle 1" w:semiHidden="1" w:unhideWhenUsed="1"/>
+    <w:lsdException w:name="Table Subtle 2" w:semiHidden="1" w:unhideWhenUsed="1"/>
+    <w:lsdException w:name="Table Web 1" w:semiHidden="1" w:unhideWhenUsed="1"/>
+    <w:lsdException w:name="Table Web 2" w:semiHidden="1" w:unhideWhenUsed="1"/>
+    <w:lsdException w:name="Table Web 3" w:semiHidden="1" w:unhideWhenUsed="1"/>
+    <w:lsdException w:name="Balloon Text" w:semiHidden="1" w:unhideWhenUsed="1"/>
+    <w:lsdException w:name="Table Theme" w:semiHidden="1" w:unhideWhenUsed="1"/>
     <w:lsdException w:name="Placeholder Text" w:semiHidden="1" w:uiPriority="99"/>
     <w:lsdException w:name="No Spacing" w:semiHidden="1" w:uiPriority="1" w:qFormat="1"/>
     <w:lsdException w:name="Light Shading" w:uiPriority="60"/>
@@ -1402,6 +2084,101 @@
     <w:lsdException w:name="Book Title" w:uiPriority="33" w:qFormat="1"/>
     <w:lsdException w:name="Bibliography" w:semiHidden="1" w:uiPriority="37" w:unhideWhenUsed="1"/>
     <w:lsdException w:name="TOC Heading" w:semiHidden="1" w:uiPriority="39" w:unhideWhenUsed="1" w:qFormat="1"/>
+    <w:lsdException w:name="Grid Table 4" w:uiPriority="49"/>
+    <w:lsdException w:name="Grid Table 5 Dark" w:uiPriority="50"/>
+    <w:lsdException w:name="Grid Table 6 Colorful" w:uiPriority="51"/>
+    <w:lsdException w:name="Grid Table 7 Colorful" w:uiPriority="52"/>
+    <w:lsdException w:name="Grid Table 1 Light Accent 1" w:uiPriority="46"/>
+    <w:lsdException w:name="Grid Table 2 Accent 1" w:uiPriority="47"/>
+    <w:lsdException w:name="Grid Table 3 Accent 1" w:uiPriority="48"/>
+    <w:lsdException w:name="Grid Table 4 Accent 1" w:uiPriority="49"/>
+    <w:lsdException w:name="Grid Table 5 Dark Accent 1" w:uiPriority="50"/>
+    <w:lsdException w:name="Grid Table 6 Colorful Accent 1" w:uiPriority="51"/>
+    <w:lsdException w:name="Grid Table 7 Colorful Accent 1" w:uiPriority="52"/>
+    <w:lsdException w:name="Grid Table 1 Light Accent 2" w:uiPriority="46"/>
+    <w:lsdException w:name="Grid Table 2 Accent 2" w:uiPriority="47"/>
+    <w:lsdException w:name="Grid Table 3 Accent 2" w:uiPriority="48"/>
+    <w:lsdException w:name="Grid Table 4 Accent 2" w:uiPriority="49"/>
+    <w:lsdException w:name="Grid Table 5 Dark Accent 2" w:uiPriority="50"/>
+    <w:lsdException w:name="Grid Table 6 Colorful Accent 2" w:uiPriority="51"/>
+    <w:lsdException w:name="Grid Table 7 Colorful Accent 2" w:uiPriority="52"/>
+    <w:lsdException w:name="Grid Table 1 Light Accent 3" w:uiPriority="46"/>
+    <w:lsdException w:name="Grid Table 2 Accent 3" w:uiPriority="47"/>
+    <w:lsdException w:name="Grid Table 3 Accent 3" w:uiPriority="48"/>
+    <w:lsdException w:name="Grid Table 4 Accent 3" w:uiPriority="49"/>
+    <w:lsdException w:name="Grid Table 5 Dark Accent 3" w:uiPriority="50"/>
+    <w:lsdException w:name="Grid Table 6 Colorful Accent 3" w:uiPriority="51"/>
+    <w:lsdException w:name="Grid Table 7 Colorful Accent 3" w:uiPriority="52"/>
+    <w:lsdException w:name="Grid Table 1 Light Accent 4" w:uiPriority="46"/>
+    <w:lsdException w:name="Grid Table 2 Accent 4" w:uiPriority="47"/>
+    <w:lsdException w:name="Grid Table 3 Accent 4" w:uiPriority="48"/>
+    <w:lsdException w:name="Grid Table 4 Accent 4" w:uiPriority="49"/>
+    <w:lsdException w:name="Grid Table 5 Dark Accent 4" w:uiPriority="50"/>
+    <w:lsdException w:name="Grid Table 6 Colorful Accent 4" w:uiPriority="51"/>
+    <w:lsdException w:name="Grid Table 7 Colorful Accent 4" w:uiPriority="52"/>
+    <w:lsdException w:name="Grid Table 1 Light Accent 5" w:uiPriority="46"/>
+    <w:lsdException w:name="Grid Table 2 Accent 5" w:uiPriority="47"/>
+    <w:lsdException w:name="Grid Table 3 Accent 5" w:uiPriority="48"/>
+    <w:lsdException w:name="Grid Table 4 Accent 5" w:uiPriority="49"/>
+    <w:lsdException w:name="Grid Table 5 Dark Accent 5" w:uiPriority="50"/>
+    <w:lsdException w:name="Grid Table 6 Colorful Accent 5" w:uiPriority="51"/>
+    <w:lsdException w:name="Grid Table 7 Colorful Accent 5" w:uiPriority="52"/>
+    <w:lsdException w:name="Grid Table 1 Light Accent 6" w:uiPriority="46"/>
+    <w:lsdException w:name="Grid Table 2 Accent 6" w:uiPriority="47"/>
+    <w:lsdException w:name="Grid Table 3 Accent 6" w:uiPriority="48"/>
+    <w:lsdException w:name="Grid Table 4 Accent 6" w:uiPriority="49"/>
+    <w:lsdException w:name="Grid Table 5 Dark Accent 6" w:uiPriority="50"/>
+    <w:lsdException w:name="Grid Table 6 Colorful Accent 6" w:uiPriority="51"/>
+    <w:lsdException w:name="Grid Table 7 Colorful Accent 6" w:uiPriority="52"/>
+    <w:lsdException w:name="List Table 1 Light" w:uiPriority="46"/>
+    <w:lsdException w:name="List Table 2" w:uiPriority="47"/>
+    <w:lsdException w:name="List Table 3" w:uiPriority="48"/>
+    <w:lsdException w:name="List Table 4" w:uiPriority="49"/>
+    <w:lsdException w:name="List Table 5 Dark" w:uiPriority="50"/>
+    <w:lsdException w:name="List Table 6 Colorful" w:uiPriority="51"/>
+    <w:lsdException w:name="List Table 7 Colorful" w:uiPriority="52"/>
+    <w:lsdException w:name="List Table 1 Light Accent 1" w:uiPriority="46"/>
+    <w:lsdException w:name="List Table 2 Accent 1" w:uiPriority="47"/>
+    <w:lsdException w:name="List Table 3 Accent 1" w:uiPriority="48"/>
+    <w:lsdException w:name="List Table 4 Accent 1" w:uiPriority="49"/>
+    <w:lsdException w:name="List Table 5 Dark Accent 1" w:uiPriority="50"/>
+    <w:lsdException w:name="List Table 6 Colorful Accent 1" w:uiPriority="51"/>
+    <w:lsdException w:name="List Table 7 Colorful Accent 1" w:uiPriority="52"/>
+    <w:lsdException w:name="List Table 1 Light Accent 2" w:uiPriority="46"/>
+    <w:lsdException w:name="List Table 2 Accent 2" w:uiPriority="47"/>
+    <w:lsdException w:name="List Table 3 Accent 2" w:uiPriority="48"/>
+    <w:lsdException w:name="List Table 4 Accent 2" w:uiPriority="49"/>
+    <w:lsdException w:name="List Table 5 Dark Accent 2" w:uiPriority="50"/>
+    <w:lsdException w:name="List Table 6 Colorful Accent 2" w:uiPriority="51"/>
+    <w:lsdException w:name="List Table 7 Colorful Accent 2" w:uiPriority="52"/>
+    <w:lsdException w:name="List Table 1 Light Accent 3" w:uiPriority="46"/>
+    <w:lsdException w:name="List Table 2 Accent 3" w:uiPriority="47"/>
+    <w:lsdException w:name="List Table 3 Accent 3" w:uiPriority="48"/>
+    <w:lsdException w:name="List Table 4 Accent 3" w:uiPriority="49"/>
+    <w:lsdException w:name="List Table 5 Dark Accent 3" w:uiPriority="50"/>
+    <w:lsdException w:name="List Table 6 Colorful Accent 3" w:uiPriority="51"/>
+    <w:lsdException w:name="List Table 7 Colorful Accent 3" w:uiPriority="52"/>
+    <w:lsdException w:name="List Table 1 Light Accent 4" w:uiPriority="46"/>
+    <w:lsdException w:name="List Table 2 Accent 4" w:uiPriority="47"/>
+    <w:lsdException w:name="List Table 3 Accent 4" w:uiPriority="48"/>
+    <w:lsdException w:name="List Table 4 Accent 4" w:uiPriority="49"/>
+    <w:lsdException w:name="List Table 5 Dark Accent 4" w:uiPriority="50"/>
+    <w:lsdException w:name="List Table 6 Colorful Accent 4" w:uiPriority="51"/>
+    <w:lsdException w:name="List Table 7 Colorful Accent 4" w:uiPriority="52"/>
+    <w:lsdException w:name="List Table 1 Light Accent 5" w:uiPriority="46"/>
+    <w:lsdException w:name="List Table 2 Accent 5" w:uiPriority="47"/>
+    <w:lsdException w:name="List Table 3 Accent 5" w:uiPriority="48"/>
+    <w:lsdException w:name="List Table 4 Accent 5" w:uiPriority="49"/>
+    <w:lsdException w:name="List Table 5 Dark Accent 5" w:uiPriority="50"/>
+    <w:lsdException w:name="List Table 6 Colorful Accent 5" w:uiPriority="51"/>
+    <w:lsdException w:name="List Table 7 Colorful Accent 5" w:uiPriority="52"/>
+    <w:lsdException w:name="List Table 1 Light Accent 6" w:uiPriority="46"/>
+    <w:lsdException w:name="List Table 2 Accent 6" w:uiPriority="47"/>
+    <w:lsdException w:name="List Table 3 Accent 6" w:uiPriority="48"/>
+    <w:lsdException w:name="List Table 4 Accent 6" w:uiPriority="49"/>
+    <w:lsdException w:name="List Table 5 Dark Accent 6" w:uiPriority="50"/>
+    <w:lsdException w:name="List Table 6 Colorful Accent 6" w:uiPriority="51"/>
+    <w:lsdException w:name="List Table 7 Colorful Accent 6" w:uiPriority="52"/>
   </w:latentStyles>
   <w:style w:type="paragraph" w:default="1" w:styleId="Normal">
     <w:name w:val="Normal"/>
@@ -1412,13 +2189,13 @@
       <w:lang w:eastAsia="da-DK"/>
     </w:rPr>
   </w:style>
-  <w:style w:type="character" w:default="1" w:styleId="DefaultParagraphFont">
+  <w:style w:type="character" w:default="1" w:styleId="Standardskrifttypeiafsnit">
     <w:name w:val="Default Paragraph Font"/>
     <w:uiPriority w:val="1"/>
     <w:semiHidden/>
     <w:unhideWhenUsed/>
   </w:style>
-  <w:style w:type="table" w:default="1" w:styleId="TableNormal">
+  <w:style w:type="table" w:default="1" w:styleId="Tabel-Normal">
     <w:name w:val="Normal Table"/>
     <w:uiPriority w:val="99"/>
     <w:semiHidden/>
@@ -1433,18 +2210,17 @@
       </w:tblCellMar>
     </w:tblPr>
   </w:style>
-  <w:style w:type="numbering" w:default="1" w:styleId="NoList">
+  <w:style w:type="numbering" w:default="1" w:styleId="Ingenoversigt">
     <w:name w:val="No List"/>
     <w:uiPriority w:val="99"/>
     <w:semiHidden/>
     <w:unhideWhenUsed/>
   </w:style>
-  <w:style w:type="table" w:styleId="TableGrid">
+  <w:style w:type="table" w:styleId="Tabel-Gitter">
     <w:name w:val="Table Grid"/>
-    <w:basedOn w:val="TableNormal"/>
+    <w:basedOn w:val="Tabel-Normal"/>
     <w:rsid w:val="009D2435"/>
     <w:tblPr>
-      <w:tblInd w:w="0" w:type="dxa"/>
       <w:tblBorders>
         <w:top w:val="single" w:sz="4" w:space="0" w:color="auto"/>
         <w:left w:val="single" w:sz="4" w:space="0" w:color="auto"/>
@@ -1453,15 +2229,9 @@
         <w:insideH w:val="single" w:sz="4" w:space="0" w:color="auto"/>
         <w:insideV w:val="single" w:sz="4" w:space="0" w:color="auto"/>
       </w:tblBorders>
-      <w:tblCellMar>
-        <w:top w:w="0" w:type="dxa"/>
-        <w:left w:w="108" w:type="dxa"/>
-        <w:bottom w:w="0" w:type="dxa"/>
-        <w:right w:w="108" w:type="dxa"/>
-      </w:tblCellMar>
     </w:tblPr>
   </w:style>
-  <w:style w:type="paragraph" w:styleId="Footer">
+  <w:style w:type="paragraph" w:styleId="Sidefod">
     <w:name w:val="footer"/>
     <w:basedOn w:val="Normal"/>
     <w:rsid w:val="00793008"/>
@@ -1472,12 +2242,12 @@
       </w:tabs>
     </w:pPr>
   </w:style>
-  <w:style w:type="character" w:styleId="PageNumber">
+  <w:style w:type="character" w:styleId="Sidetal">
     <w:name w:val="page number"/>
-    <w:basedOn w:val="DefaultParagraphFont"/>
+    <w:basedOn w:val="Standardskrifttypeiafsnit"/>
     <w:rsid w:val="00793008"/>
   </w:style>
-  <w:style w:type="paragraph" w:styleId="Header">
+  <w:style w:type="paragraph" w:styleId="Sidehoved">
     <w:name w:val="header"/>
     <w:basedOn w:val="Normal"/>
     <w:rsid w:val="00793008"/>
@@ -1488,7 +2258,7 @@
       </w:tabs>
     </w:pPr>
   </w:style>
-  <w:style w:type="paragraph" w:styleId="BalloonText">
+  <w:style w:type="paragraph" w:styleId="Markeringsbobletekst">
     <w:name w:val="Balloon Text"/>
     <w:basedOn w:val="Normal"/>
     <w:semiHidden/>
@@ -1499,252 +2269,16 @@
       <w:szCs w:val="16"/>
     </w:rPr>
   </w:style>
-</w:styles>
-</file>
-
-<file path=word/stylesWithEffects.xml><?xml version="1.0" encoding="utf-8"?>
-<w:styles xmlns:wpc="http://schemas.microsoft.com/office/word/2010/wordprocessingCanvas" xmlns:mo="http://schemas.microsoft.com/office/mac/office/2008/main" xmlns:mc="http://schemas.openxmlformats.org/markup-compatibility/2006" xmlns:mv="urn:schemas-microsoft-com:mac:vml" xmlns:o="urn:schemas-microsoft-com:office:office" xmlns:r="http://schemas.openxmlformats.org/officeDocument/2006/relationships" xmlns:m="http://schemas.openxmlformats.org/officeDocument/2006/math" xmlns:v="urn:schemas-microsoft-com:vml" xmlns:wp14="http://schemas.microsoft.com/office/word/2010/wordprocessingDrawing" xmlns:wp="http://schemas.openxmlformats.org/drawingml/2006/wordprocessingDrawing" xmlns:w10="urn:schemas-microsoft-com:office:word" xmlns:w="http://schemas.openxmlformats.org/wordprocessingml/2006/main" xmlns:w14="http://schemas.microsoft.com/office/word/2010/wordml" xmlns:wpg="http://schemas.microsoft.com/office/word/2010/wordprocessingGroup" xmlns:wpi="http://schemas.microsoft.com/office/word/2010/wordprocessingInk" xmlns:wne="http://schemas.microsoft.com/office/word/2006/wordml" xmlns:wps="http://schemas.microsoft.com/office/word/2010/wordprocessingShape" mc:Ignorable="w14 wp14">
-  <w:docDefaults>
-    <w:rPrDefault>
-      <w:rPr>
-        <w:rFonts w:ascii="Times New Roman" w:eastAsia="Times New Roman" w:hAnsi="Times New Roman" w:cs="Times New Roman"/>
-        <w:lang w:val="da-DK" w:eastAsia="en-US" w:bidi="ar-SA"/>
-      </w:rPr>
-    </w:rPrDefault>
-    <w:pPrDefault/>
-  </w:docDefaults>
-  <w:latentStyles w:defLockedState="0" w:defUIPriority="0" w:defSemiHidden="0" w:defUnhideWhenUsed="0" w:defQFormat="0" w:count="276">
-    <w:lsdException w:name="Normal" w:qFormat="1"/>
-    <w:lsdException w:name="heading 1" w:qFormat="1"/>
-    <w:lsdException w:name="heading 2" w:semiHidden="1" w:unhideWhenUsed="1" w:qFormat="1"/>
-    <w:lsdException w:name="heading 3" w:semiHidden="1" w:unhideWhenUsed="1" w:qFormat="1"/>
-    <w:lsdException w:name="heading 4" w:semiHidden="1" w:unhideWhenUsed="1" w:qFormat="1"/>
-    <w:lsdException w:name="heading 5" w:semiHidden="1" w:unhideWhenUsed="1" w:qFormat="1"/>
-    <w:lsdException w:name="heading 6" w:semiHidden="1" w:unhideWhenUsed="1" w:qFormat="1"/>
-    <w:lsdException w:name="heading 7" w:semiHidden="1" w:unhideWhenUsed="1" w:qFormat="1"/>
-    <w:lsdException w:name="heading 8" w:semiHidden="1" w:unhideWhenUsed="1" w:qFormat="1"/>
-    <w:lsdException w:name="heading 9" w:semiHidden="1" w:unhideWhenUsed="1" w:qFormat="1"/>
-    <w:lsdException w:name="caption" w:semiHidden="1" w:unhideWhenUsed="1" w:qFormat="1"/>
-    <w:lsdException w:name="Title" w:qFormat="1"/>
-    <w:lsdException w:name="Subtitle" w:qFormat="1"/>
-    <w:lsdException w:name="Strong" w:qFormat="1"/>
-    <w:lsdException w:name="Emphasis" w:qFormat="1"/>
-    <w:lsdException w:name="Note Level 1" w:semiHidden="1" w:uiPriority="99" w:unhideWhenUsed="1"/>
-    <w:lsdException w:name="Note Level 2" w:semiHidden="1" w:uiPriority="99" w:unhideWhenUsed="1"/>
-    <w:lsdException w:name="Note Level 3" w:semiHidden="1" w:uiPriority="99" w:unhideWhenUsed="1"/>
-    <w:lsdException w:name="Note Level 4" w:semiHidden="1" w:uiPriority="99" w:unhideWhenUsed="1"/>
-    <w:lsdException w:name="Note Level 5" w:semiHidden="1" w:uiPriority="99" w:unhideWhenUsed="1"/>
-    <w:lsdException w:name="Note Level 6" w:semiHidden="1" w:uiPriority="99" w:unhideWhenUsed="1"/>
-    <w:lsdException w:name="Note Level 7" w:semiHidden="1" w:uiPriority="99" w:unhideWhenUsed="1"/>
-    <w:lsdException w:name="Note Level 8" w:semiHidden="1" w:uiPriority="99" w:unhideWhenUsed="1"/>
-    <w:lsdException w:name="Note Level 9" w:semiHidden="1" w:uiPriority="99" w:unhideWhenUsed="1"/>
-    <w:lsdException w:name="Placeholder Text" w:semiHidden="1" w:uiPriority="99"/>
-    <w:lsdException w:name="No Spacing" w:semiHidden="1" w:uiPriority="1" w:qFormat="1"/>
-    <w:lsdException w:name="Light Shading" w:uiPriority="60"/>
-    <w:lsdException w:name="Light List" w:uiPriority="61"/>
-    <w:lsdException w:name="Light Grid" w:uiPriority="62"/>
-    <w:lsdException w:name="Medium Shading 1" w:uiPriority="63"/>
-    <w:lsdException w:name="Medium Shading 2" w:uiPriority="64"/>
-    <w:lsdException w:name="Medium List 1" w:uiPriority="65"/>
-    <w:lsdException w:name="Medium List 2" w:uiPriority="66"/>
-    <w:lsdException w:name="Medium Grid 1" w:uiPriority="67"/>
-    <w:lsdException w:name="Medium Grid 2" w:uiPriority="68"/>
-    <w:lsdException w:name="Medium Grid 3" w:uiPriority="69"/>
-    <w:lsdException w:name="Dark List" w:uiPriority="70"/>
-    <w:lsdException w:name="Colorful Shading" w:uiPriority="71"/>
-    <w:lsdException w:name="Colorful List" w:uiPriority="72"/>
-    <w:lsdException w:name="Colorful Grid" w:uiPriority="73"/>
-    <w:lsdException w:name="Light Shading Accent 1" w:uiPriority="60"/>
-    <w:lsdException w:name="Light List Accent 1" w:uiPriority="61"/>
-    <w:lsdException w:name="Light Grid Accent 1" w:uiPriority="62"/>
-    <w:lsdException w:name="Medium Shading 1 Accent 1" w:uiPriority="63"/>
-    <w:lsdException w:name="Medium Shading 2 Accent 1" w:uiPriority="64"/>
-    <w:lsdException w:name="Medium List 1 Accent 1" w:uiPriority="65"/>
-    <w:lsdException w:name="Revision" w:semiHidden="1" w:uiPriority="99"/>
-    <w:lsdException w:name="List Paragraph" w:uiPriority="34" w:qFormat="1"/>
-    <w:lsdException w:name="Quote" w:uiPriority="29" w:qFormat="1"/>
-    <w:lsdException w:name="Intense Quote" w:uiPriority="30" w:qFormat="1"/>
-    <w:lsdException w:name="Medium List 2 Accent 1" w:uiPriority="66"/>
-    <w:lsdException w:name="Medium Grid 1 Accent 1" w:uiPriority="67"/>
-    <w:lsdException w:name="Medium Grid 2 Accent 1" w:uiPriority="68"/>
-    <w:lsdException w:name="Medium Grid 3 Accent 1" w:uiPriority="69"/>
-    <w:lsdException w:name="Dark List Accent 1" w:uiPriority="70"/>
-    <w:lsdException w:name="Colorful Shading Accent 1" w:uiPriority="71"/>
-    <w:lsdException w:name="Colorful List Accent 1" w:uiPriority="72"/>
-    <w:lsdException w:name="Colorful Grid Accent 1" w:uiPriority="73"/>
-    <w:lsdException w:name="Light Shading Accent 2" w:uiPriority="60"/>
-    <w:lsdException w:name="Light List Accent 2" w:uiPriority="61"/>
-    <w:lsdException w:name="Light Grid Accent 2" w:uiPriority="62"/>
-    <w:lsdException w:name="Medium Shading 1 Accent 2" w:uiPriority="63"/>
-    <w:lsdException w:name="Medium Shading 2 Accent 2" w:uiPriority="64"/>
-    <w:lsdException w:name="Medium List 1 Accent 2" w:uiPriority="65"/>
-    <w:lsdException w:name="Medium List 2 Accent 2" w:uiPriority="66"/>
-    <w:lsdException w:name="Medium Grid 1 Accent 2" w:uiPriority="67"/>
-    <w:lsdException w:name="Medium Grid 2 Accent 2" w:uiPriority="68"/>
-    <w:lsdException w:name="Medium Grid 3 Accent 2" w:uiPriority="69"/>
-    <w:lsdException w:name="Dark List Accent 2" w:uiPriority="70"/>
-    <w:lsdException w:name="Colorful Shading Accent 2" w:uiPriority="71"/>
-    <w:lsdException w:name="Colorful List Accent 2" w:uiPriority="72"/>
-    <w:lsdException w:name="Colorful Grid Accent 2" w:uiPriority="73"/>
-    <w:lsdException w:name="Light Shading Accent 3" w:uiPriority="60"/>
-    <w:lsdException w:name="Light List Accent 3" w:uiPriority="61"/>
-    <w:lsdException w:name="Light Grid Accent 3" w:uiPriority="62"/>
-    <w:lsdException w:name="Medium Shading 1 Accent 3" w:uiPriority="63"/>
-    <w:lsdException w:name="Medium Shading 2 Accent 3" w:uiPriority="64"/>
-    <w:lsdException w:name="Medium List 1 Accent 3" w:uiPriority="65"/>
-    <w:lsdException w:name="Medium List 2 Accent 3" w:uiPriority="66"/>
-    <w:lsdException w:name="Medium Grid 1 Accent 3" w:uiPriority="67"/>
-    <w:lsdException w:name="Medium Grid 2 Accent 3" w:uiPriority="68"/>
-    <w:lsdException w:name="Medium Grid 3 Accent 3" w:uiPriority="69"/>
-    <w:lsdException w:name="Dark List Accent 3" w:uiPriority="70"/>
-    <w:lsdException w:name="Colorful Shading Accent 3" w:uiPriority="71"/>
-    <w:lsdException w:name="Colorful List Accent 3" w:uiPriority="72"/>
-    <w:lsdException w:name="Colorful Grid Accent 3" w:uiPriority="73"/>
-    <w:lsdException w:name="Light Shading Accent 4" w:uiPriority="60"/>
-    <w:lsdException w:name="Light List Accent 4" w:uiPriority="61"/>
-    <w:lsdException w:name="Light Grid Accent 4" w:uiPriority="62"/>
-    <w:lsdException w:name="Medium Shading 1 Accent 4" w:uiPriority="63"/>
-    <w:lsdException w:name="Medium Shading 2 Accent 4" w:uiPriority="64"/>
-    <w:lsdException w:name="Medium List 1 Accent 4" w:uiPriority="65"/>
-    <w:lsdException w:name="Medium List 2 Accent 4" w:uiPriority="66"/>
-    <w:lsdException w:name="Medium Grid 1 Accent 4" w:uiPriority="67"/>
-    <w:lsdException w:name="Medium Grid 2 Accent 4" w:uiPriority="68"/>
-    <w:lsdException w:name="Medium Grid 3 Accent 4" w:uiPriority="69"/>
-    <w:lsdException w:name="Dark List Accent 4" w:uiPriority="70"/>
-    <w:lsdException w:name="Colorful Shading Accent 4" w:uiPriority="71"/>
-    <w:lsdException w:name="Colorful List Accent 4" w:uiPriority="72"/>
-    <w:lsdException w:name="Colorful Grid Accent 4" w:uiPriority="73"/>
-    <w:lsdException w:name="Light Shading Accent 5" w:uiPriority="60"/>
-    <w:lsdException w:name="Light List Accent 5" w:uiPriority="61"/>
-    <w:lsdException w:name="Light Grid Accent 5" w:uiPriority="62"/>
-    <w:lsdException w:name="Medium Shading 1 Accent 5" w:uiPriority="63"/>
-    <w:lsdException w:name="Medium Shading 2 Accent 5" w:uiPriority="64"/>
-    <w:lsdException w:name="Medium List 1 Accent 5" w:uiPriority="65"/>
-    <w:lsdException w:name="Medium List 2 Accent 5" w:uiPriority="66"/>
-    <w:lsdException w:name="Medium Grid 1 Accent 5" w:uiPriority="67"/>
-    <w:lsdException w:name="Medium Grid 2 Accent 5" w:uiPriority="68"/>
-    <w:lsdException w:name="Medium Grid 3 Accent 5" w:uiPriority="69"/>
-    <w:lsdException w:name="Dark List Accent 5" w:uiPriority="70"/>
-    <w:lsdException w:name="Colorful Shading Accent 5" w:uiPriority="71"/>
-    <w:lsdException w:name="Colorful List Accent 5" w:uiPriority="72"/>
-    <w:lsdException w:name="Colorful Grid Accent 5" w:uiPriority="73"/>
-    <w:lsdException w:name="Light Shading Accent 6" w:uiPriority="60"/>
-    <w:lsdException w:name="Light List Accent 6" w:uiPriority="61"/>
-    <w:lsdException w:name="Light Grid Accent 6" w:uiPriority="62"/>
-    <w:lsdException w:name="Medium Shading 1 Accent 6" w:uiPriority="63"/>
-    <w:lsdException w:name="Medium Shading 2 Accent 6" w:uiPriority="64"/>
-    <w:lsdException w:name="Medium List 1 Accent 6" w:uiPriority="65"/>
-    <w:lsdException w:name="Medium List 2 Accent 6" w:uiPriority="66"/>
-    <w:lsdException w:name="Medium Grid 1 Accent 6" w:uiPriority="67"/>
-    <w:lsdException w:name="Medium Grid 2 Accent 6" w:uiPriority="68"/>
-    <w:lsdException w:name="Medium Grid 3 Accent 6" w:uiPriority="69"/>
-    <w:lsdException w:name="Dark List Accent 6" w:uiPriority="70"/>
-    <w:lsdException w:name="Colorful Shading Accent 6" w:uiPriority="71"/>
-    <w:lsdException w:name="Colorful List Accent 6" w:uiPriority="72"/>
-    <w:lsdException w:name="Colorful Grid Accent 6" w:uiPriority="73"/>
-    <w:lsdException w:name="Subtle Emphasis" w:uiPriority="19" w:qFormat="1"/>
-    <w:lsdException w:name="Intense Emphasis" w:uiPriority="21" w:qFormat="1"/>
-    <w:lsdException w:name="Subtle Reference" w:uiPriority="31" w:qFormat="1"/>
-    <w:lsdException w:name="Intense Reference" w:uiPriority="32" w:qFormat="1"/>
-    <w:lsdException w:name="Book Title" w:uiPriority="33" w:qFormat="1"/>
-    <w:lsdException w:name="Bibliography" w:semiHidden="1" w:uiPriority="37" w:unhideWhenUsed="1"/>
-    <w:lsdException w:name="TOC Heading" w:semiHidden="1" w:uiPriority="39" w:unhideWhenUsed="1" w:qFormat="1"/>
-  </w:latentStyles>
-  <w:style w:type="paragraph" w:default="1" w:styleId="Normal">
-    <w:name w:val="Normal"/>
+  <w:style w:type="paragraph" w:styleId="Listeafsnit">
+    <w:name w:val="List Paragraph"/>
+    <w:basedOn w:val="Normal"/>
+    <w:uiPriority w:val="34"/>
     <w:qFormat/>
-    <w:rPr>
-      <w:sz w:val="24"/>
-      <w:szCs w:val="24"/>
-      <w:lang w:eastAsia="da-DK"/>
-    </w:rPr>
-  </w:style>
-  <w:style w:type="character" w:default="1" w:styleId="DefaultParagraphFont">
-    <w:name w:val="Default Paragraph Font"/>
-    <w:uiPriority w:val="1"/>
-    <w:semiHidden/>
-    <w:unhideWhenUsed/>
-  </w:style>
-  <w:style w:type="table" w:default="1" w:styleId="TableNormal">
-    <w:name w:val="Normal Table"/>
-    <w:uiPriority w:val="99"/>
-    <w:semiHidden/>
-    <w:unhideWhenUsed/>
-    <w:tblPr>
-      <w:tblInd w:w="0" w:type="dxa"/>
-      <w:tblCellMar>
-        <w:top w:w="0" w:type="dxa"/>
-        <w:left w:w="108" w:type="dxa"/>
-        <w:bottom w:w="0" w:type="dxa"/>
-        <w:right w:w="108" w:type="dxa"/>
-      </w:tblCellMar>
-    </w:tblPr>
-  </w:style>
-  <w:style w:type="numbering" w:default="1" w:styleId="NoList">
-    <w:name w:val="No List"/>
-    <w:uiPriority w:val="99"/>
-    <w:semiHidden/>
-    <w:unhideWhenUsed/>
-  </w:style>
-  <w:style w:type="table" w:styleId="TableGrid">
-    <w:name w:val="Table Grid"/>
-    <w:basedOn w:val="TableNormal"/>
-    <w:rsid w:val="009D2435"/>
-    <w:tblPr>
-      <w:tblInd w:w="0" w:type="dxa"/>
-      <w:tblBorders>
-        <w:top w:val="single" w:sz="4" w:space="0" w:color="auto"/>
-        <w:left w:val="single" w:sz="4" w:space="0" w:color="auto"/>
-        <w:bottom w:val="single" w:sz="4" w:space="0" w:color="auto"/>
-        <w:right w:val="single" w:sz="4" w:space="0" w:color="auto"/>
-        <w:insideH w:val="single" w:sz="4" w:space="0" w:color="auto"/>
-        <w:insideV w:val="single" w:sz="4" w:space="0" w:color="auto"/>
-      </w:tblBorders>
-      <w:tblCellMar>
-        <w:top w:w="0" w:type="dxa"/>
-        <w:left w:w="108" w:type="dxa"/>
-        <w:bottom w:w="0" w:type="dxa"/>
-        <w:right w:w="108" w:type="dxa"/>
-      </w:tblCellMar>
-    </w:tblPr>
-  </w:style>
-  <w:style w:type="paragraph" w:styleId="Footer">
-    <w:name w:val="footer"/>
-    <w:basedOn w:val="Normal"/>
-    <w:rsid w:val="00793008"/>
+    <w:rsid w:val="00F5472E"/>
     <w:pPr>
-      <w:tabs>
-        <w:tab w:val="center" w:pos="4819"/>
-        <w:tab w:val="right" w:pos="9638"/>
-      </w:tabs>
+      <w:ind w:left="720"/>
+      <w:contextualSpacing/>
     </w:pPr>
-  </w:style>
-  <w:style w:type="character" w:styleId="PageNumber">
-    <w:name w:val="page number"/>
-    <w:basedOn w:val="DefaultParagraphFont"/>
-    <w:rsid w:val="00793008"/>
-  </w:style>
-  <w:style w:type="paragraph" w:styleId="Header">
-    <w:name w:val="header"/>
-    <w:basedOn w:val="Normal"/>
-    <w:rsid w:val="00793008"/>
-    <w:pPr>
-      <w:tabs>
-        <w:tab w:val="center" w:pos="4819"/>
-        <w:tab w:val="right" w:pos="9638"/>
-      </w:tabs>
-    </w:pPr>
-  </w:style>
-  <w:style w:type="paragraph" w:styleId="BalloonText">
-    <w:name w:val="Balloon Text"/>
-    <w:basedOn w:val="Normal"/>
-    <w:semiHidden/>
-    <w:rsid w:val="00493BC7"/>
-    <w:rPr>
-      <w:rFonts w:ascii="Tahoma" w:hAnsi="Tahoma" w:cs="Tahoma"/>
-      <w:sz w:val="16"/>
-      <w:szCs w:val="16"/>
-    </w:rPr>
   </w:style>
 </w:styles>
 </file>

</xml_diff>

<commit_message>
Der er tilføjet lidt mere til Projektadministration i Procesrapporten
</commit_message>
<xml_diff>
--- a/Mødereferater/Aktionsreferat_skabelon.docx
+++ b/Mødereferater/Aktionsreferat_skabelon.docx
@@ -1,6 +1,6 @@
 
 <file path=word/document.xml><?xml version="1.0" encoding="utf-8"?>
-<w:document xmlns:wpc="http://schemas.microsoft.com/office/word/2010/wordprocessingCanvas" xmlns:mc="http://schemas.openxmlformats.org/markup-compatibility/2006" xmlns:o="urn:schemas-microsoft-com:office:office" xmlns:r="http://schemas.openxmlformats.org/officeDocument/2006/relationships" xmlns:m="http://schemas.openxmlformats.org/officeDocument/2006/math" xmlns:v="urn:schemas-microsoft-com:vml" xmlns:wp14="http://schemas.microsoft.com/office/word/2010/wordprocessingDrawing" xmlns:wp="http://schemas.openxmlformats.org/drawingml/2006/wordprocessingDrawing" xmlns:w10="urn:schemas-microsoft-com:office:word" xmlns:w="http://schemas.openxmlformats.org/wordprocessingml/2006/main" xmlns:w14="http://schemas.microsoft.com/office/word/2010/wordml" xmlns:w15="http://schemas.microsoft.com/office/word/2012/wordml" xmlns:wpg="http://schemas.microsoft.com/office/word/2010/wordprocessingGroup" xmlns:wpi="http://schemas.microsoft.com/office/word/2010/wordprocessingInk" xmlns:wne="http://schemas.microsoft.com/office/word/2006/wordml" xmlns:wps="http://schemas.microsoft.com/office/word/2010/wordprocessingShape" mc:Ignorable="w14 w15 wp14">
+<w:document xmlns:wpc="http://schemas.microsoft.com/office/word/2010/wordprocessingCanvas" xmlns:mo="http://schemas.microsoft.com/office/mac/office/2008/main" xmlns:mc="http://schemas.openxmlformats.org/markup-compatibility/2006" xmlns:mv="urn:schemas-microsoft-com:mac:vml" xmlns:o="urn:schemas-microsoft-com:office:office" xmlns:r="http://schemas.openxmlformats.org/officeDocument/2006/relationships" xmlns:m="http://schemas.openxmlformats.org/officeDocument/2006/math" xmlns:v="urn:schemas-microsoft-com:vml" xmlns:wp14="http://schemas.microsoft.com/office/word/2010/wordprocessingDrawing" xmlns:wp="http://schemas.openxmlformats.org/drawingml/2006/wordprocessingDrawing" xmlns:w10="urn:schemas-microsoft-com:office:word" xmlns:w="http://schemas.openxmlformats.org/wordprocessingml/2006/main" xmlns:w14="http://schemas.microsoft.com/office/word/2010/wordml" xmlns:wpg="http://schemas.microsoft.com/office/word/2010/wordprocessingGroup" xmlns:wpi="http://schemas.microsoft.com/office/word/2010/wordprocessingInk" xmlns:wne="http://schemas.microsoft.com/office/word/2006/wordml" xmlns:wps="http://schemas.microsoft.com/office/word/2010/wordprocessingShape" mc:Ignorable="w14 wp14">
   <w:body>
     <w:tbl>
       <w:tblPr>
@@ -188,14 +188,6 @@
               </w:rPr>
               <w:t xml:space="preserve"> </w:t>
             </w:r>
-            <w:r>
-              <w:rPr>
-                <w:rFonts w:ascii="Verdana" w:hAnsi="Verdana"/>
-                <w:sz w:val="20"/>
-                <w:szCs w:val="20"/>
-              </w:rPr>
-              <w:t>JR</w:t>
-            </w:r>
           </w:p>
           <w:p>
             <w:pPr>
@@ -224,14 +216,6 @@
               </w:rPr>
               <w:t xml:space="preserve"> </w:t>
             </w:r>
-            <w:r>
-              <w:rPr>
-                <w:rFonts w:ascii="Verdana" w:hAnsi="Verdana"/>
-                <w:sz w:val="20"/>
-                <w:szCs w:val="20"/>
-              </w:rPr>
-              <w:t>JH</w:t>
-            </w:r>
           </w:p>
           <w:p>
             <w:pPr>
@@ -258,32 +242,6 @@
                 <w:szCs w:val="20"/>
               </w:rPr>
               <w:t xml:space="preserve"> </w:t>
-            </w:r>
-            <w:r>
-              <w:rPr>
-                <w:rFonts w:ascii="Verdana" w:hAnsi="Verdana"/>
-                <w:sz w:val="20"/>
-                <w:szCs w:val="20"/>
-              </w:rPr>
-              <w:t xml:space="preserve">28. </w:t>
-            </w:r>
-            <w:proofErr w:type="gramStart"/>
-            <w:r>
-              <w:rPr>
-                <w:rFonts w:ascii="Verdana" w:hAnsi="Verdana"/>
-                <w:sz w:val="20"/>
-                <w:szCs w:val="20"/>
-              </w:rPr>
-              <w:t>November</w:t>
-            </w:r>
-            <w:proofErr w:type="gramEnd"/>
-            <w:r>
-              <w:rPr>
-                <w:rFonts w:ascii="Verdana" w:hAnsi="Verdana"/>
-                <w:sz w:val="20"/>
-                <w:szCs w:val="20"/>
-              </w:rPr>
-              <w:t xml:space="preserve"> 2016</w:t>
             </w:r>
           </w:p>
           <w:p>
@@ -364,31 +322,6 @@
                 <w:szCs w:val="20"/>
               </w:rPr>
             </w:pPr>
-            <w:r>
-              <w:rPr>
-                <w:rFonts w:ascii="Verdana" w:hAnsi="Verdana"/>
-                <w:sz w:val="20"/>
-                <w:szCs w:val="20"/>
-              </w:rPr>
-              <w:t>JH</w:t>
-            </w:r>
-          </w:p>
-          <w:p>
-            <w:pPr>
-              <w:rPr>
-                <w:rFonts w:ascii="Verdana" w:hAnsi="Verdana"/>
-                <w:sz w:val="20"/>
-                <w:szCs w:val="20"/>
-              </w:rPr>
-            </w:pPr>
-            <w:r>
-              <w:rPr>
-                <w:rFonts w:ascii="Verdana" w:hAnsi="Verdana"/>
-                <w:sz w:val="20"/>
-                <w:szCs w:val="20"/>
-              </w:rPr>
-              <w:t>JR SAT</w:t>
-            </w:r>
           </w:p>
           <w:p>
             <w:pPr>
@@ -586,101 +519,7 @@
           </w:tcPr>
           <w:p>
             <w:pPr>
-              <w:pStyle w:val="Listeafsnit"/>
-              <w:numPr>
-                <w:ilvl w:val="0"/>
-                <w:numId w:val="3"/>
-              </w:numPr>
-              <w:rPr>
-                <w:rFonts w:ascii="Verdana" w:hAnsi="Verdana"/>
-                <w:sz w:val="20"/>
-                <w:szCs w:val="20"/>
-              </w:rPr>
-            </w:pPr>
-            <w:r>
-              <w:rPr>
-                <w:rFonts w:ascii="Verdana" w:hAnsi="Verdana"/>
-                <w:sz w:val="20"/>
-                <w:szCs w:val="20"/>
-              </w:rPr>
-              <w:t xml:space="preserve">Skal der reference på f.eks. vandfaldsmodellen og </w:t>
-            </w:r>
-            <w:proofErr w:type="spellStart"/>
-            <w:r>
-              <w:rPr>
-                <w:rFonts w:ascii="Verdana" w:hAnsi="Verdana"/>
-                <w:sz w:val="20"/>
-                <w:szCs w:val="20"/>
-              </w:rPr>
-              <w:t>Scrum</w:t>
-            </w:r>
-            <w:proofErr w:type="spellEnd"/>
-            <w:r>
-              <w:rPr>
-                <w:rFonts w:ascii="Verdana" w:hAnsi="Verdana"/>
-                <w:sz w:val="20"/>
-                <w:szCs w:val="20"/>
-              </w:rPr>
-              <w:t>?</w:t>
-            </w:r>
-          </w:p>
-          <w:p>
-            <w:pPr>
-              <w:pStyle w:val="Listeafsnit"/>
-              <w:numPr>
-                <w:ilvl w:val="0"/>
-                <w:numId w:val="3"/>
-              </w:numPr>
-              <w:rPr>
-                <w:rFonts w:ascii="Verdana" w:hAnsi="Verdana"/>
-                <w:sz w:val="20"/>
-                <w:szCs w:val="20"/>
-              </w:rPr>
-            </w:pPr>
-            <w:r>
-              <w:rPr>
-                <w:rFonts w:ascii="Verdana" w:hAnsi="Verdana"/>
-                <w:sz w:val="20"/>
-                <w:szCs w:val="20"/>
-              </w:rPr>
-              <w:t>Hvad gør vi med figurtekst på en figur vi har taget et andet sted fra og referere til?</w:t>
-            </w:r>
-          </w:p>
-          <w:p>
-            <w:pPr>
-              <w:pStyle w:val="Listeafsnit"/>
-              <w:numPr>
-                <w:ilvl w:val="0"/>
-                <w:numId w:val="3"/>
-              </w:numPr>
-              <w:rPr>
-                <w:rFonts w:ascii="Verdana" w:hAnsi="Verdana"/>
-                <w:sz w:val="20"/>
-                <w:szCs w:val="20"/>
-              </w:rPr>
-            </w:pPr>
-            <w:r>
-              <w:rPr>
-                <w:rFonts w:ascii="Verdana" w:hAnsi="Verdana"/>
-                <w:sz w:val="20"/>
-                <w:szCs w:val="20"/>
-              </w:rPr>
-              <w:t xml:space="preserve">Vi vil gerne vise </w:t>
-            </w:r>
-            <w:proofErr w:type="spellStart"/>
-            <w:r>
-              <w:rPr>
-                <w:rFonts w:ascii="Verdana" w:hAnsi="Verdana"/>
-                <w:sz w:val="20"/>
-                <w:szCs w:val="20"/>
-              </w:rPr>
-              <w:t>testresulteter</w:t>
-            </w:r>
-            <w:proofErr w:type="spellEnd"/>
-          </w:p>
-          <w:p>
-            <w:pPr>
-              <w:pStyle w:val="Listeafsnit"/>
+              <w:ind w:left="360"/>
               <w:rPr>
                 <w:rFonts w:ascii="Verdana" w:hAnsi="Verdana"/>
                 <w:sz w:val="20"/>
@@ -689,321 +528,12 @@
             </w:pPr>
             <w:bookmarkStart w:id="0" w:name="_GoBack"/>
             <w:bookmarkEnd w:id="0"/>
-          </w:p>
-          <w:p>
-            <w:pPr>
-              <w:pStyle w:val="Listeafsnit"/>
-              <w:numPr>
-                <w:ilvl w:val="0"/>
-                <w:numId w:val="3"/>
-              </w:numPr>
-              <w:rPr>
-                <w:rFonts w:ascii="Verdana" w:hAnsi="Verdana"/>
-                <w:sz w:val="20"/>
-                <w:szCs w:val="20"/>
-              </w:rPr>
-            </w:pPr>
-            <w:r>
-              <w:rPr>
-                <w:rFonts w:ascii="Verdana" w:hAnsi="Verdana"/>
-                <w:sz w:val="20"/>
-                <w:szCs w:val="20"/>
-              </w:rPr>
-              <w:t>PL</w:t>
-            </w:r>
-          </w:p>
-          <w:p>
-            <w:pPr>
-              <w:rPr>
-                <w:rFonts w:ascii="Verdana" w:hAnsi="Verdana"/>
-                <w:sz w:val="20"/>
-                <w:szCs w:val="20"/>
-              </w:rPr>
-            </w:pPr>
-          </w:p>
-          <w:p>
-            <w:pPr>
-              <w:rPr>
-                <w:rFonts w:ascii="Verdana" w:hAnsi="Verdana"/>
-                <w:sz w:val="20"/>
-                <w:szCs w:val="20"/>
-              </w:rPr>
-            </w:pPr>
-          </w:p>
-          <w:p>
-            <w:pPr>
-              <w:pStyle w:val="Listeafsnit"/>
-              <w:numPr>
-                <w:ilvl w:val="0"/>
-                <w:numId w:val="3"/>
-              </w:numPr>
-              <w:rPr>
-                <w:rFonts w:ascii="Verdana" w:hAnsi="Verdana"/>
-                <w:sz w:val="20"/>
-                <w:szCs w:val="20"/>
-              </w:rPr>
-            </w:pPr>
-            <w:proofErr w:type="spellStart"/>
-            <w:r>
-              <w:rPr>
-                <w:rFonts w:ascii="Verdana" w:hAnsi="Verdana"/>
-                <w:sz w:val="20"/>
-                <w:szCs w:val="20"/>
-              </w:rPr>
-              <w:t>Statestik</w:t>
-            </w:r>
-            <w:proofErr w:type="spellEnd"/>
-          </w:p>
-          <w:p>
-            <w:pPr>
-              <w:rPr>
-                <w:rFonts w:ascii="Verdana" w:hAnsi="Verdana"/>
-                <w:sz w:val="20"/>
-                <w:szCs w:val="20"/>
-              </w:rPr>
-            </w:pPr>
           </w:p>
         </w:tc>
         <w:tc>
           <w:tcPr>
             <w:tcW w:w="7465" w:type="dxa"/>
           </w:tcPr>
-          <w:p>
-            <w:pPr>
-              <w:rPr>
-                <w:rFonts w:ascii="Verdana" w:hAnsi="Verdana"/>
-                <w:sz w:val="20"/>
-                <w:szCs w:val="20"/>
-              </w:rPr>
-            </w:pPr>
-            <w:r>
-              <w:rPr>
-                <w:rFonts w:ascii="Verdana" w:hAnsi="Verdana"/>
-                <w:sz w:val="20"/>
-                <w:szCs w:val="20"/>
-              </w:rPr>
-              <w:t>NEJ -  det er kendte standarder</w:t>
-            </w:r>
-          </w:p>
-          <w:p>
-            <w:pPr>
-              <w:rPr>
-                <w:rFonts w:ascii="Verdana" w:hAnsi="Verdana"/>
-                <w:sz w:val="20"/>
-                <w:szCs w:val="20"/>
-              </w:rPr>
-            </w:pPr>
-          </w:p>
-          <w:p>
-            <w:pPr>
-              <w:rPr>
-                <w:rFonts w:ascii="Verdana" w:hAnsi="Verdana"/>
-                <w:sz w:val="20"/>
-                <w:szCs w:val="20"/>
-              </w:rPr>
-            </w:pPr>
-          </w:p>
-          <w:p>
-            <w:pPr>
-              <w:rPr>
-                <w:rFonts w:ascii="Verdana" w:hAnsi="Verdana"/>
-                <w:sz w:val="20"/>
-                <w:szCs w:val="20"/>
-              </w:rPr>
-            </w:pPr>
-          </w:p>
-          <w:p>
-            <w:pPr>
-              <w:rPr>
-                <w:rFonts w:ascii="Verdana" w:hAnsi="Verdana"/>
-                <w:sz w:val="20"/>
-                <w:szCs w:val="20"/>
-              </w:rPr>
-            </w:pPr>
-          </w:p>
-          <w:p>
-            <w:pPr>
-              <w:rPr>
-                <w:rFonts w:ascii="Verdana" w:hAnsi="Verdana"/>
-                <w:sz w:val="20"/>
-                <w:szCs w:val="20"/>
-              </w:rPr>
-            </w:pPr>
-          </w:p>
-          <w:p>
-            <w:pPr>
-              <w:rPr>
-                <w:rFonts w:ascii="Verdana" w:hAnsi="Verdana"/>
-                <w:sz w:val="20"/>
-                <w:szCs w:val="20"/>
-              </w:rPr>
-            </w:pPr>
-            <w:r>
-              <w:rPr>
-                <w:rFonts w:ascii="Verdana" w:hAnsi="Verdana"/>
-                <w:sz w:val="20"/>
-                <w:szCs w:val="20"/>
-              </w:rPr>
-              <w:t xml:space="preserve">Figurteksten må ikke forvirre. Man kan argumentere for at man ikke må ændre i billedet men hvis den forstyrre skal den væk og ma vi skrive at billedet er modificeret til vores brug. </w:t>
-            </w:r>
-          </w:p>
-          <w:p>
-            <w:pPr>
-              <w:rPr>
-                <w:rFonts w:ascii="Verdana" w:hAnsi="Verdana"/>
-                <w:sz w:val="20"/>
-                <w:szCs w:val="20"/>
-              </w:rPr>
-            </w:pPr>
-          </w:p>
-          <w:p>
-            <w:pPr>
-              <w:rPr>
-                <w:rFonts w:ascii="Verdana" w:hAnsi="Verdana"/>
-                <w:sz w:val="20"/>
-                <w:szCs w:val="20"/>
-              </w:rPr>
-            </w:pPr>
-          </w:p>
-          <w:p>
-            <w:pPr>
-              <w:rPr>
-                <w:rFonts w:ascii="Verdana" w:hAnsi="Verdana"/>
-                <w:sz w:val="20"/>
-                <w:szCs w:val="20"/>
-              </w:rPr>
-            </w:pPr>
-          </w:p>
-          <w:p>
-            <w:pPr>
-              <w:rPr>
-                <w:rFonts w:ascii="Verdana" w:hAnsi="Verdana"/>
-                <w:sz w:val="20"/>
-                <w:szCs w:val="20"/>
-              </w:rPr>
-            </w:pPr>
-          </w:p>
-          <w:p>
-            <w:pPr>
-              <w:rPr>
-                <w:rFonts w:ascii="Verdana" w:hAnsi="Verdana"/>
-                <w:sz w:val="20"/>
-                <w:szCs w:val="20"/>
-              </w:rPr>
-            </w:pPr>
-            <w:r>
-              <w:rPr>
-                <w:rFonts w:ascii="Verdana" w:hAnsi="Verdana"/>
-                <w:sz w:val="20"/>
-                <w:szCs w:val="20"/>
-              </w:rPr>
-              <w:t xml:space="preserve">Test ud fra hypotesen. Prøv med samme størrelse ballon som </w:t>
-            </w:r>
-            <w:proofErr w:type="spellStart"/>
-            <w:r>
-              <w:rPr>
-                <w:rFonts w:ascii="Verdana" w:hAnsi="Verdana"/>
-                <w:sz w:val="20"/>
-                <w:szCs w:val="20"/>
-              </w:rPr>
-              <w:t>clementin</w:t>
-            </w:r>
-            <w:proofErr w:type="spellEnd"/>
-            <w:r>
-              <w:rPr>
-                <w:rFonts w:ascii="Verdana" w:hAnsi="Verdana"/>
-                <w:sz w:val="20"/>
-                <w:szCs w:val="20"/>
-              </w:rPr>
-              <w:t xml:space="preserve">, og se om resultaterne bliver den samme. </w:t>
-            </w:r>
-          </w:p>
-          <w:p>
-            <w:pPr>
-              <w:rPr>
-                <w:rFonts w:ascii="Verdana" w:hAnsi="Verdana"/>
-                <w:sz w:val="20"/>
-                <w:szCs w:val="20"/>
-              </w:rPr>
-            </w:pPr>
-          </w:p>
-          <w:p>
-            <w:pPr>
-              <w:rPr>
-                <w:rFonts w:ascii="Verdana" w:hAnsi="Verdana"/>
-                <w:sz w:val="20"/>
-                <w:szCs w:val="20"/>
-              </w:rPr>
-            </w:pPr>
-            <w:r>
-              <w:rPr>
-                <w:rFonts w:ascii="Verdana" w:hAnsi="Verdana"/>
-                <w:sz w:val="20"/>
-                <w:szCs w:val="20"/>
-              </w:rPr>
-              <w:t xml:space="preserve">Skriv en pæn mail til PL og hør om vi kan udsætte det. Hvis han insisterer må vi tage derned. </w:t>
-            </w:r>
-          </w:p>
-          <w:p>
-            <w:pPr>
-              <w:rPr>
-                <w:rFonts w:ascii="Verdana" w:hAnsi="Verdana"/>
-                <w:sz w:val="20"/>
-                <w:szCs w:val="20"/>
-              </w:rPr>
-            </w:pPr>
-          </w:p>
-          <w:p>
-            <w:pPr>
-              <w:rPr>
-                <w:rFonts w:ascii="Verdana" w:hAnsi="Verdana"/>
-                <w:sz w:val="20"/>
-                <w:szCs w:val="20"/>
-              </w:rPr>
-            </w:pPr>
-            <w:r>
-              <w:rPr>
-                <w:rFonts w:ascii="Verdana" w:hAnsi="Verdana"/>
-                <w:sz w:val="20"/>
-                <w:szCs w:val="20"/>
-              </w:rPr>
-              <w:t>Vi kan lave en standard deviations spredning</w:t>
-            </w:r>
-            <w:r>
-              <w:rPr>
-                <w:rFonts w:ascii="Verdana" w:hAnsi="Verdana"/>
-                <w:sz w:val="20"/>
-                <w:szCs w:val="20"/>
-              </w:rPr>
-              <w:t xml:space="preserve"> </w:t>
-            </w:r>
-            <w:r>
-              <w:rPr>
-                <w:rFonts w:ascii="Verdana" w:hAnsi="Verdana"/>
-                <w:sz w:val="20"/>
-                <w:szCs w:val="20"/>
-              </w:rPr>
-              <w:t>(</w:t>
-            </w:r>
-            <w:proofErr w:type="spellStart"/>
-            <w:r>
-              <w:rPr>
-                <w:rFonts w:ascii="Verdana" w:hAnsi="Verdana"/>
-                <w:sz w:val="20"/>
-                <w:szCs w:val="20"/>
-              </w:rPr>
-              <w:t>penkowa</w:t>
-            </w:r>
-            <w:proofErr w:type="spellEnd"/>
-            <w:r>
-              <w:rPr>
-                <w:rFonts w:ascii="Verdana" w:hAnsi="Verdana"/>
-                <w:sz w:val="20"/>
-                <w:szCs w:val="20"/>
-              </w:rPr>
-              <w:t xml:space="preserve"> graf) som viser spredning ved hvert volumen. Ydermere kan vi lave lineær regression ved at sende kendte frekvenser ind sammenholdt med kendt y-værdier. </w:t>
-            </w:r>
-          </w:p>
           <w:p>
             <w:pPr>
               <w:rPr>
@@ -1280,8 +810,8 @@
       </w:pPr>
     </w:p>
     <w:sectPr>
-      <w:footerReference w:type="even" r:id="rId7"/>
-      <w:footerReference w:type="default" r:id="rId8"/>
+      <w:footerReference w:type="even" r:id="rId8"/>
+      <w:footerReference w:type="default" r:id="rId9"/>
       <w:pgSz w:w="11906" w:h="16838"/>
       <w:pgMar w:top="899" w:right="1134" w:bottom="1258" w:left="1134" w:header="708" w:footer="708" w:gutter="0"/>
       <w:cols w:space="708"/>
@@ -1292,7 +822,7 @@
 </file>
 
 <file path=word/endnotes.xml><?xml version="1.0" encoding="utf-8"?>
-<w:endnotes xmlns:wpc="http://schemas.microsoft.com/office/word/2010/wordprocessingCanvas" xmlns:mc="http://schemas.openxmlformats.org/markup-compatibility/2006" xmlns:o="urn:schemas-microsoft-com:office:office" xmlns:r="http://schemas.openxmlformats.org/officeDocument/2006/relationships" xmlns:m="http://schemas.openxmlformats.org/officeDocument/2006/math" xmlns:v="urn:schemas-microsoft-com:vml" xmlns:wp14="http://schemas.microsoft.com/office/word/2010/wordprocessingDrawing" xmlns:wp="http://schemas.openxmlformats.org/drawingml/2006/wordprocessingDrawing" xmlns:w10="urn:schemas-microsoft-com:office:word" xmlns:w="http://schemas.openxmlformats.org/wordprocessingml/2006/main" xmlns:w14="http://schemas.microsoft.com/office/word/2010/wordml" xmlns:w15="http://schemas.microsoft.com/office/word/2012/wordml" xmlns:wpg="http://schemas.microsoft.com/office/word/2010/wordprocessingGroup" xmlns:wpi="http://schemas.microsoft.com/office/word/2010/wordprocessingInk" xmlns:wne="http://schemas.microsoft.com/office/word/2006/wordml" xmlns:wps="http://schemas.microsoft.com/office/word/2010/wordprocessingShape" mc:Ignorable="w14 w15 wp14">
+<w:endnotes xmlns:wpc="http://schemas.microsoft.com/office/word/2010/wordprocessingCanvas" xmlns:mo="http://schemas.microsoft.com/office/mac/office/2008/main" xmlns:mc="http://schemas.openxmlformats.org/markup-compatibility/2006" xmlns:mv="urn:schemas-microsoft-com:mac:vml" xmlns:o="urn:schemas-microsoft-com:office:office" xmlns:r="http://schemas.openxmlformats.org/officeDocument/2006/relationships" xmlns:m="http://schemas.openxmlformats.org/officeDocument/2006/math" xmlns:v="urn:schemas-microsoft-com:vml" xmlns:wp14="http://schemas.microsoft.com/office/word/2010/wordprocessingDrawing" xmlns:wp="http://schemas.openxmlformats.org/drawingml/2006/wordprocessingDrawing" xmlns:w10="urn:schemas-microsoft-com:office:word" xmlns:w="http://schemas.openxmlformats.org/wordprocessingml/2006/main" xmlns:w14="http://schemas.microsoft.com/office/word/2010/wordml" xmlns:wpg="http://schemas.microsoft.com/office/word/2010/wordprocessingGroup" xmlns:wpi="http://schemas.microsoft.com/office/word/2010/wordprocessingInk" xmlns:wne="http://schemas.microsoft.com/office/word/2006/wordml" xmlns:wps="http://schemas.microsoft.com/office/word/2010/wordprocessingShape" mc:Ignorable="w14 wp14">
   <w:endnote w:type="separator" w:id="-1">
     <w:p>
       <w:r>
@@ -1311,37 +841,37 @@
 </file>
 
 <file path=word/footer1.xml><?xml version="1.0" encoding="utf-8"?>
-<w:ftr xmlns:wpc="http://schemas.microsoft.com/office/word/2010/wordprocessingCanvas" xmlns:mc="http://schemas.openxmlformats.org/markup-compatibility/2006" xmlns:o="urn:schemas-microsoft-com:office:office" xmlns:r="http://schemas.openxmlformats.org/officeDocument/2006/relationships" xmlns:m="http://schemas.openxmlformats.org/officeDocument/2006/math" xmlns:v="urn:schemas-microsoft-com:vml" xmlns:wp14="http://schemas.microsoft.com/office/word/2010/wordprocessingDrawing" xmlns:wp="http://schemas.openxmlformats.org/drawingml/2006/wordprocessingDrawing" xmlns:w10="urn:schemas-microsoft-com:office:word" xmlns:w="http://schemas.openxmlformats.org/wordprocessingml/2006/main" xmlns:w14="http://schemas.microsoft.com/office/word/2010/wordml" xmlns:w15="http://schemas.microsoft.com/office/word/2012/wordml" xmlns:wpg="http://schemas.microsoft.com/office/word/2010/wordprocessingGroup" xmlns:wpi="http://schemas.microsoft.com/office/word/2010/wordprocessingInk" xmlns:wne="http://schemas.microsoft.com/office/word/2006/wordml" xmlns:wps="http://schemas.microsoft.com/office/word/2010/wordprocessingShape" mc:Ignorable="w14 w15 wp14">
+<w:ftr xmlns:wpc="http://schemas.microsoft.com/office/word/2010/wordprocessingCanvas" xmlns:mo="http://schemas.microsoft.com/office/mac/office/2008/main" xmlns:mc="http://schemas.openxmlformats.org/markup-compatibility/2006" xmlns:mv="urn:schemas-microsoft-com:mac:vml" xmlns:o="urn:schemas-microsoft-com:office:office" xmlns:r="http://schemas.openxmlformats.org/officeDocument/2006/relationships" xmlns:m="http://schemas.openxmlformats.org/officeDocument/2006/math" xmlns:v="urn:schemas-microsoft-com:vml" xmlns:wp14="http://schemas.microsoft.com/office/word/2010/wordprocessingDrawing" xmlns:wp="http://schemas.openxmlformats.org/drawingml/2006/wordprocessingDrawing" xmlns:w10="urn:schemas-microsoft-com:office:word" xmlns:w="http://schemas.openxmlformats.org/wordprocessingml/2006/main" xmlns:w14="http://schemas.microsoft.com/office/word/2010/wordml" xmlns:wpg="http://schemas.microsoft.com/office/word/2010/wordprocessingGroup" xmlns:wpi="http://schemas.microsoft.com/office/word/2010/wordprocessingInk" xmlns:wne="http://schemas.microsoft.com/office/word/2006/wordml" xmlns:wps="http://schemas.microsoft.com/office/word/2010/wordprocessingShape" mc:Ignorable="w14 wp14">
   <w:p>
     <w:pPr>
-      <w:pStyle w:val="Sidefod"/>
+      <w:pStyle w:val="Footer"/>
       <w:framePr w:wrap="around" w:vAnchor="text" w:hAnchor="margin" w:xAlign="right" w:y="1"/>
       <w:rPr>
-        <w:rStyle w:val="Sidetal"/>
+        <w:rStyle w:val="PageNumber"/>
       </w:rPr>
     </w:pPr>
     <w:r>
       <w:rPr>
-        <w:rStyle w:val="Sidetal"/>
+        <w:rStyle w:val="PageNumber"/>
       </w:rPr>
       <w:fldChar w:fldCharType="begin"/>
     </w:r>
     <w:r>
       <w:rPr>
-        <w:rStyle w:val="Sidetal"/>
+        <w:rStyle w:val="PageNumber"/>
       </w:rPr>
       <w:instrText xml:space="preserve">PAGE  </w:instrText>
     </w:r>
     <w:r>
       <w:rPr>
-        <w:rStyle w:val="Sidetal"/>
+        <w:rStyle w:val="PageNumber"/>
       </w:rPr>
       <w:fldChar w:fldCharType="end"/>
     </w:r>
   </w:p>
   <w:p>
     <w:pPr>
-      <w:pStyle w:val="Sidefod"/>
+      <w:pStyle w:val="Footer"/>
       <w:ind w:right="360"/>
     </w:pPr>
   </w:p>
@@ -1349,15 +879,15 @@
 </file>
 
 <file path=word/footer2.xml><?xml version="1.0" encoding="utf-8"?>
-<w:ftr xmlns:wpc="http://schemas.microsoft.com/office/word/2010/wordprocessingCanvas" xmlns:mc="http://schemas.openxmlformats.org/markup-compatibility/2006" xmlns:o="urn:schemas-microsoft-com:office:office" xmlns:r="http://schemas.openxmlformats.org/officeDocument/2006/relationships" xmlns:m="http://schemas.openxmlformats.org/officeDocument/2006/math" xmlns:v="urn:schemas-microsoft-com:vml" xmlns:wp14="http://schemas.microsoft.com/office/word/2010/wordprocessingDrawing" xmlns:wp="http://schemas.openxmlformats.org/drawingml/2006/wordprocessingDrawing" xmlns:w10="urn:schemas-microsoft-com:office:word" xmlns:w="http://schemas.openxmlformats.org/wordprocessingml/2006/main" xmlns:w14="http://schemas.microsoft.com/office/word/2010/wordml" xmlns:w15="http://schemas.microsoft.com/office/word/2012/wordml" xmlns:wpg="http://schemas.microsoft.com/office/word/2010/wordprocessingGroup" xmlns:wpi="http://schemas.microsoft.com/office/word/2010/wordprocessingInk" xmlns:wne="http://schemas.microsoft.com/office/word/2006/wordml" xmlns:wps="http://schemas.microsoft.com/office/word/2010/wordprocessingShape" mc:Ignorable="w14 w15 wp14">
+<w:ftr xmlns:wpc="http://schemas.microsoft.com/office/word/2010/wordprocessingCanvas" xmlns:mo="http://schemas.microsoft.com/office/mac/office/2008/main" xmlns:mc="http://schemas.openxmlformats.org/markup-compatibility/2006" xmlns:mv="urn:schemas-microsoft-com:mac:vml" xmlns:o="urn:schemas-microsoft-com:office:office" xmlns:r="http://schemas.openxmlformats.org/officeDocument/2006/relationships" xmlns:m="http://schemas.openxmlformats.org/officeDocument/2006/math" xmlns:v="urn:schemas-microsoft-com:vml" xmlns:wp14="http://schemas.microsoft.com/office/word/2010/wordprocessingDrawing" xmlns:wp="http://schemas.openxmlformats.org/drawingml/2006/wordprocessingDrawing" xmlns:w10="urn:schemas-microsoft-com:office:word" xmlns:w="http://schemas.openxmlformats.org/wordprocessingml/2006/main" xmlns:w14="http://schemas.microsoft.com/office/word/2010/wordml" xmlns:wpg="http://schemas.microsoft.com/office/word/2010/wordprocessingGroup" xmlns:wpi="http://schemas.microsoft.com/office/word/2010/wordprocessingInk" xmlns:wne="http://schemas.microsoft.com/office/word/2006/wordml" xmlns:wps="http://schemas.microsoft.com/office/word/2010/wordprocessingShape" mc:Ignorable="w14 wp14">
   <w:p>
     <w:pPr>
-      <w:pStyle w:val="Sidefod"/>
+      <w:pStyle w:val="Footer"/>
       <w:jc w:val="right"/>
     </w:pPr>
     <w:r>
       <w:rPr>
-        <w:rStyle w:val="Sidetal"/>
+        <w:rStyle w:val="PageNumber"/>
         <w:rFonts w:ascii="Verdana" w:hAnsi="Verdana"/>
         <w:sz w:val="20"/>
         <w:szCs w:val="20"/>
@@ -1366,7 +896,7 @@
     </w:r>
     <w:r>
       <w:rPr>
-        <w:rStyle w:val="Sidetal"/>
+        <w:rStyle w:val="PageNumber"/>
         <w:rFonts w:ascii="Verdana" w:hAnsi="Verdana"/>
         <w:sz w:val="20"/>
         <w:szCs w:val="20"/>
@@ -1375,7 +905,7 @@
     </w:r>
     <w:r>
       <w:rPr>
-        <w:rStyle w:val="Sidetal"/>
+        <w:rStyle w:val="PageNumber"/>
         <w:rFonts w:ascii="Verdana" w:hAnsi="Verdana"/>
         <w:sz w:val="20"/>
         <w:szCs w:val="20"/>
@@ -1384,7 +914,7 @@
     </w:r>
     <w:r>
       <w:rPr>
-        <w:rStyle w:val="Sidetal"/>
+        <w:rStyle w:val="PageNumber"/>
         <w:rFonts w:ascii="Verdana" w:hAnsi="Verdana"/>
         <w:sz w:val="20"/>
         <w:szCs w:val="20"/>
@@ -1393,7 +923,7 @@
     </w:r>
     <w:r>
       <w:rPr>
-        <w:rStyle w:val="Sidetal"/>
+        <w:rStyle w:val="PageNumber"/>
         <w:rFonts w:ascii="Verdana" w:hAnsi="Verdana"/>
         <w:noProof/>
         <w:sz w:val="20"/>
@@ -1403,7 +933,7 @@
     </w:r>
     <w:r>
       <w:rPr>
-        <w:rStyle w:val="Sidetal"/>
+        <w:rStyle w:val="PageNumber"/>
         <w:rFonts w:ascii="Verdana" w:hAnsi="Verdana"/>
         <w:sz w:val="20"/>
         <w:szCs w:val="20"/>
@@ -1412,7 +942,7 @@
     </w:r>
     <w:r>
       <w:rPr>
-        <w:rStyle w:val="Sidetal"/>
+        <w:rStyle w:val="PageNumber"/>
         <w:rFonts w:ascii="Verdana" w:hAnsi="Verdana"/>
         <w:sz w:val="20"/>
         <w:szCs w:val="20"/>
@@ -1421,7 +951,7 @@
     </w:r>
     <w:r>
       <w:rPr>
-        <w:rStyle w:val="Sidetal"/>
+        <w:rStyle w:val="PageNumber"/>
         <w:rFonts w:ascii="Verdana" w:hAnsi="Verdana"/>
         <w:sz w:val="20"/>
         <w:szCs w:val="20"/>
@@ -1430,7 +960,7 @@
     </w:r>
     <w:r>
       <w:rPr>
-        <w:rStyle w:val="Sidetal"/>
+        <w:rStyle w:val="PageNumber"/>
         <w:rFonts w:ascii="Verdana" w:hAnsi="Verdana"/>
         <w:sz w:val="20"/>
         <w:szCs w:val="20"/>
@@ -1439,7 +969,7 @@
     </w:r>
     <w:r>
       <w:rPr>
-        <w:rStyle w:val="Sidetal"/>
+        <w:rStyle w:val="PageNumber"/>
         <w:rFonts w:ascii="Verdana" w:hAnsi="Verdana"/>
         <w:sz w:val="20"/>
         <w:szCs w:val="20"/>
@@ -1448,7 +978,7 @@
     </w:r>
     <w:r>
       <w:rPr>
-        <w:rStyle w:val="Sidetal"/>
+        <w:rStyle w:val="PageNumber"/>
         <w:rFonts w:ascii="Verdana" w:hAnsi="Verdana"/>
         <w:noProof/>
         <w:sz w:val="20"/>
@@ -1458,7 +988,7 @@
     </w:r>
     <w:r>
       <w:rPr>
-        <w:rStyle w:val="Sidetal"/>
+        <w:rStyle w:val="PageNumber"/>
         <w:rFonts w:ascii="Verdana" w:hAnsi="Verdana"/>
         <w:sz w:val="20"/>
         <w:szCs w:val="20"/>
@@ -1470,7 +1000,7 @@
 </file>
 
 <file path=word/footnotes.xml><?xml version="1.0" encoding="utf-8"?>
-<w:footnotes xmlns:wpc="http://schemas.microsoft.com/office/word/2010/wordprocessingCanvas" xmlns:mc="http://schemas.openxmlformats.org/markup-compatibility/2006" xmlns:o="urn:schemas-microsoft-com:office:office" xmlns:r="http://schemas.openxmlformats.org/officeDocument/2006/relationships" xmlns:m="http://schemas.openxmlformats.org/officeDocument/2006/math" xmlns:v="urn:schemas-microsoft-com:vml" xmlns:wp14="http://schemas.microsoft.com/office/word/2010/wordprocessingDrawing" xmlns:wp="http://schemas.openxmlformats.org/drawingml/2006/wordprocessingDrawing" xmlns:w10="urn:schemas-microsoft-com:office:word" xmlns:w="http://schemas.openxmlformats.org/wordprocessingml/2006/main" xmlns:w14="http://schemas.microsoft.com/office/word/2010/wordml" xmlns:w15="http://schemas.microsoft.com/office/word/2012/wordml" xmlns:wpg="http://schemas.microsoft.com/office/word/2010/wordprocessingGroup" xmlns:wpi="http://schemas.microsoft.com/office/word/2010/wordprocessingInk" xmlns:wne="http://schemas.microsoft.com/office/word/2006/wordml" xmlns:wps="http://schemas.microsoft.com/office/word/2010/wordprocessingShape" mc:Ignorable="w14 w15 wp14">
+<w:footnotes xmlns:wpc="http://schemas.microsoft.com/office/word/2010/wordprocessingCanvas" xmlns:mo="http://schemas.microsoft.com/office/mac/office/2008/main" xmlns:mc="http://schemas.openxmlformats.org/markup-compatibility/2006" xmlns:mv="urn:schemas-microsoft-com:mac:vml" xmlns:o="urn:schemas-microsoft-com:office:office" xmlns:r="http://schemas.openxmlformats.org/officeDocument/2006/relationships" xmlns:m="http://schemas.openxmlformats.org/officeDocument/2006/math" xmlns:v="urn:schemas-microsoft-com:vml" xmlns:wp14="http://schemas.microsoft.com/office/word/2010/wordprocessingDrawing" xmlns:wp="http://schemas.openxmlformats.org/drawingml/2006/wordprocessingDrawing" xmlns:w10="urn:schemas-microsoft-com:office:word" xmlns:w="http://schemas.openxmlformats.org/wordprocessingml/2006/main" xmlns:w14="http://schemas.microsoft.com/office/word/2010/wordml" xmlns:wpg="http://schemas.microsoft.com/office/word/2010/wordprocessingGroup" xmlns:wpi="http://schemas.microsoft.com/office/word/2010/wordprocessingInk" xmlns:wne="http://schemas.microsoft.com/office/word/2006/wordml" xmlns:wps="http://schemas.microsoft.com/office/word/2010/wordprocessingShape" mc:Ignorable="w14 wp14">
   <w:footnote w:type="separator" w:id="-1">
     <w:p>
       <w:r>
@@ -1489,8 +1019,8 @@
 </file>
 
 <file path=word/numbering.xml><?xml version="1.0" encoding="utf-8"?>
-<w:numbering xmlns:wpc="http://schemas.microsoft.com/office/word/2010/wordprocessingCanvas" xmlns:mc="http://schemas.openxmlformats.org/markup-compatibility/2006" xmlns:o="urn:schemas-microsoft-com:office:office" xmlns:r="http://schemas.openxmlformats.org/officeDocument/2006/relationships" xmlns:m="http://schemas.openxmlformats.org/officeDocument/2006/math" xmlns:v="urn:schemas-microsoft-com:vml" xmlns:wp14="http://schemas.microsoft.com/office/word/2010/wordprocessingDrawing" xmlns:wp="http://schemas.openxmlformats.org/drawingml/2006/wordprocessingDrawing" xmlns:w10="urn:schemas-microsoft-com:office:word" xmlns:w="http://schemas.openxmlformats.org/wordprocessingml/2006/main" xmlns:w14="http://schemas.microsoft.com/office/word/2010/wordml" xmlns:w15="http://schemas.microsoft.com/office/word/2012/wordml" xmlns:wpg="http://schemas.microsoft.com/office/word/2010/wordprocessingGroup" xmlns:wpi="http://schemas.microsoft.com/office/word/2010/wordprocessingInk" xmlns:wne="http://schemas.microsoft.com/office/word/2006/wordml" xmlns:wps="http://schemas.microsoft.com/office/word/2010/wordprocessingShape" mc:Ignorable="w14 w15 wp14">
-  <w:abstractNum w:abstractNumId="0" w15:restartNumberingAfterBreak="0">
+<w:numbering xmlns:wpc="http://schemas.microsoft.com/office/word/2010/wordprocessingCanvas" xmlns:mo="http://schemas.microsoft.com/office/mac/office/2008/main" xmlns:mc="http://schemas.openxmlformats.org/markup-compatibility/2006" xmlns:mv="urn:schemas-microsoft-com:mac:vml" xmlns:o="urn:schemas-microsoft-com:office:office" xmlns:r="http://schemas.openxmlformats.org/officeDocument/2006/relationships" xmlns:m="http://schemas.openxmlformats.org/officeDocument/2006/math" xmlns:v="urn:schemas-microsoft-com:vml" xmlns:wp14="http://schemas.microsoft.com/office/word/2010/wordprocessingDrawing" xmlns:wp="http://schemas.openxmlformats.org/drawingml/2006/wordprocessingDrawing" xmlns:w10="urn:schemas-microsoft-com:office:word" xmlns:w="http://schemas.openxmlformats.org/wordprocessingml/2006/main" xmlns:w14="http://schemas.microsoft.com/office/word/2010/wordml" xmlns:wpg="http://schemas.microsoft.com/office/word/2010/wordprocessingGroup" xmlns:wpi="http://schemas.microsoft.com/office/word/2010/wordprocessingInk" xmlns:wne="http://schemas.microsoft.com/office/word/2006/wordml" xmlns:wps="http://schemas.microsoft.com/office/word/2010/wordprocessingShape" mc:Ignorable="w14 wp14">
+  <w:abstractNum w:abstractNumId="0">
     <w:nsid w:val="11C73470"/>
     <w:multiLevelType w:val="hybridMultilevel"/>
     <w:tmpl w:val="B972EB86"/>
@@ -1603,7 +1133,7 @@
       </w:pPr>
     </w:lvl>
   </w:abstractNum>
-  <w:abstractNum w:abstractNumId="1" w15:restartNumberingAfterBreak="0">
+  <w:abstractNum w:abstractNumId="1">
     <w:nsid w:val="279422B6"/>
     <w:multiLevelType w:val="hybridMultilevel"/>
     <w:tmpl w:val="D3D8C676"/>
@@ -1716,7 +1246,7 @@
       </w:pPr>
     </w:lvl>
   </w:abstractNum>
-  <w:abstractNum w:abstractNumId="2" w15:restartNumberingAfterBreak="0">
+  <w:abstractNum w:abstractNumId="2">
     <w:nsid w:val="5AA47C7E"/>
     <w:multiLevelType w:val="hybridMultilevel"/>
     <w:tmpl w:val="BCA47760"/>
@@ -1818,7 +1348,7 @@
 </file>
 
 <file path=word/styles.xml><?xml version="1.0" encoding="utf-8"?>
-<w:styles xmlns:mc="http://schemas.openxmlformats.org/markup-compatibility/2006" xmlns:r="http://schemas.openxmlformats.org/officeDocument/2006/relationships" xmlns:w="http://schemas.openxmlformats.org/wordprocessingml/2006/main" xmlns:w14="http://schemas.microsoft.com/office/word/2010/wordml" xmlns:w15="http://schemas.microsoft.com/office/word/2012/wordml" mc:Ignorable="w14 w15">
+<w:styles xmlns:mc="http://schemas.openxmlformats.org/markup-compatibility/2006" xmlns:r="http://schemas.openxmlformats.org/officeDocument/2006/relationships" xmlns:w="http://schemas.openxmlformats.org/wordprocessingml/2006/main" xmlns:w14="http://schemas.microsoft.com/office/word/2010/wordml" mc:Ignorable="w14">
   <w:docDefaults>
     <w:rPrDefault>
       <w:rPr>
@@ -1828,357 +1358,154 @@
     </w:rPrDefault>
     <w:pPrDefault/>
   </w:docDefaults>
-  <w:latentStyles w:defLockedState="0" w:defUIPriority="0" w:defSemiHidden="0" w:defUnhideWhenUsed="0" w:defQFormat="0" w:count="371">
-    <w:lsdException w:name="Normal" w:qFormat="1"/>
-    <w:lsdException w:name="heading 1" w:qFormat="1"/>
-    <w:lsdException w:name="heading 2" w:semiHidden="1" w:unhideWhenUsed="1" w:qFormat="1"/>
-    <w:lsdException w:name="heading 3" w:semiHidden="1" w:unhideWhenUsed="1" w:qFormat="1"/>
-    <w:lsdException w:name="heading 4" w:semiHidden="1" w:unhideWhenUsed="1" w:qFormat="1"/>
-    <w:lsdException w:name="heading 5" w:semiHidden="1" w:unhideWhenUsed="1" w:qFormat="1"/>
-    <w:lsdException w:name="heading 6" w:semiHidden="1" w:unhideWhenUsed="1" w:qFormat="1"/>
-    <w:lsdException w:name="heading 7" w:semiHidden="1" w:unhideWhenUsed="1" w:qFormat="1"/>
-    <w:lsdException w:name="heading 8" w:semiHidden="1" w:unhideWhenUsed="1" w:qFormat="1"/>
-    <w:lsdException w:name="heading 9" w:semiHidden="1" w:unhideWhenUsed="1" w:qFormat="1"/>
-    <w:lsdException w:name="index 1" w:semiHidden="1" w:unhideWhenUsed="1"/>
-    <w:lsdException w:name="index 7" w:semiHidden="1" w:unhideWhenUsed="1"/>
-    <w:lsdException w:name="index 8" w:semiHidden="1" w:unhideWhenUsed="1"/>
-    <w:lsdException w:name="index 9" w:semiHidden="1" w:unhideWhenUsed="1"/>
-    <w:lsdException w:name="toc 1" w:semiHidden="1" w:unhideWhenUsed="1"/>
-    <w:lsdException w:name="toc 2" w:semiHidden="1" w:unhideWhenUsed="1"/>
-    <w:lsdException w:name="toc 3" w:semiHidden="1" w:unhideWhenUsed="1"/>
-    <w:lsdException w:name="toc 4" w:semiHidden="1" w:unhideWhenUsed="1"/>
-    <w:lsdException w:name="toc 5" w:semiHidden="1" w:unhideWhenUsed="1"/>
-    <w:lsdException w:name="toc 6" w:semiHidden="1" w:unhideWhenUsed="1"/>
-    <w:lsdException w:name="toc 7" w:semiHidden="1" w:unhideWhenUsed="1"/>
-    <w:lsdException w:name="toc 8" w:semiHidden="1" w:unhideWhenUsed="1"/>
-    <w:lsdException w:name="toc 9" w:semiHidden="1" w:unhideWhenUsed="1"/>
-    <w:lsdException w:name="Normal Indent" w:semiHidden="1" w:unhideWhenUsed="1"/>
-    <w:lsdException w:name="footnote text" w:semiHidden="1" w:unhideWhenUsed="1"/>
-    <w:lsdException w:name="annotation text" w:semiHidden="1" w:unhideWhenUsed="1"/>
-    <w:lsdException w:name="header" w:semiHidden="1" w:unhideWhenUsed="1"/>
-    <w:lsdException w:name="footer" w:semiHidden="1" w:unhideWhenUsed="1"/>
-    <w:lsdException w:name="index heading" w:semiHidden="1" w:unhideWhenUsed="1"/>
-    <w:lsdException w:name="caption" w:semiHidden="1" w:unhideWhenUsed="1" w:qFormat="1"/>
-    <w:lsdException w:name="table of figures" w:semiHidden="1" w:unhideWhenUsed="1"/>
-    <w:lsdException w:name="envelope address" w:semiHidden="1" w:unhideWhenUsed="1"/>
-    <w:lsdException w:name="envelope return" w:semiHidden="1" w:unhideWhenUsed="1"/>
-    <w:lsdException w:name="footnote reference" w:semiHidden="1" w:unhideWhenUsed="1"/>
-    <w:lsdException w:name="annotation reference" w:semiHidden="1" w:unhideWhenUsed="1"/>
-    <w:lsdException w:name="line number" w:semiHidden="1" w:unhideWhenUsed="1"/>
-    <w:lsdException w:name="page number" w:semiHidden="1" w:unhideWhenUsed="1"/>
-    <w:lsdException w:name="endnote reference" w:semiHidden="1" w:unhideWhenUsed="1"/>
-    <w:lsdException w:name="endnote text" w:semiHidden="1" w:unhideWhenUsed="1"/>
-    <w:lsdException w:name="table of authorities" w:semiHidden="1" w:unhideWhenUsed="1"/>
-    <w:lsdException w:name="macro" w:semiHidden="1" w:unhideWhenUsed="1"/>
-    <w:lsdException w:name="toa heading" w:semiHidden="1" w:unhideWhenUsed="1"/>
-    <w:lsdException w:name="List" w:semiHidden="1" w:unhideWhenUsed="1"/>
-    <w:lsdException w:name="List Bullet" w:semiHidden="1" w:unhideWhenUsed="1"/>
-    <w:lsdException w:name="List Number" w:semiHidden="1" w:unhideWhenUsed="1"/>
-    <w:lsdException w:name="List 2" w:semiHidden="1" w:unhideWhenUsed="1"/>
-    <w:lsdException w:name="List 3" w:semiHidden="1" w:unhideWhenUsed="1"/>
-    <w:lsdException w:name="List 4" w:semiHidden="1" w:unhideWhenUsed="1"/>
-    <w:lsdException w:name="List 5" w:semiHidden="1" w:unhideWhenUsed="1"/>
-    <w:lsdException w:name="List Bullet 2" w:semiHidden="1" w:unhideWhenUsed="1"/>
-    <w:lsdException w:name="List Bullet 3" w:semiHidden="1" w:unhideWhenUsed="1"/>
-    <w:lsdException w:name="List Bullet 4" w:semiHidden="1" w:unhideWhenUsed="1"/>
-    <w:lsdException w:name="List Bullet 5" w:semiHidden="1" w:unhideWhenUsed="1"/>
-    <w:lsdException w:name="List Number 3" w:semiHidden="1" w:unhideWhenUsed="1"/>
-    <w:lsdException w:name="List Number 4" w:semiHidden="1" w:unhideWhenUsed="1"/>
-    <w:lsdException w:name="Title" w:qFormat="1"/>
-    <w:lsdException w:name="Closing" w:semiHidden="1" w:unhideWhenUsed="1"/>
-    <w:lsdException w:name="Signature" w:semiHidden="1" w:unhideWhenUsed="1"/>
-    <w:lsdException w:name="Default Paragraph Font" w:semiHidden="1" w:unhideWhenUsed="1"/>
-    <w:lsdException w:name="Body Text" w:semiHidden="1" w:unhideWhenUsed="1"/>
-    <w:lsdException w:name="Body Text Indent" w:semiHidden="1" w:unhideWhenUsed="1"/>
-    <w:lsdException w:name="List Continue" w:semiHidden="1" w:unhideWhenUsed="1"/>
-    <w:lsdException w:name="List Continue 2" w:semiHidden="1" w:unhideWhenUsed="1"/>
-    <w:lsdException w:name="List Continue 3" w:semiHidden="1" w:unhideWhenUsed="1"/>
-    <w:lsdException w:name="List Continue 4" w:semiHidden="1" w:unhideWhenUsed="1"/>
-    <w:lsdException w:name="List Continue 5" w:semiHidden="1" w:unhideWhenUsed="1"/>
-    <w:lsdException w:name="Message Header" w:semiHidden="1" w:unhideWhenUsed="1"/>
-    <w:lsdException w:name="Subtitle" w:qFormat="1"/>
-    <w:lsdException w:name="Salutation" w:semiHidden="1" w:unhideWhenUsed="1"/>
-    <w:lsdException w:name="Date" w:semiHidden="1" w:unhideWhenUsed="1"/>
-    <w:lsdException w:name="Body Text First Indent" w:semiHidden="1" w:unhideWhenUsed="1"/>
-    <w:lsdException w:name="Body Text First Indent 2" w:semiHidden="1" w:unhideWhenUsed="1"/>
-    <w:lsdException w:name="Note Heading" w:semiHidden="1" w:unhideWhenUsed="1"/>
-    <w:lsdException w:name="Body Text 2" w:semiHidden="1" w:unhideWhenUsed="1"/>
-    <w:lsdException w:name="Body Text 3" w:semiHidden="1" w:unhideWhenUsed="1"/>
-    <w:lsdException w:name="Body Text Indent 2" w:semiHidden="1" w:unhideWhenUsed="1"/>
-    <w:lsdException w:name="Strong" w:qFormat="1"/>
-    <w:lsdException w:name="Emphasis" w:qFormat="1"/>
-    <w:lsdException w:name="Document Map" w:semiHidden="1" w:unhideWhenUsed="1"/>
-    <w:lsdException w:name="Plain Text" w:semiHidden="1" w:unhideWhenUsed="1"/>
-    <w:lsdException w:name="E-mail Signature" w:semiHidden="1" w:unhideWhenUsed="1"/>
-    <w:lsdException w:name="HTML Top of Form" w:semiHidden="1" w:unhideWhenUsed="1"/>
-    <w:lsdException w:name="HTML Bottom of Form" w:semiHidden="1" w:unhideWhenUsed="1"/>
-    <w:lsdException w:name="Normal (Web)" w:semiHidden="1" w:unhideWhenUsed="1"/>
-    <w:lsdException w:name="HTML Acronym" w:semiHidden="1" w:unhideWhenUsed="1"/>
-    <w:lsdException w:name="HTML Address" w:semiHidden="1" w:unhideWhenUsed="1"/>
-    <w:lsdException w:name="HTML Cite" w:semiHidden="1" w:unhideWhenUsed="1"/>
-    <w:lsdException w:name="HTML Code" w:semiHidden="1" w:unhideWhenUsed="1"/>
-    <w:lsdException w:name="HTML Definition" w:semiHidden="1" w:unhideWhenUsed="1"/>
-    <w:lsdException w:name="HTML Keyboard" w:semiHidden="1" w:unhideWhenUsed="1"/>
-    <w:lsdException w:name="HTML Preformatted" w:semiHidden="1" w:unhideWhenUsed="1"/>
-    <w:lsdException w:name="HTML Sample" w:semiHidden="1" w:unhideWhenUsed="1"/>
-    <w:lsdException w:name="HTML Typewriter" w:semiHidden="1" w:unhideWhenUsed="1"/>
-    <w:lsdException w:name="HTML Variable" w:semiHidden="1" w:unhideWhenUsed="1"/>
-    <w:lsdException w:name="Normal Table" w:semiHidden="1" w:unhideWhenUsed="1"/>
-    <w:lsdException w:name="annotation subject" w:semiHidden="1" w:unhideWhenUsed="1"/>
-    <w:lsdException w:name="No List" w:semiHidden="1" w:unhideWhenUsed="1"/>
-    <w:lsdException w:name="Outline List 1" w:semiHidden="1" w:unhideWhenUsed="1"/>
-    <w:lsdException w:name="Outline List 2" w:semiHidden="1" w:unhideWhenUsed="1"/>
-    <w:lsdException w:name="Outline List 3" w:semiHidden="1" w:unhideWhenUsed="1"/>
-    <w:lsdException w:name="Table Simple 1" w:semiHidden="1" w:unhideWhenUsed="1"/>
-    <w:lsdException w:name="Table Simple 2" w:semiHidden="1" w:unhideWhenUsed="1"/>
-    <w:lsdException w:name="Table Simple 3" w:semiHidden="1" w:unhideWhenUsed="1"/>
-    <w:lsdException w:name="Table Classic 1" w:semiHidden="1" w:unhideWhenUsed="1"/>
-    <w:lsdException w:name="Table Classic 2" w:semiHidden="1" w:unhideWhenUsed="1"/>
-    <w:lsdException w:name="Table Classic 3" w:semiHidden="1" w:unhideWhenUsed="1"/>
-    <w:lsdException w:name="Table Classic 4" w:semiHidden="1" w:unhideWhenUsed="1"/>
-    <w:lsdException w:name="Table Colorful 1" w:semiHidden="1" w:unhideWhenUsed="1"/>
-    <w:lsdException w:name="Table Colorful 2" w:semiHidden="1" w:unhideWhenUsed="1"/>
-    <w:lsdException w:name="Table Colorful 3" w:semiHidden="1" w:unhideWhenUsed="1"/>
-    <w:lsdException w:name="Table Columns 1" w:semiHidden="1" w:unhideWhenUsed="1"/>
-    <w:lsdException w:name="Table Columns 2" w:semiHidden="1" w:unhideWhenUsed="1"/>
-    <w:lsdException w:name="Table Columns 3" w:semiHidden="1" w:unhideWhenUsed="1"/>
-    <w:lsdException w:name="Table Columns 4" w:semiHidden="1" w:unhideWhenUsed="1"/>
-    <w:lsdException w:name="Table Columns 5" w:semiHidden="1" w:unhideWhenUsed="1"/>
-    <w:lsdException w:name="Table Grid 1" w:semiHidden="1" w:unhideWhenUsed="1"/>
-    <w:lsdException w:name="Table Grid 2" w:semiHidden="1" w:unhideWhenUsed="1"/>
-    <w:lsdException w:name="Table Grid 3" w:semiHidden="1" w:unhideWhenUsed="1"/>
-    <w:lsdException w:name="Table Grid 4" w:semiHidden="1" w:unhideWhenUsed="1"/>
-    <w:lsdException w:name="Table Grid 5" w:semiHidden="1" w:unhideWhenUsed="1"/>
-    <w:lsdException w:name="Table Grid 6" w:semiHidden="1" w:unhideWhenUsed="1"/>
-    <w:lsdException w:name="Table Grid 7" w:semiHidden="1" w:unhideWhenUsed="1"/>
-    <w:lsdException w:name="Table Grid 8" w:semiHidden="1" w:unhideWhenUsed="1"/>
-    <w:lsdException w:name="Table List 1" w:semiHidden="1" w:unhideWhenUsed="1"/>
-    <w:lsdException w:name="Table List 2" w:semiHidden="1" w:unhideWhenUsed="1"/>
-    <w:lsdException w:name="Table List 3" w:semiHidden="1" w:unhideWhenUsed="1"/>
-    <w:lsdException w:name="Table List 4" w:semiHidden="1" w:unhideWhenUsed="1"/>
-    <w:lsdException w:name="Table List 5" w:semiHidden="1" w:unhideWhenUsed="1"/>
-    <w:lsdException w:name="Table List 6" w:semiHidden="1" w:unhideWhenUsed="1"/>
-    <w:lsdException w:name="Table List 7" w:semiHidden="1" w:unhideWhenUsed="1"/>
-    <w:lsdException w:name="Table List 8" w:semiHidden="1" w:unhideWhenUsed="1"/>
-    <w:lsdException w:name="Table 3D effects 1" w:semiHidden="1" w:unhideWhenUsed="1"/>
-    <w:lsdException w:name="Table 3D effects 2" w:semiHidden="1" w:unhideWhenUsed="1"/>
-    <w:lsdException w:name="Table 3D effects 3" w:semiHidden="1" w:unhideWhenUsed="1"/>
-    <w:lsdException w:name="Table Contemporary" w:semiHidden="1" w:unhideWhenUsed="1"/>
-    <w:lsdException w:name="Table Elegant" w:semiHidden="1" w:unhideWhenUsed="1"/>
-    <w:lsdException w:name="Table Professional" w:semiHidden="1" w:unhideWhenUsed="1"/>
-    <w:lsdException w:name="Table Subtle 1" w:semiHidden="1" w:unhideWhenUsed="1"/>
-    <w:lsdException w:name="Table Subtle 2" w:semiHidden="1" w:unhideWhenUsed="1"/>
-    <w:lsdException w:name="Table Web 1" w:semiHidden="1" w:unhideWhenUsed="1"/>
-    <w:lsdException w:name="Table Web 2" w:semiHidden="1" w:unhideWhenUsed="1"/>
-    <w:lsdException w:name="Table Web 3" w:semiHidden="1" w:unhideWhenUsed="1"/>
-    <w:lsdException w:name="Balloon Text" w:semiHidden="1" w:unhideWhenUsed="1"/>
-    <w:lsdException w:name="Table Theme" w:semiHidden="1" w:unhideWhenUsed="1"/>
-    <w:lsdException w:name="Placeholder Text" w:semiHidden="1" w:uiPriority="99"/>
-    <w:lsdException w:name="No Spacing" w:semiHidden="1" w:uiPriority="1" w:qFormat="1"/>
-    <w:lsdException w:name="Light Shading" w:uiPriority="60"/>
-    <w:lsdException w:name="Light List" w:uiPriority="61"/>
-    <w:lsdException w:name="Light Grid" w:uiPriority="62"/>
-    <w:lsdException w:name="Medium Shading 1" w:uiPriority="63"/>
-    <w:lsdException w:name="Medium Shading 2" w:uiPriority="64"/>
-    <w:lsdException w:name="Medium List 1" w:uiPriority="65"/>
-    <w:lsdException w:name="Medium List 2" w:uiPriority="66"/>
-    <w:lsdException w:name="Medium Grid 1" w:uiPriority="67"/>
-    <w:lsdException w:name="Medium Grid 2" w:uiPriority="68"/>
-    <w:lsdException w:name="Medium Grid 3" w:uiPriority="69"/>
-    <w:lsdException w:name="Dark List" w:uiPriority="70"/>
-    <w:lsdException w:name="Colorful Shading" w:uiPriority="71"/>
-    <w:lsdException w:name="Colorful List" w:uiPriority="72"/>
-    <w:lsdException w:name="Colorful Grid" w:uiPriority="73"/>
-    <w:lsdException w:name="Light Shading Accent 1" w:uiPriority="60"/>
-    <w:lsdException w:name="Light List Accent 1" w:uiPriority="61"/>
-    <w:lsdException w:name="Light Grid Accent 1" w:uiPriority="62"/>
-    <w:lsdException w:name="Medium Shading 1 Accent 1" w:uiPriority="63"/>
-    <w:lsdException w:name="Medium Shading 2 Accent 1" w:uiPriority="64"/>
-    <w:lsdException w:name="Medium List 1 Accent 1" w:uiPriority="65"/>
-    <w:lsdException w:name="Revision" w:semiHidden="1" w:uiPriority="99"/>
-    <w:lsdException w:name="List Paragraph" w:uiPriority="34" w:qFormat="1"/>
-    <w:lsdException w:name="Quote" w:uiPriority="29" w:qFormat="1"/>
-    <w:lsdException w:name="Intense Quote" w:uiPriority="30" w:qFormat="1"/>
-    <w:lsdException w:name="Medium List 2 Accent 1" w:uiPriority="66"/>
-    <w:lsdException w:name="Medium Grid 1 Accent 1" w:uiPriority="67"/>
-    <w:lsdException w:name="Medium Grid 2 Accent 1" w:uiPriority="68"/>
-    <w:lsdException w:name="Medium Grid 3 Accent 1" w:uiPriority="69"/>
-    <w:lsdException w:name="Dark List Accent 1" w:uiPriority="70"/>
-    <w:lsdException w:name="Colorful Shading Accent 1" w:uiPriority="71"/>
-    <w:lsdException w:name="Colorful List Accent 1" w:uiPriority="72"/>
-    <w:lsdException w:name="Colorful Grid Accent 1" w:uiPriority="73"/>
-    <w:lsdException w:name="Light Shading Accent 2" w:uiPriority="60"/>
-    <w:lsdException w:name="Light List Accent 2" w:uiPriority="61"/>
-    <w:lsdException w:name="Light Grid Accent 2" w:uiPriority="62"/>
-    <w:lsdException w:name="Medium Shading 1 Accent 2" w:uiPriority="63"/>
-    <w:lsdException w:name="Medium Shading 2 Accent 2" w:uiPriority="64"/>
-    <w:lsdException w:name="Medium List 1 Accent 2" w:uiPriority="65"/>
-    <w:lsdException w:name="Medium List 2 Accent 2" w:uiPriority="66"/>
-    <w:lsdException w:name="Medium Grid 1 Accent 2" w:uiPriority="67"/>
-    <w:lsdException w:name="Medium Grid 2 Accent 2" w:uiPriority="68"/>
-    <w:lsdException w:name="Medium Grid 3 Accent 2" w:uiPriority="69"/>
-    <w:lsdException w:name="Dark List Accent 2" w:uiPriority="70"/>
-    <w:lsdException w:name="Colorful Shading Accent 2" w:uiPriority="71"/>
-    <w:lsdException w:name="Colorful List Accent 2" w:uiPriority="72"/>
-    <w:lsdException w:name="Colorful Grid Accent 2" w:uiPriority="73"/>
-    <w:lsdException w:name="Light Shading Accent 3" w:uiPriority="60"/>
-    <w:lsdException w:name="Light List Accent 3" w:uiPriority="61"/>
-    <w:lsdException w:name="Light Grid Accent 3" w:uiPriority="62"/>
-    <w:lsdException w:name="Medium Shading 1 Accent 3" w:uiPriority="63"/>
-    <w:lsdException w:name="Medium Shading 2 Accent 3" w:uiPriority="64"/>
-    <w:lsdException w:name="Medium List 1 Accent 3" w:uiPriority="65"/>
-    <w:lsdException w:name="Medium List 2 Accent 3" w:uiPriority="66"/>
-    <w:lsdException w:name="Medium Grid 1 Accent 3" w:uiPriority="67"/>
-    <w:lsdException w:name="Medium Grid 2 Accent 3" w:uiPriority="68"/>
-    <w:lsdException w:name="Medium Grid 3 Accent 3" w:uiPriority="69"/>
-    <w:lsdException w:name="Dark List Accent 3" w:uiPriority="70"/>
-    <w:lsdException w:name="Colorful Shading Accent 3" w:uiPriority="71"/>
-    <w:lsdException w:name="Colorful List Accent 3" w:uiPriority="72"/>
-    <w:lsdException w:name="Colorful Grid Accent 3" w:uiPriority="73"/>
-    <w:lsdException w:name="Light Shading Accent 4" w:uiPriority="60"/>
-    <w:lsdException w:name="Light List Accent 4" w:uiPriority="61"/>
-    <w:lsdException w:name="Light Grid Accent 4" w:uiPriority="62"/>
-    <w:lsdException w:name="Medium Shading 1 Accent 4" w:uiPriority="63"/>
-    <w:lsdException w:name="Medium Shading 2 Accent 4" w:uiPriority="64"/>
-    <w:lsdException w:name="Medium List 1 Accent 4" w:uiPriority="65"/>
-    <w:lsdException w:name="Medium List 2 Accent 4" w:uiPriority="66"/>
-    <w:lsdException w:name="Medium Grid 1 Accent 4" w:uiPriority="67"/>
-    <w:lsdException w:name="Medium Grid 2 Accent 4" w:uiPriority="68"/>
-    <w:lsdException w:name="Medium Grid 3 Accent 4" w:uiPriority="69"/>
-    <w:lsdException w:name="Dark List Accent 4" w:uiPriority="70"/>
-    <w:lsdException w:name="Colorful Shading Accent 4" w:uiPriority="71"/>
-    <w:lsdException w:name="Colorful List Accent 4" w:uiPriority="72"/>
-    <w:lsdException w:name="Colorful Grid Accent 4" w:uiPriority="73"/>
-    <w:lsdException w:name="Light Shading Accent 5" w:uiPriority="60"/>
-    <w:lsdException w:name="Light List Accent 5" w:uiPriority="61"/>
-    <w:lsdException w:name="Light Grid Accent 5" w:uiPriority="62"/>
-    <w:lsdException w:name="Medium Shading 1 Accent 5" w:uiPriority="63"/>
-    <w:lsdException w:name="Medium Shading 2 Accent 5" w:uiPriority="64"/>
-    <w:lsdException w:name="Medium List 1 Accent 5" w:uiPriority="65"/>
-    <w:lsdException w:name="Medium List 2 Accent 5" w:uiPriority="66"/>
-    <w:lsdException w:name="Medium Grid 1 Accent 5" w:uiPriority="67"/>
-    <w:lsdException w:name="Medium Grid 2 Accent 5" w:uiPriority="68"/>
-    <w:lsdException w:name="Medium Grid 3 Accent 5" w:uiPriority="69"/>
-    <w:lsdException w:name="Dark List Accent 5" w:uiPriority="70"/>
-    <w:lsdException w:name="Colorful Shading Accent 5" w:uiPriority="71"/>
-    <w:lsdException w:name="Colorful List Accent 5" w:uiPriority="72"/>
-    <w:lsdException w:name="Colorful Grid Accent 5" w:uiPriority="73"/>
-    <w:lsdException w:name="Light Shading Accent 6" w:uiPriority="60"/>
-    <w:lsdException w:name="Light List Accent 6" w:uiPriority="61"/>
-    <w:lsdException w:name="Light Grid Accent 6" w:uiPriority="62"/>
-    <w:lsdException w:name="Medium Shading 1 Accent 6" w:uiPriority="63"/>
-    <w:lsdException w:name="Medium Shading 2 Accent 6" w:uiPriority="64"/>
-    <w:lsdException w:name="Medium List 1 Accent 6" w:uiPriority="65"/>
-    <w:lsdException w:name="Medium List 2 Accent 6" w:uiPriority="66"/>
-    <w:lsdException w:name="Medium Grid 1 Accent 6" w:uiPriority="67"/>
-    <w:lsdException w:name="Medium Grid 2 Accent 6" w:uiPriority="68"/>
-    <w:lsdException w:name="Medium Grid 3 Accent 6" w:uiPriority="69"/>
-    <w:lsdException w:name="Dark List Accent 6" w:uiPriority="70"/>
-    <w:lsdException w:name="Colorful Shading Accent 6" w:uiPriority="71"/>
-    <w:lsdException w:name="Colorful List Accent 6" w:uiPriority="72"/>
-    <w:lsdException w:name="Colorful Grid Accent 6" w:uiPriority="73"/>
-    <w:lsdException w:name="Subtle Emphasis" w:uiPriority="19" w:qFormat="1"/>
-    <w:lsdException w:name="Intense Emphasis" w:uiPriority="21" w:qFormat="1"/>
-    <w:lsdException w:name="Subtle Reference" w:uiPriority="31" w:qFormat="1"/>
-    <w:lsdException w:name="Intense Reference" w:uiPriority="32" w:qFormat="1"/>
-    <w:lsdException w:name="Book Title" w:uiPriority="33" w:qFormat="1"/>
-    <w:lsdException w:name="Bibliography" w:semiHidden="1" w:uiPriority="37" w:unhideWhenUsed="1"/>
-    <w:lsdException w:name="TOC Heading" w:semiHidden="1" w:uiPriority="39" w:unhideWhenUsed="1" w:qFormat="1"/>
-    <w:lsdException w:name="Grid Table 4" w:uiPriority="49"/>
-    <w:lsdException w:name="Grid Table 5 Dark" w:uiPriority="50"/>
-    <w:lsdException w:name="Grid Table 6 Colorful" w:uiPriority="51"/>
-    <w:lsdException w:name="Grid Table 7 Colorful" w:uiPriority="52"/>
-    <w:lsdException w:name="Grid Table 1 Light Accent 1" w:uiPriority="46"/>
-    <w:lsdException w:name="Grid Table 2 Accent 1" w:uiPriority="47"/>
-    <w:lsdException w:name="Grid Table 3 Accent 1" w:uiPriority="48"/>
-    <w:lsdException w:name="Grid Table 4 Accent 1" w:uiPriority="49"/>
-    <w:lsdException w:name="Grid Table 5 Dark Accent 1" w:uiPriority="50"/>
-    <w:lsdException w:name="Grid Table 6 Colorful Accent 1" w:uiPriority="51"/>
-    <w:lsdException w:name="Grid Table 7 Colorful Accent 1" w:uiPriority="52"/>
-    <w:lsdException w:name="Grid Table 1 Light Accent 2" w:uiPriority="46"/>
-    <w:lsdException w:name="Grid Table 2 Accent 2" w:uiPriority="47"/>
-    <w:lsdException w:name="Grid Table 3 Accent 2" w:uiPriority="48"/>
-    <w:lsdException w:name="Grid Table 4 Accent 2" w:uiPriority="49"/>
-    <w:lsdException w:name="Grid Table 5 Dark Accent 2" w:uiPriority="50"/>
-    <w:lsdException w:name="Grid Table 6 Colorful Accent 2" w:uiPriority="51"/>
-    <w:lsdException w:name="Grid Table 7 Colorful Accent 2" w:uiPriority="52"/>
-    <w:lsdException w:name="Grid Table 1 Light Accent 3" w:uiPriority="46"/>
-    <w:lsdException w:name="Grid Table 2 Accent 3" w:uiPriority="47"/>
-    <w:lsdException w:name="Grid Table 3 Accent 3" w:uiPriority="48"/>
-    <w:lsdException w:name="Grid Table 4 Accent 3" w:uiPriority="49"/>
-    <w:lsdException w:name="Grid Table 5 Dark Accent 3" w:uiPriority="50"/>
-    <w:lsdException w:name="Grid Table 6 Colorful Accent 3" w:uiPriority="51"/>
-    <w:lsdException w:name="Grid Table 7 Colorful Accent 3" w:uiPriority="52"/>
-    <w:lsdException w:name="Grid Table 1 Light Accent 4" w:uiPriority="46"/>
-    <w:lsdException w:name="Grid Table 2 Accent 4" w:uiPriority="47"/>
-    <w:lsdException w:name="Grid Table 3 Accent 4" w:uiPriority="48"/>
-    <w:lsdException w:name="Grid Table 4 Accent 4" w:uiPriority="49"/>
-    <w:lsdException w:name="Grid Table 5 Dark Accent 4" w:uiPriority="50"/>
-    <w:lsdException w:name="Grid Table 6 Colorful Accent 4" w:uiPriority="51"/>
-    <w:lsdException w:name="Grid Table 7 Colorful Accent 4" w:uiPriority="52"/>
-    <w:lsdException w:name="Grid Table 1 Light Accent 5" w:uiPriority="46"/>
-    <w:lsdException w:name="Grid Table 2 Accent 5" w:uiPriority="47"/>
-    <w:lsdException w:name="Grid Table 3 Accent 5" w:uiPriority="48"/>
-    <w:lsdException w:name="Grid Table 4 Accent 5" w:uiPriority="49"/>
-    <w:lsdException w:name="Grid Table 5 Dark Accent 5" w:uiPriority="50"/>
-    <w:lsdException w:name="Grid Table 6 Colorful Accent 5" w:uiPriority="51"/>
-    <w:lsdException w:name="Grid Table 7 Colorful Accent 5" w:uiPriority="52"/>
-    <w:lsdException w:name="Grid Table 1 Light Accent 6" w:uiPriority="46"/>
-    <w:lsdException w:name="Grid Table 2 Accent 6" w:uiPriority="47"/>
-    <w:lsdException w:name="Grid Table 3 Accent 6" w:uiPriority="48"/>
-    <w:lsdException w:name="Grid Table 4 Accent 6" w:uiPriority="49"/>
-    <w:lsdException w:name="Grid Table 5 Dark Accent 6" w:uiPriority="50"/>
-    <w:lsdException w:name="Grid Table 6 Colorful Accent 6" w:uiPriority="51"/>
-    <w:lsdException w:name="Grid Table 7 Colorful Accent 6" w:uiPriority="52"/>
-    <w:lsdException w:name="List Table 1 Light" w:uiPriority="46"/>
-    <w:lsdException w:name="List Table 2" w:uiPriority="47"/>
-    <w:lsdException w:name="List Table 3" w:uiPriority="48"/>
-    <w:lsdException w:name="List Table 4" w:uiPriority="49"/>
-    <w:lsdException w:name="List Table 5 Dark" w:uiPriority="50"/>
-    <w:lsdException w:name="List Table 6 Colorful" w:uiPriority="51"/>
-    <w:lsdException w:name="List Table 7 Colorful" w:uiPriority="52"/>
-    <w:lsdException w:name="List Table 1 Light Accent 1" w:uiPriority="46"/>
-    <w:lsdException w:name="List Table 2 Accent 1" w:uiPriority="47"/>
-    <w:lsdException w:name="List Table 3 Accent 1" w:uiPriority="48"/>
-    <w:lsdException w:name="List Table 4 Accent 1" w:uiPriority="49"/>
-    <w:lsdException w:name="List Table 5 Dark Accent 1" w:uiPriority="50"/>
-    <w:lsdException w:name="List Table 6 Colorful Accent 1" w:uiPriority="51"/>
-    <w:lsdException w:name="List Table 7 Colorful Accent 1" w:uiPriority="52"/>
-    <w:lsdException w:name="List Table 1 Light Accent 2" w:uiPriority="46"/>
-    <w:lsdException w:name="List Table 2 Accent 2" w:uiPriority="47"/>
-    <w:lsdException w:name="List Table 3 Accent 2" w:uiPriority="48"/>
-    <w:lsdException w:name="List Table 4 Accent 2" w:uiPriority="49"/>
-    <w:lsdException w:name="List Table 5 Dark Accent 2" w:uiPriority="50"/>
-    <w:lsdException w:name="List Table 6 Colorful Accent 2" w:uiPriority="51"/>
-    <w:lsdException w:name="List Table 7 Colorful Accent 2" w:uiPriority="52"/>
-    <w:lsdException w:name="List Table 1 Light Accent 3" w:uiPriority="46"/>
-    <w:lsdException w:name="List Table 2 Accent 3" w:uiPriority="47"/>
-    <w:lsdException w:name="List Table 3 Accent 3" w:uiPriority="48"/>
-    <w:lsdException w:name="List Table 4 Accent 3" w:uiPriority="49"/>
-    <w:lsdException w:name="List Table 5 Dark Accent 3" w:uiPriority="50"/>
-    <w:lsdException w:name="List Table 6 Colorful Accent 3" w:uiPriority="51"/>
-    <w:lsdException w:name="List Table 7 Colorful Accent 3" w:uiPriority="52"/>
-    <w:lsdException w:name="List Table 1 Light Accent 4" w:uiPriority="46"/>
-    <w:lsdException w:name="List Table 2 Accent 4" w:uiPriority="47"/>
-    <w:lsdException w:name="List Table 3 Accent 4" w:uiPriority="48"/>
-    <w:lsdException w:name="List Table 4 Accent 4" w:uiPriority="49"/>
-    <w:lsdException w:name="List Table 5 Dark Accent 4" w:uiPriority="50"/>
-    <w:lsdException w:name="List Table 6 Colorful Accent 4" w:uiPriority="51"/>
-    <w:lsdException w:name="List Table 7 Colorful Accent 4" w:uiPriority="52"/>
-    <w:lsdException w:name="List Table 1 Light Accent 5" w:uiPriority="46"/>
-    <w:lsdException w:name="List Table 2 Accent 5" w:uiPriority="47"/>
-    <w:lsdException w:name="List Table 3 Accent 5" w:uiPriority="48"/>
-    <w:lsdException w:name="List Table 4 Accent 5" w:uiPriority="49"/>
-    <w:lsdException w:name="List Table 5 Dark Accent 5" w:uiPriority="50"/>
-    <w:lsdException w:name="List Table 6 Colorful Accent 5" w:uiPriority="51"/>
-    <w:lsdException w:name="List Table 7 Colorful Accent 5" w:uiPriority="52"/>
-    <w:lsdException w:name="List Table 1 Light Accent 6" w:uiPriority="46"/>
-    <w:lsdException w:name="List Table 2 Accent 6" w:uiPriority="47"/>
-    <w:lsdException w:name="List Table 3 Accent 6" w:uiPriority="48"/>
-    <w:lsdException w:name="List Table 4 Accent 6" w:uiPriority="49"/>
-    <w:lsdException w:name="List Table 5 Dark Accent 6" w:uiPriority="50"/>
-    <w:lsdException w:name="List Table 6 Colorful Accent 6" w:uiPriority="51"/>
-    <w:lsdException w:name="List Table 7 Colorful Accent 6" w:uiPriority="52"/>
+  <w:latentStyles w:defLockedState="0" w:defUIPriority="0" w:defSemiHidden="1" w:defUnhideWhenUsed="1" w:defQFormat="0" w:count="276">
+    <w:lsdException w:name="Normal" w:semiHidden="0" w:unhideWhenUsed="0" w:qFormat="1"/>
+    <w:lsdException w:name="heading 1" w:semiHidden="0" w:unhideWhenUsed="0" w:qFormat="1"/>
+    <w:lsdException w:name="heading 2" w:qFormat="1"/>
+    <w:lsdException w:name="heading 3" w:qFormat="1"/>
+    <w:lsdException w:name="heading 4" w:qFormat="1"/>
+    <w:lsdException w:name="heading 5" w:qFormat="1"/>
+    <w:lsdException w:name="heading 6" w:qFormat="1"/>
+    <w:lsdException w:name="heading 7" w:qFormat="1"/>
+    <w:lsdException w:name="heading 8" w:qFormat="1"/>
+    <w:lsdException w:name="heading 9" w:qFormat="1"/>
+    <w:lsdException w:name="index 2" w:semiHidden="0" w:unhideWhenUsed="0"/>
+    <w:lsdException w:name="index 3" w:semiHidden="0" w:unhideWhenUsed="0"/>
+    <w:lsdException w:name="index 4" w:semiHidden="0" w:unhideWhenUsed="0"/>
+    <w:lsdException w:name="index 5" w:semiHidden="0" w:unhideWhenUsed="0"/>
+    <w:lsdException w:name="index 6" w:semiHidden="0" w:unhideWhenUsed="0"/>
+    <w:lsdException w:name="caption" w:qFormat="1"/>
+    <w:lsdException w:name="List Number 2" w:semiHidden="0" w:unhideWhenUsed="0"/>
+    <w:lsdException w:name="List Number 5" w:semiHidden="0" w:unhideWhenUsed="0"/>
+    <w:lsdException w:name="Title" w:semiHidden="0" w:unhideWhenUsed="0" w:qFormat="1"/>
+    <w:lsdException w:name="Subtitle" w:semiHidden="0" w:unhideWhenUsed="0" w:qFormat="1"/>
+    <w:lsdException w:name="Body Text Indent 3" w:semiHidden="0" w:unhideWhenUsed="0"/>
+    <w:lsdException w:name="Block Text" w:semiHidden="0" w:unhideWhenUsed="0"/>
+    <w:lsdException w:name="Hyperlink" w:semiHidden="0" w:unhideWhenUsed="0"/>
+    <w:lsdException w:name="FollowedHyperlink" w:semiHidden="0" w:unhideWhenUsed="0"/>
+    <w:lsdException w:name="Strong" w:semiHidden="0" w:unhideWhenUsed="0" w:qFormat="1"/>
+    <w:lsdException w:name="Emphasis" w:semiHidden="0" w:unhideWhenUsed="0" w:qFormat="1"/>
+    <w:lsdException w:name="Table Grid" w:semiHidden="0" w:unhideWhenUsed="0"/>
+    <w:lsdException w:name="Note Level 1" w:semiHidden="0" w:unhideWhenUsed="0"/>
+    <w:lsdException w:name="Note Level 2" w:semiHidden="0" w:unhideWhenUsed="0"/>
+    <w:lsdException w:name="Note Level 3" w:semiHidden="0" w:unhideWhenUsed="0"/>
+    <w:lsdException w:name="Note Level 4" w:semiHidden="0" w:unhideWhenUsed="0"/>
+    <w:lsdException w:name="Note Level 5" w:semiHidden="0" w:unhideWhenUsed="0"/>
+    <w:lsdException w:name="Note Level 6" w:semiHidden="0" w:unhideWhenUsed="0"/>
+    <w:lsdException w:name="Note Level 7" w:semiHidden="0" w:unhideWhenUsed="0"/>
+    <w:lsdException w:name="Note Level 8" w:semiHidden="0" w:unhideWhenUsed="0"/>
+    <w:lsdException w:name="Note Level 9" w:semiHidden="0" w:unhideWhenUsed="0"/>
+    <w:lsdException w:name="Placeholder Text" w:uiPriority="99" w:unhideWhenUsed="0"/>
+    <w:lsdException w:name="No Spacing" w:uiPriority="1" w:unhideWhenUsed="0" w:qFormat="1"/>
+    <w:lsdException w:name="Light Shading" w:semiHidden="0" w:uiPriority="60" w:unhideWhenUsed="0"/>
+    <w:lsdException w:name="Light List" w:semiHidden="0" w:uiPriority="61" w:unhideWhenUsed="0"/>
+    <w:lsdException w:name="Light Grid" w:semiHidden="0" w:uiPriority="62" w:unhideWhenUsed="0"/>
+    <w:lsdException w:name="Medium Shading 1" w:semiHidden="0" w:uiPriority="63" w:unhideWhenUsed="0"/>
+    <w:lsdException w:name="Medium Shading 2" w:semiHidden="0" w:uiPriority="64" w:unhideWhenUsed="0"/>
+    <w:lsdException w:name="Medium List 1" w:semiHidden="0" w:uiPriority="65" w:unhideWhenUsed="0"/>
+    <w:lsdException w:name="Medium List 2" w:semiHidden="0" w:uiPriority="66" w:unhideWhenUsed="0"/>
+    <w:lsdException w:name="Medium Grid 1" w:semiHidden="0" w:uiPriority="67" w:unhideWhenUsed="0"/>
+    <w:lsdException w:name="Medium Grid 2" w:semiHidden="0" w:uiPriority="68" w:unhideWhenUsed="0"/>
+    <w:lsdException w:name="Medium Grid 3" w:semiHidden="0" w:uiPriority="69" w:unhideWhenUsed="0"/>
+    <w:lsdException w:name="Dark List" w:semiHidden="0" w:uiPriority="70" w:unhideWhenUsed="0"/>
+    <w:lsdException w:name="Colorful Shading" w:semiHidden="0" w:uiPriority="71" w:unhideWhenUsed="0"/>
+    <w:lsdException w:name="Colorful List" w:semiHidden="0" w:uiPriority="72" w:unhideWhenUsed="0"/>
+    <w:lsdException w:name="Colorful Grid" w:semiHidden="0" w:uiPriority="73" w:unhideWhenUsed="0"/>
+    <w:lsdException w:name="Light Shading Accent 1" w:semiHidden="0" w:uiPriority="60" w:unhideWhenUsed="0"/>
+    <w:lsdException w:name="Light List Accent 1" w:semiHidden="0" w:uiPriority="61" w:unhideWhenUsed="0"/>
+    <w:lsdException w:name="Light Grid Accent 1" w:semiHidden="0" w:uiPriority="62" w:unhideWhenUsed="0"/>
+    <w:lsdException w:name="Medium Shading 1 Accent 1" w:semiHidden="0" w:uiPriority="63" w:unhideWhenUsed="0"/>
+    <w:lsdException w:name="Medium Shading 2 Accent 1" w:semiHidden="0" w:uiPriority="64" w:unhideWhenUsed="0"/>
+    <w:lsdException w:name="Medium List 1 Accent 1" w:semiHidden="0" w:uiPriority="65" w:unhideWhenUsed="0"/>
+    <w:lsdException w:name="Revision" w:uiPriority="99" w:unhideWhenUsed="0"/>
+    <w:lsdException w:name="List Paragraph" w:semiHidden="0" w:uiPriority="34" w:unhideWhenUsed="0" w:qFormat="1"/>
+    <w:lsdException w:name="Quote" w:semiHidden="0" w:uiPriority="29" w:unhideWhenUsed="0" w:qFormat="1"/>
+    <w:lsdException w:name="Intense Quote" w:semiHidden="0" w:uiPriority="30" w:unhideWhenUsed="0" w:qFormat="1"/>
+    <w:lsdException w:name="Medium List 2 Accent 1" w:semiHidden="0" w:uiPriority="66" w:unhideWhenUsed="0"/>
+    <w:lsdException w:name="Medium Grid 1 Accent 1" w:semiHidden="0" w:uiPriority="67" w:unhideWhenUsed="0"/>
+    <w:lsdException w:name="Medium Grid 2 Accent 1" w:semiHidden="0" w:uiPriority="68" w:unhideWhenUsed="0"/>
+    <w:lsdException w:name="Medium Grid 3 Accent 1" w:semiHidden="0" w:uiPriority="69" w:unhideWhenUsed="0"/>
+    <w:lsdException w:name="Dark List Accent 1" w:semiHidden="0" w:uiPriority="70" w:unhideWhenUsed="0"/>
+    <w:lsdException w:name="Colorful Shading Accent 1" w:semiHidden="0" w:uiPriority="71" w:unhideWhenUsed="0"/>
+    <w:lsdException w:name="Colorful List Accent 1" w:semiHidden="0" w:uiPriority="72" w:unhideWhenUsed="0"/>
+    <w:lsdException w:name="Colorful Grid Accent 1" w:semiHidden="0" w:uiPriority="73" w:unhideWhenUsed="0"/>
+    <w:lsdException w:name="Light Shading Accent 2" w:semiHidden="0" w:uiPriority="60" w:unhideWhenUsed="0"/>
+    <w:lsdException w:name="Light List Accent 2" w:semiHidden="0" w:uiPriority="61" w:unhideWhenUsed="0"/>
+    <w:lsdException w:name="Light Grid Accent 2" w:semiHidden="0" w:uiPriority="62" w:unhideWhenUsed="0"/>
+    <w:lsdException w:name="Medium Shading 1 Accent 2" w:semiHidden="0" w:uiPriority="63" w:unhideWhenUsed="0"/>
+    <w:lsdException w:name="Medium Shading 2 Accent 2" w:semiHidden="0" w:uiPriority="64" w:unhideWhenUsed="0"/>
+    <w:lsdException w:name="Medium List 1 Accent 2" w:semiHidden="0" w:uiPriority="65" w:unhideWhenUsed="0"/>
+    <w:lsdException w:name="Medium List 2 Accent 2" w:semiHidden="0" w:uiPriority="66" w:unhideWhenUsed="0"/>
+    <w:lsdException w:name="Medium Grid 1 Accent 2" w:semiHidden="0" w:uiPriority="67" w:unhideWhenUsed="0"/>
+    <w:lsdException w:name="Medium Grid 2 Accent 2" w:semiHidden="0" w:uiPriority="68" w:unhideWhenUsed="0"/>
+    <w:lsdException w:name="Medium Grid 3 Accent 2" w:semiHidden="0" w:uiPriority="69" w:unhideWhenUsed="0"/>
+    <w:lsdException w:name="Dark List Accent 2" w:semiHidden="0" w:uiPriority="70" w:unhideWhenUsed="0"/>
+    <w:lsdException w:name="Colorful Shading Accent 2" w:semiHidden="0" w:uiPriority="71" w:unhideWhenUsed="0"/>
+    <w:lsdException w:name="Colorful List Accent 2" w:semiHidden="0" w:uiPriority="72" w:unhideWhenUsed="0"/>
+    <w:lsdException w:name="Colorful Grid Accent 2" w:semiHidden="0" w:uiPriority="73" w:unhideWhenUsed="0"/>
+    <w:lsdException w:name="Light Shading Accent 3" w:semiHidden="0" w:uiPriority="60" w:unhideWhenUsed="0"/>
+    <w:lsdException w:name="Light List Accent 3" w:semiHidden="0" w:uiPriority="61" w:unhideWhenUsed="0"/>
+    <w:lsdException w:name="Light Grid Accent 3" w:semiHidden="0" w:uiPriority="62" w:unhideWhenUsed="0"/>
+    <w:lsdException w:name="Medium Shading 1 Accent 3" w:semiHidden="0" w:uiPriority="63" w:unhideWhenUsed="0"/>
+    <w:lsdException w:name="Medium Shading 2 Accent 3" w:semiHidden="0" w:uiPriority="64" w:unhideWhenUsed="0"/>
+    <w:lsdException w:name="Medium List 1 Accent 3" w:semiHidden="0" w:uiPriority="65" w:unhideWhenUsed="0"/>
+    <w:lsdException w:name="Medium List 2 Accent 3" w:semiHidden="0" w:uiPriority="66" w:unhideWhenUsed="0"/>
+    <w:lsdException w:name="Medium Grid 1 Accent 3" w:semiHidden="0" w:uiPriority="67" w:unhideWhenUsed="0"/>
+    <w:lsdException w:name="Medium Grid 2 Accent 3" w:semiHidden="0" w:uiPriority="68" w:unhideWhenUsed="0"/>
+    <w:lsdException w:name="Medium Grid 3 Accent 3" w:semiHidden="0" w:uiPriority="69" w:unhideWhenUsed="0"/>
+    <w:lsdException w:name="Dark List Accent 3" w:semiHidden="0" w:uiPriority="70" w:unhideWhenUsed="0"/>
+    <w:lsdException w:name="Colorful Shading Accent 3" w:semiHidden="0" w:uiPriority="71" w:unhideWhenUsed="0"/>
+    <w:lsdException w:name="Colorful List Accent 3" w:semiHidden="0" w:uiPriority="72" w:unhideWhenUsed="0"/>
+    <w:lsdException w:name="Colorful Grid Accent 3" w:semiHidden="0" w:uiPriority="73" w:unhideWhenUsed="0"/>
+    <w:lsdException w:name="Light Shading Accent 4" w:semiHidden="0" w:uiPriority="60" w:unhideWhenUsed="0"/>
+    <w:lsdException w:name="Light List Accent 4" w:semiHidden="0" w:uiPriority="61" w:unhideWhenUsed="0"/>
+    <w:lsdException w:name="Light Grid Accent 4" w:semiHidden="0" w:uiPriority="62" w:unhideWhenUsed="0"/>
+    <w:lsdException w:name="Medium Shading 1 Accent 4" w:semiHidden="0" w:uiPriority="63" w:unhideWhenUsed="0"/>
+    <w:lsdException w:name="Medium Shading 2 Accent 4" w:semiHidden="0" w:uiPriority="64" w:unhideWhenUsed="0"/>
+    <w:lsdException w:name="Medium List 1 Accent 4" w:semiHidden="0" w:uiPriority="65" w:unhideWhenUsed="0"/>
+    <w:lsdException w:name="Medium List 2 Accent 4" w:semiHidden="0" w:uiPriority="66" w:unhideWhenUsed="0"/>
+    <w:lsdException w:name="Medium Grid 1 Accent 4" w:semiHidden="0" w:uiPriority="67" w:unhideWhenUsed="0"/>
+    <w:lsdException w:name="Medium Grid 2 Accent 4" w:semiHidden="0" w:uiPriority="68" w:unhideWhenUsed="0"/>
+    <w:lsdException w:name="Medium Grid 3 Accent 4" w:semiHidden="0" w:uiPriority="69" w:unhideWhenUsed="0"/>
+    <w:lsdException w:name="Dark List Accent 4" w:semiHidden="0" w:uiPriority="70" w:unhideWhenUsed="0"/>
+    <w:lsdException w:name="Colorful Shading Accent 4" w:semiHidden="0" w:uiPriority="71" w:unhideWhenUsed="0"/>
+    <w:lsdException w:name="Colorful List Accent 4" w:semiHidden="0" w:uiPriority="72" w:unhideWhenUsed="0"/>
+    <w:lsdException w:name="Colorful Grid Accent 4" w:semiHidden="0" w:uiPriority="73" w:unhideWhenUsed="0"/>
+    <w:lsdException w:name="Light Shading Accent 5" w:semiHidden="0" w:uiPriority="60" w:unhideWhenUsed="0"/>
+    <w:lsdException w:name="Light List Accent 5" w:semiHidden="0" w:uiPriority="61" w:unhideWhenUsed="0"/>
+    <w:lsdException w:name="Light Grid Accent 5" w:semiHidden="0" w:uiPriority="62" w:unhideWhenUsed="0"/>
+    <w:lsdException w:name="Medium Shading 1 Accent 5" w:semiHidden="0" w:uiPriority="63" w:unhideWhenUsed="0"/>
+    <w:lsdException w:name="Medium Shading 2 Accent 5" w:semiHidden="0" w:uiPriority="64" w:unhideWhenUsed="0"/>
+    <w:lsdException w:name="Medium List 1 Accent 5" w:semiHidden="0" w:uiPriority="65" w:unhideWhenUsed="0"/>
+    <w:lsdException w:name="Medium List 2 Accent 5" w:semiHidden="0" w:uiPriority="66" w:unhideWhenUsed="0"/>
+    <w:lsdException w:name="Medium Grid 1 Accent 5" w:semiHidden="0" w:uiPriority="67" w:unhideWhenUsed="0"/>
+    <w:lsdException w:name="Medium Grid 2 Accent 5" w:semiHidden="0" w:uiPriority="68" w:unhideWhenUsed="0"/>
+    <w:lsdException w:name="Medium Grid 3 Accent 5" w:semiHidden="0" w:uiPriority="69" w:unhideWhenUsed="0"/>
+    <w:lsdException w:name="Dark List Accent 5" w:semiHidden="0" w:uiPriority="70" w:unhideWhenUsed="0"/>
+    <w:lsdException w:name="Colorful Shading Accent 5" w:semiHidden="0" w:uiPriority="71" w:unhideWhenUsed="0"/>
+    <w:lsdException w:name="Colorful List Accent 5" w:semiHidden="0" w:uiPriority="72" w:unhideWhenUsed="0"/>
+    <w:lsdException w:name="Colorful Grid Accent 5" w:semiHidden="0" w:uiPriority="73" w:unhideWhenUsed="0"/>
+    <w:lsdException w:name="Light Shading Accent 6" w:semiHidden="0" w:uiPriority="60" w:unhideWhenUsed="0"/>
+    <w:lsdException w:name="Light List Accent 6" w:semiHidden="0" w:uiPriority="61" w:unhideWhenUsed="0"/>
+    <w:lsdException w:name="Light Grid Accent 6" w:semiHidden="0" w:uiPriority="62" w:unhideWhenUsed="0"/>
+    <w:lsdException w:name="Medium Shading 1 Accent 6" w:semiHidden="0" w:uiPriority="63" w:unhideWhenUsed="0"/>
+    <w:lsdException w:name="Medium Shading 2 Accent 6" w:semiHidden="0" w:uiPriority="64" w:unhideWhenUsed="0"/>
+    <w:lsdException w:name="Medium List 1 Accent 6" w:semiHidden="0" w:uiPriority="65" w:unhideWhenUsed="0"/>
+    <w:lsdException w:name="Medium List 2 Accent 6" w:semiHidden="0" w:uiPriority="66" w:unhideWhenUsed="0"/>
+    <w:lsdException w:name="Medium Grid 1 Accent 6" w:semiHidden="0" w:uiPriority="67" w:unhideWhenUsed="0"/>
+    <w:lsdException w:name="Medium Grid 2 Accent 6" w:semiHidden="0" w:uiPriority="68" w:unhideWhenUsed="0"/>
+    <w:lsdException w:name="Medium Grid 3 Accent 6" w:semiHidden="0" w:uiPriority="69" w:unhideWhenUsed="0"/>
+    <w:lsdException w:name="Dark List Accent 6" w:semiHidden="0" w:uiPriority="70" w:unhideWhenUsed="0"/>
+    <w:lsdException w:name="Colorful Shading Accent 6" w:semiHidden="0" w:uiPriority="71" w:unhideWhenUsed="0"/>
+    <w:lsdException w:name="Colorful List Accent 6" w:semiHidden="0" w:uiPriority="72" w:unhideWhenUsed="0"/>
+    <w:lsdException w:name="Colorful Grid Accent 6" w:semiHidden="0" w:uiPriority="73" w:unhideWhenUsed="0"/>
+    <w:lsdException w:name="Subtle Emphasis" w:semiHidden="0" w:uiPriority="19" w:unhideWhenUsed="0" w:qFormat="1"/>
+    <w:lsdException w:name="Intense Emphasis" w:semiHidden="0" w:uiPriority="21" w:unhideWhenUsed="0" w:qFormat="1"/>
+    <w:lsdException w:name="Subtle Reference" w:semiHidden="0" w:uiPriority="31" w:unhideWhenUsed="0" w:qFormat="1"/>
+    <w:lsdException w:name="Intense Reference" w:semiHidden="0" w:uiPriority="32" w:unhideWhenUsed="0" w:qFormat="1"/>
+    <w:lsdException w:name="Book Title" w:semiHidden="0" w:uiPriority="33" w:unhideWhenUsed="0" w:qFormat="1"/>
+    <w:lsdException w:name="Bibliography" w:uiPriority="37"/>
+    <w:lsdException w:name="TOC Heading" w:uiPriority="39" w:qFormat="1"/>
   </w:latentStyles>
   <w:style w:type="paragraph" w:default="1" w:styleId="Normal">
     <w:name w:val="Normal"/>
@@ -2189,13 +1516,13 @@
       <w:lang w:eastAsia="da-DK"/>
     </w:rPr>
   </w:style>
-  <w:style w:type="character" w:default="1" w:styleId="Standardskrifttypeiafsnit">
+  <w:style w:type="character" w:default="1" w:styleId="DefaultParagraphFont">
     <w:name w:val="Default Paragraph Font"/>
     <w:uiPriority w:val="1"/>
     <w:semiHidden/>
     <w:unhideWhenUsed/>
   </w:style>
-  <w:style w:type="table" w:default="1" w:styleId="Tabel-Normal">
+  <w:style w:type="table" w:default="1" w:styleId="TableNormal">
     <w:name w:val="Normal Table"/>
     <w:uiPriority w:val="99"/>
     <w:semiHidden/>
@@ -2210,17 +1537,18 @@
       </w:tblCellMar>
     </w:tblPr>
   </w:style>
-  <w:style w:type="numbering" w:default="1" w:styleId="Ingenoversigt">
+  <w:style w:type="numbering" w:default="1" w:styleId="NoList">
     <w:name w:val="No List"/>
     <w:uiPriority w:val="99"/>
     <w:semiHidden/>
     <w:unhideWhenUsed/>
   </w:style>
-  <w:style w:type="table" w:styleId="Tabel-Gitter">
+  <w:style w:type="table" w:styleId="TableGrid">
     <w:name w:val="Table Grid"/>
-    <w:basedOn w:val="Tabel-Normal"/>
+    <w:basedOn w:val="TableNormal"/>
     <w:rsid w:val="009D2435"/>
     <w:tblPr>
+      <w:tblInd w:w="0" w:type="dxa"/>
       <w:tblBorders>
         <w:top w:val="single" w:sz="4" w:space="0" w:color="auto"/>
         <w:left w:val="single" w:sz="4" w:space="0" w:color="auto"/>
@@ -2229,9 +1557,15 @@
         <w:insideH w:val="single" w:sz="4" w:space="0" w:color="auto"/>
         <w:insideV w:val="single" w:sz="4" w:space="0" w:color="auto"/>
       </w:tblBorders>
+      <w:tblCellMar>
+        <w:top w:w="0" w:type="dxa"/>
+        <w:left w:w="108" w:type="dxa"/>
+        <w:bottom w:w="0" w:type="dxa"/>
+        <w:right w:w="108" w:type="dxa"/>
+      </w:tblCellMar>
     </w:tblPr>
   </w:style>
-  <w:style w:type="paragraph" w:styleId="Sidefod">
+  <w:style w:type="paragraph" w:styleId="Footer">
     <w:name w:val="footer"/>
     <w:basedOn w:val="Normal"/>
     <w:rsid w:val="00793008"/>
@@ -2242,12 +1576,12 @@
       </w:tabs>
     </w:pPr>
   </w:style>
-  <w:style w:type="character" w:styleId="Sidetal">
+  <w:style w:type="character" w:styleId="PageNumber">
     <w:name w:val="page number"/>
-    <w:basedOn w:val="Standardskrifttypeiafsnit"/>
+    <w:basedOn w:val="DefaultParagraphFont"/>
     <w:rsid w:val="00793008"/>
   </w:style>
-  <w:style w:type="paragraph" w:styleId="Sidehoved">
+  <w:style w:type="paragraph" w:styleId="Header">
     <w:name w:val="header"/>
     <w:basedOn w:val="Normal"/>
     <w:rsid w:val="00793008"/>
@@ -2258,7 +1592,7 @@
       </w:tabs>
     </w:pPr>
   </w:style>
-  <w:style w:type="paragraph" w:styleId="Markeringsbobletekst">
+  <w:style w:type="paragraph" w:styleId="BalloonText">
     <w:name w:val="Balloon Text"/>
     <w:basedOn w:val="Normal"/>
     <w:semiHidden/>
@@ -2269,7 +1603,277 @@
       <w:szCs w:val="16"/>
     </w:rPr>
   </w:style>
-  <w:style w:type="paragraph" w:styleId="Listeafsnit">
+  <w:style w:type="paragraph" w:styleId="ListParagraph">
+    <w:name w:val="List Paragraph"/>
+    <w:basedOn w:val="Normal"/>
+    <w:uiPriority w:val="34"/>
+    <w:qFormat/>
+    <w:rsid w:val="00F5472E"/>
+    <w:pPr>
+      <w:ind w:left="720"/>
+      <w:contextualSpacing/>
+    </w:pPr>
+  </w:style>
+</w:styles>
+</file>
+
+<file path=word/stylesWithEffects.xml><?xml version="1.0" encoding="utf-8"?>
+<w:styles xmlns:wpc="http://schemas.microsoft.com/office/word/2010/wordprocessingCanvas" xmlns:mo="http://schemas.microsoft.com/office/mac/office/2008/main" xmlns:mc="http://schemas.openxmlformats.org/markup-compatibility/2006" xmlns:mv="urn:schemas-microsoft-com:mac:vml" xmlns:o="urn:schemas-microsoft-com:office:office" xmlns:r="http://schemas.openxmlformats.org/officeDocument/2006/relationships" xmlns:m="http://schemas.openxmlformats.org/officeDocument/2006/math" xmlns:v="urn:schemas-microsoft-com:vml" xmlns:wp14="http://schemas.microsoft.com/office/word/2010/wordprocessingDrawing" xmlns:wp="http://schemas.openxmlformats.org/drawingml/2006/wordprocessingDrawing" xmlns:w10="urn:schemas-microsoft-com:office:word" xmlns:w="http://schemas.openxmlformats.org/wordprocessingml/2006/main" xmlns:w14="http://schemas.microsoft.com/office/word/2010/wordml" xmlns:wpg="http://schemas.microsoft.com/office/word/2010/wordprocessingGroup" xmlns:wpi="http://schemas.microsoft.com/office/word/2010/wordprocessingInk" xmlns:wne="http://schemas.microsoft.com/office/word/2006/wordml" xmlns:wps="http://schemas.microsoft.com/office/word/2010/wordprocessingShape" mc:Ignorable="w14 wp14">
+  <w:docDefaults>
+    <w:rPrDefault>
+      <w:rPr>
+        <w:rFonts w:ascii="Times New Roman" w:eastAsia="Times New Roman" w:hAnsi="Times New Roman" w:cs="Times New Roman"/>
+        <w:lang w:val="da-DK" w:eastAsia="en-US" w:bidi="ar-SA"/>
+      </w:rPr>
+    </w:rPrDefault>
+    <w:pPrDefault/>
+  </w:docDefaults>
+  <w:latentStyles w:defLockedState="0" w:defUIPriority="0" w:defSemiHidden="1" w:defUnhideWhenUsed="1" w:defQFormat="0" w:count="276">
+    <w:lsdException w:name="Normal" w:semiHidden="0" w:unhideWhenUsed="0" w:qFormat="1"/>
+    <w:lsdException w:name="heading 1" w:semiHidden="0" w:unhideWhenUsed="0" w:qFormat="1"/>
+    <w:lsdException w:name="heading 2" w:qFormat="1"/>
+    <w:lsdException w:name="heading 3" w:qFormat="1"/>
+    <w:lsdException w:name="heading 4" w:qFormat="1"/>
+    <w:lsdException w:name="heading 5" w:qFormat="1"/>
+    <w:lsdException w:name="heading 6" w:qFormat="1"/>
+    <w:lsdException w:name="heading 7" w:qFormat="1"/>
+    <w:lsdException w:name="heading 8" w:qFormat="1"/>
+    <w:lsdException w:name="heading 9" w:qFormat="1"/>
+    <w:lsdException w:name="index 2" w:semiHidden="0" w:unhideWhenUsed="0"/>
+    <w:lsdException w:name="index 3" w:semiHidden="0" w:unhideWhenUsed="0"/>
+    <w:lsdException w:name="index 4" w:semiHidden="0" w:unhideWhenUsed="0"/>
+    <w:lsdException w:name="index 5" w:semiHidden="0" w:unhideWhenUsed="0"/>
+    <w:lsdException w:name="index 6" w:semiHidden="0" w:unhideWhenUsed="0"/>
+    <w:lsdException w:name="caption" w:qFormat="1"/>
+    <w:lsdException w:name="List Number 2" w:semiHidden="0" w:unhideWhenUsed="0"/>
+    <w:lsdException w:name="List Number 5" w:semiHidden="0" w:unhideWhenUsed="0"/>
+    <w:lsdException w:name="Title" w:semiHidden="0" w:unhideWhenUsed="0" w:qFormat="1"/>
+    <w:lsdException w:name="Subtitle" w:semiHidden="0" w:unhideWhenUsed="0" w:qFormat="1"/>
+    <w:lsdException w:name="Body Text Indent 3" w:semiHidden="0" w:unhideWhenUsed="0"/>
+    <w:lsdException w:name="Block Text" w:semiHidden="0" w:unhideWhenUsed="0"/>
+    <w:lsdException w:name="Hyperlink" w:semiHidden="0" w:unhideWhenUsed="0"/>
+    <w:lsdException w:name="FollowedHyperlink" w:semiHidden="0" w:unhideWhenUsed="0"/>
+    <w:lsdException w:name="Strong" w:semiHidden="0" w:unhideWhenUsed="0" w:qFormat="1"/>
+    <w:lsdException w:name="Emphasis" w:semiHidden="0" w:unhideWhenUsed="0" w:qFormat="1"/>
+    <w:lsdException w:name="Table Grid" w:semiHidden="0" w:unhideWhenUsed="0"/>
+    <w:lsdException w:name="Note Level 1" w:semiHidden="0" w:unhideWhenUsed="0"/>
+    <w:lsdException w:name="Note Level 2" w:semiHidden="0" w:unhideWhenUsed="0"/>
+    <w:lsdException w:name="Note Level 3" w:semiHidden="0" w:unhideWhenUsed="0"/>
+    <w:lsdException w:name="Note Level 4" w:semiHidden="0" w:unhideWhenUsed="0"/>
+    <w:lsdException w:name="Note Level 5" w:semiHidden="0" w:unhideWhenUsed="0"/>
+    <w:lsdException w:name="Note Level 6" w:semiHidden="0" w:unhideWhenUsed="0"/>
+    <w:lsdException w:name="Note Level 7" w:semiHidden="0" w:unhideWhenUsed="0"/>
+    <w:lsdException w:name="Note Level 8" w:semiHidden="0" w:unhideWhenUsed="0"/>
+    <w:lsdException w:name="Note Level 9" w:semiHidden="0" w:unhideWhenUsed="0"/>
+    <w:lsdException w:name="Placeholder Text" w:uiPriority="99" w:unhideWhenUsed="0"/>
+    <w:lsdException w:name="No Spacing" w:uiPriority="1" w:unhideWhenUsed="0" w:qFormat="1"/>
+    <w:lsdException w:name="Light Shading" w:semiHidden="0" w:uiPriority="60" w:unhideWhenUsed="0"/>
+    <w:lsdException w:name="Light List" w:semiHidden="0" w:uiPriority="61" w:unhideWhenUsed="0"/>
+    <w:lsdException w:name="Light Grid" w:semiHidden="0" w:uiPriority="62" w:unhideWhenUsed="0"/>
+    <w:lsdException w:name="Medium Shading 1" w:semiHidden="0" w:uiPriority="63" w:unhideWhenUsed="0"/>
+    <w:lsdException w:name="Medium Shading 2" w:semiHidden="0" w:uiPriority="64" w:unhideWhenUsed="0"/>
+    <w:lsdException w:name="Medium List 1" w:semiHidden="0" w:uiPriority="65" w:unhideWhenUsed="0"/>
+    <w:lsdException w:name="Medium List 2" w:semiHidden="0" w:uiPriority="66" w:unhideWhenUsed="0"/>
+    <w:lsdException w:name="Medium Grid 1" w:semiHidden="0" w:uiPriority="67" w:unhideWhenUsed="0"/>
+    <w:lsdException w:name="Medium Grid 2" w:semiHidden="0" w:uiPriority="68" w:unhideWhenUsed="0"/>
+    <w:lsdException w:name="Medium Grid 3" w:semiHidden="0" w:uiPriority="69" w:unhideWhenUsed="0"/>
+    <w:lsdException w:name="Dark List" w:semiHidden="0" w:uiPriority="70" w:unhideWhenUsed="0"/>
+    <w:lsdException w:name="Colorful Shading" w:semiHidden="0" w:uiPriority="71" w:unhideWhenUsed="0"/>
+    <w:lsdException w:name="Colorful List" w:semiHidden="0" w:uiPriority="72" w:unhideWhenUsed="0"/>
+    <w:lsdException w:name="Colorful Grid" w:semiHidden="0" w:uiPriority="73" w:unhideWhenUsed="0"/>
+    <w:lsdException w:name="Light Shading Accent 1" w:semiHidden="0" w:uiPriority="60" w:unhideWhenUsed="0"/>
+    <w:lsdException w:name="Light List Accent 1" w:semiHidden="0" w:uiPriority="61" w:unhideWhenUsed="0"/>
+    <w:lsdException w:name="Light Grid Accent 1" w:semiHidden="0" w:uiPriority="62" w:unhideWhenUsed="0"/>
+    <w:lsdException w:name="Medium Shading 1 Accent 1" w:semiHidden="0" w:uiPriority="63" w:unhideWhenUsed="0"/>
+    <w:lsdException w:name="Medium Shading 2 Accent 1" w:semiHidden="0" w:uiPriority="64" w:unhideWhenUsed="0"/>
+    <w:lsdException w:name="Medium List 1 Accent 1" w:semiHidden="0" w:uiPriority="65" w:unhideWhenUsed="0"/>
+    <w:lsdException w:name="Revision" w:uiPriority="99" w:unhideWhenUsed="0"/>
+    <w:lsdException w:name="List Paragraph" w:semiHidden="0" w:uiPriority="34" w:unhideWhenUsed="0" w:qFormat="1"/>
+    <w:lsdException w:name="Quote" w:semiHidden="0" w:uiPriority="29" w:unhideWhenUsed="0" w:qFormat="1"/>
+    <w:lsdException w:name="Intense Quote" w:semiHidden="0" w:uiPriority="30" w:unhideWhenUsed="0" w:qFormat="1"/>
+    <w:lsdException w:name="Medium List 2 Accent 1" w:semiHidden="0" w:uiPriority="66" w:unhideWhenUsed="0"/>
+    <w:lsdException w:name="Medium Grid 1 Accent 1" w:semiHidden="0" w:uiPriority="67" w:unhideWhenUsed="0"/>
+    <w:lsdException w:name="Medium Grid 2 Accent 1" w:semiHidden="0" w:uiPriority="68" w:unhideWhenUsed="0"/>
+    <w:lsdException w:name="Medium Grid 3 Accent 1" w:semiHidden="0" w:uiPriority="69" w:unhideWhenUsed="0"/>
+    <w:lsdException w:name="Dark List Accent 1" w:semiHidden="0" w:uiPriority="70" w:unhideWhenUsed="0"/>
+    <w:lsdException w:name="Colorful Shading Accent 1" w:semiHidden="0" w:uiPriority="71" w:unhideWhenUsed="0"/>
+    <w:lsdException w:name="Colorful List Accent 1" w:semiHidden="0" w:uiPriority="72" w:unhideWhenUsed="0"/>
+    <w:lsdException w:name="Colorful Grid Accent 1" w:semiHidden="0" w:uiPriority="73" w:unhideWhenUsed="0"/>
+    <w:lsdException w:name="Light Shading Accent 2" w:semiHidden="0" w:uiPriority="60" w:unhideWhenUsed="0"/>
+    <w:lsdException w:name="Light List Accent 2" w:semiHidden="0" w:uiPriority="61" w:unhideWhenUsed="0"/>
+    <w:lsdException w:name="Light Grid Accent 2" w:semiHidden="0" w:uiPriority="62" w:unhideWhenUsed="0"/>
+    <w:lsdException w:name="Medium Shading 1 Accent 2" w:semiHidden="0" w:uiPriority="63" w:unhideWhenUsed="0"/>
+    <w:lsdException w:name="Medium Shading 2 Accent 2" w:semiHidden="0" w:uiPriority="64" w:unhideWhenUsed="0"/>
+    <w:lsdException w:name="Medium List 1 Accent 2" w:semiHidden="0" w:uiPriority="65" w:unhideWhenUsed="0"/>
+    <w:lsdException w:name="Medium List 2 Accent 2" w:semiHidden="0" w:uiPriority="66" w:unhideWhenUsed="0"/>
+    <w:lsdException w:name="Medium Grid 1 Accent 2" w:semiHidden="0" w:uiPriority="67" w:unhideWhenUsed="0"/>
+    <w:lsdException w:name="Medium Grid 2 Accent 2" w:semiHidden="0" w:uiPriority="68" w:unhideWhenUsed="0"/>
+    <w:lsdException w:name="Medium Grid 3 Accent 2" w:semiHidden="0" w:uiPriority="69" w:unhideWhenUsed="0"/>
+    <w:lsdException w:name="Dark List Accent 2" w:semiHidden="0" w:uiPriority="70" w:unhideWhenUsed="0"/>
+    <w:lsdException w:name="Colorful Shading Accent 2" w:semiHidden="0" w:uiPriority="71" w:unhideWhenUsed="0"/>
+    <w:lsdException w:name="Colorful List Accent 2" w:semiHidden="0" w:uiPriority="72" w:unhideWhenUsed="0"/>
+    <w:lsdException w:name="Colorful Grid Accent 2" w:semiHidden="0" w:uiPriority="73" w:unhideWhenUsed="0"/>
+    <w:lsdException w:name="Light Shading Accent 3" w:semiHidden="0" w:uiPriority="60" w:unhideWhenUsed="0"/>
+    <w:lsdException w:name="Light List Accent 3" w:semiHidden="0" w:uiPriority="61" w:unhideWhenUsed="0"/>
+    <w:lsdException w:name="Light Grid Accent 3" w:semiHidden="0" w:uiPriority="62" w:unhideWhenUsed="0"/>
+    <w:lsdException w:name="Medium Shading 1 Accent 3" w:semiHidden="0" w:uiPriority="63" w:unhideWhenUsed="0"/>
+    <w:lsdException w:name="Medium Shading 2 Accent 3" w:semiHidden="0" w:uiPriority="64" w:unhideWhenUsed="0"/>
+    <w:lsdException w:name="Medium List 1 Accent 3" w:semiHidden="0" w:uiPriority="65" w:unhideWhenUsed="0"/>
+    <w:lsdException w:name="Medium List 2 Accent 3" w:semiHidden="0" w:uiPriority="66" w:unhideWhenUsed="0"/>
+    <w:lsdException w:name="Medium Grid 1 Accent 3" w:semiHidden="0" w:uiPriority="67" w:unhideWhenUsed="0"/>
+    <w:lsdException w:name="Medium Grid 2 Accent 3" w:semiHidden="0" w:uiPriority="68" w:unhideWhenUsed="0"/>
+    <w:lsdException w:name="Medium Grid 3 Accent 3" w:semiHidden="0" w:uiPriority="69" w:unhideWhenUsed="0"/>
+    <w:lsdException w:name="Dark List Accent 3" w:semiHidden="0" w:uiPriority="70" w:unhideWhenUsed="0"/>
+    <w:lsdException w:name="Colorful Shading Accent 3" w:semiHidden="0" w:uiPriority="71" w:unhideWhenUsed="0"/>
+    <w:lsdException w:name="Colorful List Accent 3" w:semiHidden="0" w:uiPriority="72" w:unhideWhenUsed="0"/>
+    <w:lsdException w:name="Colorful Grid Accent 3" w:semiHidden="0" w:uiPriority="73" w:unhideWhenUsed="0"/>
+    <w:lsdException w:name="Light Shading Accent 4" w:semiHidden="0" w:uiPriority="60" w:unhideWhenUsed="0"/>
+    <w:lsdException w:name="Light List Accent 4" w:semiHidden="0" w:uiPriority="61" w:unhideWhenUsed="0"/>
+    <w:lsdException w:name="Light Grid Accent 4" w:semiHidden="0" w:uiPriority="62" w:unhideWhenUsed="0"/>
+    <w:lsdException w:name="Medium Shading 1 Accent 4" w:semiHidden="0" w:uiPriority="63" w:unhideWhenUsed="0"/>
+    <w:lsdException w:name="Medium Shading 2 Accent 4" w:semiHidden="0" w:uiPriority="64" w:unhideWhenUsed="0"/>
+    <w:lsdException w:name="Medium List 1 Accent 4" w:semiHidden="0" w:uiPriority="65" w:unhideWhenUsed="0"/>
+    <w:lsdException w:name="Medium List 2 Accent 4" w:semiHidden="0" w:uiPriority="66" w:unhideWhenUsed="0"/>
+    <w:lsdException w:name="Medium Grid 1 Accent 4" w:semiHidden="0" w:uiPriority="67" w:unhideWhenUsed="0"/>
+    <w:lsdException w:name="Medium Grid 2 Accent 4" w:semiHidden="0" w:uiPriority="68" w:unhideWhenUsed="0"/>
+    <w:lsdException w:name="Medium Grid 3 Accent 4" w:semiHidden="0" w:uiPriority="69" w:unhideWhenUsed="0"/>
+    <w:lsdException w:name="Dark List Accent 4" w:semiHidden="0" w:uiPriority="70" w:unhideWhenUsed="0"/>
+    <w:lsdException w:name="Colorful Shading Accent 4" w:semiHidden="0" w:uiPriority="71" w:unhideWhenUsed="0"/>
+    <w:lsdException w:name="Colorful List Accent 4" w:semiHidden="0" w:uiPriority="72" w:unhideWhenUsed="0"/>
+    <w:lsdException w:name="Colorful Grid Accent 4" w:semiHidden="0" w:uiPriority="73" w:unhideWhenUsed="0"/>
+    <w:lsdException w:name="Light Shading Accent 5" w:semiHidden="0" w:uiPriority="60" w:unhideWhenUsed="0"/>
+    <w:lsdException w:name="Light List Accent 5" w:semiHidden="0" w:uiPriority="61" w:unhideWhenUsed="0"/>
+    <w:lsdException w:name="Light Grid Accent 5" w:semiHidden="0" w:uiPriority="62" w:unhideWhenUsed="0"/>
+    <w:lsdException w:name="Medium Shading 1 Accent 5" w:semiHidden="0" w:uiPriority="63" w:unhideWhenUsed="0"/>
+    <w:lsdException w:name="Medium Shading 2 Accent 5" w:semiHidden="0" w:uiPriority="64" w:unhideWhenUsed="0"/>
+    <w:lsdException w:name="Medium List 1 Accent 5" w:semiHidden="0" w:uiPriority="65" w:unhideWhenUsed="0"/>
+    <w:lsdException w:name="Medium List 2 Accent 5" w:semiHidden="0" w:uiPriority="66" w:unhideWhenUsed="0"/>
+    <w:lsdException w:name="Medium Grid 1 Accent 5" w:semiHidden="0" w:uiPriority="67" w:unhideWhenUsed="0"/>
+    <w:lsdException w:name="Medium Grid 2 Accent 5" w:semiHidden="0" w:uiPriority="68" w:unhideWhenUsed="0"/>
+    <w:lsdException w:name="Medium Grid 3 Accent 5" w:semiHidden="0" w:uiPriority="69" w:unhideWhenUsed="0"/>
+    <w:lsdException w:name="Dark List Accent 5" w:semiHidden="0" w:uiPriority="70" w:unhideWhenUsed="0"/>
+    <w:lsdException w:name="Colorful Shading Accent 5" w:semiHidden="0" w:uiPriority="71" w:unhideWhenUsed="0"/>
+    <w:lsdException w:name="Colorful List Accent 5" w:semiHidden="0" w:uiPriority="72" w:unhideWhenUsed="0"/>
+    <w:lsdException w:name="Colorful Grid Accent 5" w:semiHidden="0" w:uiPriority="73" w:unhideWhenUsed="0"/>
+    <w:lsdException w:name="Light Shading Accent 6" w:semiHidden="0" w:uiPriority="60" w:unhideWhenUsed="0"/>
+    <w:lsdException w:name="Light List Accent 6" w:semiHidden="0" w:uiPriority="61" w:unhideWhenUsed="0"/>
+    <w:lsdException w:name="Light Grid Accent 6" w:semiHidden="0" w:uiPriority="62" w:unhideWhenUsed="0"/>
+    <w:lsdException w:name="Medium Shading 1 Accent 6" w:semiHidden="0" w:uiPriority="63" w:unhideWhenUsed="0"/>
+    <w:lsdException w:name="Medium Shading 2 Accent 6" w:semiHidden="0" w:uiPriority="64" w:unhideWhenUsed="0"/>
+    <w:lsdException w:name="Medium List 1 Accent 6" w:semiHidden="0" w:uiPriority="65" w:unhideWhenUsed="0"/>
+    <w:lsdException w:name="Medium List 2 Accent 6" w:semiHidden="0" w:uiPriority="66" w:unhideWhenUsed="0"/>
+    <w:lsdException w:name="Medium Grid 1 Accent 6" w:semiHidden="0" w:uiPriority="67" w:unhideWhenUsed="0"/>
+    <w:lsdException w:name="Medium Grid 2 Accent 6" w:semiHidden="0" w:uiPriority="68" w:unhideWhenUsed="0"/>
+    <w:lsdException w:name="Medium Grid 3 Accent 6" w:semiHidden="0" w:uiPriority="69" w:unhideWhenUsed="0"/>
+    <w:lsdException w:name="Dark List Accent 6" w:semiHidden="0" w:uiPriority="70" w:unhideWhenUsed="0"/>
+    <w:lsdException w:name="Colorful Shading Accent 6" w:semiHidden="0" w:uiPriority="71" w:unhideWhenUsed="0"/>
+    <w:lsdException w:name="Colorful List Accent 6" w:semiHidden="0" w:uiPriority="72" w:unhideWhenUsed="0"/>
+    <w:lsdException w:name="Colorful Grid Accent 6" w:semiHidden="0" w:uiPriority="73" w:unhideWhenUsed="0"/>
+    <w:lsdException w:name="Subtle Emphasis" w:semiHidden="0" w:uiPriority="19" w:unhideWhenUsed="0" w:qFormat="1"/>
+    <w:lsdException w:name="Intense Emphasis" w:semiHidden="0" w:uiPriority="21" w:unhideWhenUsed="0" w:qFormat="1"/>
+    <w:lsdException w:name="Subtle Reference" w:semiHidden="0" w:uiPriority="31" w:unhideWhenUsed="0" w:qFormat="1"/>
+    <w:lsdException w:name="Intense Reference" w:semiHidden="0" w:uiPriority="32" w:unhideWhenUsed="0" w:qFormat="1"/>
+    <w:lsdException w:name="Book Title" w:semiHidden="0" w:uiPriority="33" w:unhideWhenUsed="0" w:qFormat="1"/>
+    <w:lsdException w:name="Bibliography" w:uiPriority="37"/>
+    <w:lsdException w:name="TOC Heading" w:uiPriority="39" w:qFormat="1"/>
+  </w:latentStyles>
+  <w:style w:type="paragraph" w:default="1" w:styleId="Normal">
+    <w:name w:val="Normal"/>
+    <w:qFormat/>
+    <w:rPr>
+      <w:sz w:val="24"/>
+      <w:szCs w:val="24"/>
+      <w:lang w:eastAsia="da-DK"/>
+    </w:rPr>
+  </w:style>
+  <w:style w:type="character" w:default="1" w:styleId="DefaultParagraphFont">
+    <w:name w:val="Default Paragraph Font"/>
+    <w:uiPriority w:val="1"/>
+    <w:semiHidden/>
+    <w:unhideWhenUsed/>
+  </w:style>
+  <w:style w:type="table" w:default="1" w:styleId="TableNormal">
+    <w:name w:val="Normal Table"/>
+    <w:uiPriority w:val="99"/>
+    <w:semiHidden/>
+    <w:unhideWhenUsed/>
+    <w:tblPr>
+      <w:tblInd w:w="0" w:type="dxa"/>
+      <w:tblCellMar>
+        <w:top w:w="0" w:type="dxa"/>
+        <w:left w:w="108" w:type="dxa"/>
+        <w:bottom w:w="0" w:type="dxa"/>
+        <w:right w:w="108" w:type="dxa"/>
+      </w:tblCellMar>
+    </w:tblPr>
+  </w:style>
+  <w:style w:type="numbering" w:default="1" w:styleId="NoList">
+    <w:name w:val="No List"/>
+    <w:uiPriority w:val="99"/>
+    <w:semiHidden/>
+    <w:unhideWhenUsed/>
+  </w:style>
+  <w:style w:type="table" w:styleId="TableGrid">
+    <w:name w:val="Table Grid"/>
+    <w:basedOn w:val="TableNormal"/>
+    <w:rsid w:val="009D2435"/>
+    <w:tblPr>
+      <w:tblInd w:w="0" w:type="dxa"/>
+      <w:tblBorders>
+        <w:top w:val="single" w:sz="4" w:space="0" w:color="auto"/>
+        <w:left w:val="single" w:sz="4" w:space="0" w:color="auto"/>
+        <w:bottom w:val="single" w:sz="4" w:space="0" w:color="auto"/>
+        <w:right w:val="single" w:sz="4" w:space="0" w:color="auto"/>
+        <w:insideH w:val="single" w:sz="4" w:space="0" w:color="auto"/>
+        <w:insideV w:val="single" w:sz="4" w:space="0" w:color="auto"/>
+      </w:tblBorders>
+      <w:tblCellMar>
+        <w:top w:w="0" w:type="dxa"/>
+        <w:left w:w="108" w:type="dxa"/>
+        <w:bottom w:w="0" w:type="dxa"/>
+        <w:right w:w="108" w:type="dxa"/>
+      </w:tblCellMar>
+    </w:tblPr>
+  </w:style>
+  <w:style w:type="paragraph" w:styleId="Footer">
+    <w:name w:val="footer"/>
+    <w:basedOn w:val="Normal"/>
+    <w:rsid w:val="00793008"/>
+    <w:pPr>
+      <w:tabs>
+        <w:tab w:val="center" w:pos="4819"/>
+        <w:tab w:val="right" w:pos="9638"/>
+      </w:tabs>
+    </w:pPr>
+  </w:style>
+  <w:style w:type="character" w:styleId="PageNumber">
+    <w:name w:val="page number"/>
+    <w:basedOn w:val="DefaultParagraphFont"/>
+    <w:rsid w:val="00793008"/>
+  </w:style>
+  <w:style w:type="paragraph" w:styleId="Header">
+    <w:name w:val="header"/>
+    <w:basedOn w:val="Normal"/>
+    <w:rsid w:val="00793008"/>
+    <w:pPr>
+      <w:tabs>
+        <w:tab w:val="center" w:pos="4819"/>
+        <w:tab w:val="right" w:pos="9638"/>
+      </w:tabs>
+    </w:pPr>
+  </w:style>
+  <w:style w:type="paragraph" w:styleId="BalloonText">
+    <w:name w:val="Balloon Text"/>
+    <w:basedOn w:val="Normal"/>
+    <w:semiHidden/>
+    <w:rsid w:val="00493BC7"/>
+    <w:rPr>
+      <w:rFonts w:ascii="Tahoma" w:hAnsi="Tahoma" w:cs="Tahoma"/>
+      <w:sz w:val="16"/>
+      <w:szCs w:val="16"/>
+    </w:rPr>
+  </w:style>
+  <w:style w:type="paragraph" w:styleId="ListParagraph">
     <w:name w:val="List Paragraph"/>
     <w:basedOn w:val="Normal"/>
     <w:uiPriority w:val="34"/>

</xml_diff>